<commit_message>
CSU01 - Manter empresas mudanca de fonte padrao
</commit_message>
<xml_diff>
--- a/Requisitos/descricao_casos_de_uso/nivel_sistema/CSU01 - ManterEmpresas.docx
+++ b/Requisitos/descricao_casos_de_uso/nivel_sistema/CSU01 - ManterEmpresas.docx
@@ -7,15 +7,16 @@
         <w:spacing w:before="240" w:after="240"/>
         <w:jc w:val="center"/>
         <w:rPr>
-          <w:rFonts w:hint="default" w:ascii="Ubuntu" w:hAnsi="Ubuntu" w:eastAsia="Ubuntu" w:cs="Ubuntu"/>
+          <w:rFonts w:hint="default" w:ascii="Arial" w:hAnsi="Arial" w:eastAsia="Ubuntu" w:cs="Arial"/>
           <w:b/>
           <w:sz w:val="36"/>
           <w:szCs w:val="36"/>
         </w:rPr>
       </w:pPr>
+      <w:bookmarkStart w:id="5" w:name="_GoBack"/>
       <w:r>
         <w:rPr>
-          <w:rFonts w:hint="default" w:ascii="Ubuntu" w:hAnsi="Ubuntu" w:cs="Ubuntu"/>
+          <w:rFonts w:hint="default" w:ascii="Arial" w:hAnsi="Arial" w:cs="Arial"/>
           <w:b/>
           <w:sz w:val="28"/>
           <w:szCs w:val="28"/>
@@ -25,7 +26,7 @@
       </w:r>
       <w:r>
         <w:rPr>
-          <w:rFonts w:hint="default" w:ascii="Ubuntu" w:hAnsi="Ubuntu" w:cs="Ubuntu"/>
+          <w:rFonts w:hint="default" w:ascii="Arial" w:hAnsi="Arial" w:cs="Arial"/>
           <w:b/>
           <w:color w:val="FF0000"/>
           <w:sz w:val="28"/>
@@ -36,7 +37,7 @@
       </w:r>
       <w:r>
         <w:rPr>
-          <w:rFonts w:hint="default" w:ascii="Ubuntu" w:hAnsi="Ubuntu" w:cs="Ubuntu"/>
+          <w:rFonts w:hint="default" w:ascii="Arial" w:hAnsi="Arial" w:cs="Arial"/>
           <w:b/>
           <w:sz w:val="28"/>
           <w:szCs w:val="28"/>
@@ -50,7 +51,7 @@
         <w:pStyle w:val="2"/>
         <w:spacing w:before="240" w:after="240"/>
         <w:rPr>
-          <w:rFonts w:hint="default" w:ascii="Ubuntu" w:hAnsi="Ubuntu" w:eastAsia="Ubuntu" w:cs="Ubuntu"/>
+          <w:rFonts w:hint="default" w:ascii="Arial" w:hAnsi="Arial" w:eastAsia="Ubuntu" w:cs="Arial"/>
           <w:sz w:val="28"/>
           <w:szCs w:val="28"/>
         </w:rPr>
@@ -59,7 +60,7 @@
       <w:bookmarkEnd w:id="0"/>
       <w:r>
         <w:rPr>
-          <w:rFonts w:hint="default" w:ascii="Ubuntu" w:hAnsi="Ubuntu" w:eastAsia="Ubuntu" w:cs="Ubuntu"/>
+          <w:rFonts w:hint="default" w:ascii="Arial" w:hAnsi="Arial" w:eastAsia="Ubuntu" w:cs="Arial"/>
           <w:sz w:val="28"/>
           <w:szCs w:val="28"/>
           <w:rtl w:val="0"/>
@@ -68,7 +69,7 @@
       </w:r>
       <w:r>
         <w:rPr>
-          <w:rFonts w:hint="default" w:ascii="Ubuntu" w:hAnsi="Ubuntu" w:eastAsia="Ubuntu" w:cs="Ubuntu"/>
+          <w:rFonts w:hint="default" w:ascii="Arial" w:hAnsi="Arial" w:eastAsia="Ubuntu" w:cs="Arial"/>
           <w:b/>
           <w:sz w:val="28"/>
           <w:szCs w:val="28"/>
@@ -78,7 +79,7 @@
       </w:r>
       <w:r>
         <w:rPr>
-          <w:rFonts w:hint="default" w:ascii="Ubuntu" w:hAnsi="Ubuntu" w:eastAsia="Ubuntu" w:cs="Ubuntu"/>
+          <w:rFonts w:hint="default" w:ascii="Arial" w:hAnsi="Arial" w:eastAsia="Ubuntu" w:cs="Arial"/>
           <w:sz w:val="28"/>
           <w:szCs w:val="28"/>
           <w:rtl w:val="0"/>
@@ -151,13 +152,13 @@
             <w:pPr>
               <w:spacing w:before="240" w:after="240"/>
               <w:rPr>
-                <w:rFonts w:hint="default" w:ascii="Ubuntu" w:hAnsi="Ubuntu" w:eastAsia="Ubuntu" w:cs="Ubuntu"/>
+                <w:rFonts w:hint="default" w:ascii="Arial" w:hAnsi="Arial" w:eastAsia="Ubuntu" w:cs="Arial"/>
                 <w:b/>
               </w:rPr>
             </w:pPr>
             <w:r>
               <w:rPr>
-                <w:rFonts w:hint="default" w:ascii="Ubuntu" w:hAnsi="Ubuntu" w:eastAsia="Ubuntu" w:cs="Ubuntu"/>
+                <w:rFonts w:hint="default" w:ascii="Arial" w:hAnsi="Arial" w:eastAsia="Ubuntu" w:cs="Arial"/>
                 <w:b/>
                 <w:rtl w:val="0"/>
               </w:rPr>
@@ -185,20 +186,20 @@
             <w:pPr>
               <w:spacing w:before="240" w:after="240"/>
               <w:rPr>
-                <w:rFonts w:hint="default" w:ascii="Ubuntu" w:hAnsi="Ubuntu" w:eastAsia="Ubuntu" w:cs="Ubuntu"/>
+                <w:rFonts w:hint="default" w:ascii="Arial" w:hAnsi="Arial" w:eastAsia="Ubuntu" w:cs="Arial"/>
                 <w:b/>
               </w:rPr>
             </w:pPr>
             <w:r>
               <w:rPr>
-                <w:rFonts w:hint="default" w:ascii="Ubuntu" w:hAnsi="Ubuntu" w:cs="Ubuntu"/>
+                <w:rFonts w:hint="default" w:ascii="Arial" w:hAnsi="Arial" w:cs="Arial"/>
                 <w:rtl w:val="0"/>
               </w:rPr>
               <w:t>90 (</w:t>
             </w:r>
             <w:r>
               <w:rPr>
-                <w:rFonts w:hint="default" w:ascii="Ubuntu" w:hAnsi="Ubuntu" w:cs="Ubuntu"/>
+                <w:rFonts w:hint="default" w:ascii="Arial" w:hAnsi="Arial" w:cs="Arial"/>
                 <w:b/>
                 <w:rtl w:val="0"/>
               </w:rPr>
@@ -247,13 +248,13 @@
             <w:pPr>
               <w:spacing w:before="240" w:after="240"/>
               <w:rPr>
-                <w:rFonts w:hint="default" w:ascii="Ubuntu" w:hAnsi="Ubuntu" w:eastAsia="Ubuntu" w:cs="Ubuntu"/>
+                <w:rFonts w:hint="default" w:ascii="Arial" w:hAnsi="Arial" w:eastAsia="Ubuntu" w:cs="Arial"/>
                 <w:b/>
               </w:rPr>
             </w:pPr>
             <w:r>
               <w:rPr>
-                <w:rFonts w:hint="default" w:ascii="Ubuntu" w:hAnsi="Ubuntu" w:eastAsia="Ubuntu" w:cs="Ubuntu"/>
+                <w:rFonts w:hint="default" w:ascii="Arial" w:hAnsi="Arial" w:eastAsia="Ubuntu" w:cs="Arial"/>
                 <w:b/>
                 <w:rtl w:val="0"/>
               </w:rPr>
@@ -281,12 +282,12 @@
             <w:pPr>
               <w:spacing w:before="240" w:after="240"/>
               <w:rPr>
-                <w:rFonts w:hint="default" w:ascii="Ubuntu" w:hAnsi="Ubuntu" w:eastAsia="Ubuntu" w:cs="Ubuntu"/>
-              </w:rPr>
-            </w:pPr>
-            <w:r>
-              <w:rPr>
-                <w:rFonts w:hint="default" w:ascii="Ubuntu" w:hAnsi="Ubuntu" w:cs="Ubuntu"/>
+                <w:rFonts w:hint="default" w:ascii="Arial" w:hAnsi="Arial" w:eastAsia="Ubuntu" w:cs="Arial"/>
+              </w:rPr>
+            </w:pPr>
+            <w:r>
+              <w:rPr>
+                <w:rFonts w:hint="default" w:ascii="Arial" w:hAnsi="Arial" w:cs="Arial"/>
                 <w:rtl w:val="0"/>
               </w:rPr>
               <w:t>O Administrador realiza cadastro, leitura, alteração e remoção de Empresas.</w:t>
@@ -334,13 +335,13 @@
             <w:pPr>
               <w:spacing w:before="240" w:after="240"/>
               <w:rPr>
-                <w:rFonts w:hint="default" w:ascii="Ubuntu" w:hAnsi="Ubuntu" w:eastAsia="Ubuntu" w:cs="Ubuntu"/>
+                <w:rFonts w:hint="default" w:ascii="Arial" w:hAnsi="Arial" w:eastAsia="Ubuntu" w:cs="Arial"/>
                 <w:b/>
               </w:rPr>
             </w:pPr>
             <w:r>
               <w:rPr>
-                <w:rFonts w:hint="default" w:ascii="Ubuntu" w:hAnsi="Ubuntu" w:eastAsia="Ubuntu" w:cs="Ubuntu"/>
+                <w:rFonts w:hint="default" w:ascii="Arial" w:hAnsi="Arial" w:eastAsia="Ubuntu" w:cs="Arial"/>
                 <w:b/>
                 <w:rtl w:val="0"/>
               </w:rPr>
@@ -368,12 +369,12 @@
             <w:pPr>
               <w:spacing w:before="240" w:after="240"/>
               <w:rPr>
-                <w:rFonts w:hint="default" w:ascii="Ubuntu" w:hAnsi="Ubuntu" w:eastAsia="Ubuntu" w:cs="Ubuntu"/>
-              </w:rPr>
-            </w:pPr>
-            <w:r>
-              <w:rPr>
-                <w:rFonts w:hint="default" w:ascii="Ubuntu" w:hAnsi="Ubuntu" w:eastAsia="Ubuntu" w:cs="Ubuntu"/>
+                <w:rFonts w:hint="default" w:ascii="Arial" w:hAnsi="Arial" w:eastAsia="Ubuntu" w:cs="Arial"/>
+              </w:rPr>
+            </w:pPr>
+            <w:r>
+              <w:rPr>
+                <w:rFonts w:hint="default" w:ascii="Arial" w:hAnsi="Arial" w:eastAsia="Ubuntu" w:cs="Arial"/>
                 <w:rtl w:val="0"/>
               </w:rPr>
               <w:t>Administrador.</w:t>
@@ -421,13 +422,13 @@
             <w:pPr>
               <w:spacing w:before="240" w:after="240"/>
               <w:rPr>
-                <w:rFonts w:hint="default" w:ascii="Ubuntu" w:hAnsi="Ubuntu" w:eastAsia="Ubuntu" w:cs="Ubuntu"/>
+                <w:rFonts w:hint="default" w:ascii="Arial" w:hAnsi="Arial" w:eastAsia="Ubuntu" w:cs="Arial"/>
                 <w:b/>
               </w:rPr>
             </w:pPr>
             <w:r>
               <w:rPr>
-                <w:rFonts w:hint="default" w:ascii="Ubuntu" w:hAnsi="Ubuntu" w:eastAsia="Ubuntu" w:cs="Ubuntu"/>
+                <w:rFonts w:hint="default" w:ascii="Arial" w:hAnsi="Arial" w:eastAsia="Ubuntu" w:cs="Arial"/>
                 <w:b/>
                 <w:rtl w:val="0"/>
               </w:rPr>
@@ -455,18 +456,16 @@
             <w:pPr>
               <w:spacing w:before="240" w:after="240"/>
               <w:rPr>
-                <w:rFonts w:hint="default" w:ascii="Ubuntu" w:hAnsi="Ubuntu" w:eastAsia="Ubuntu" w:cs="Ubuntu"/>
-              </w:rPr>
-            </w:pPr>
-            <w:r>
-              <w:rPr>
-                <w:rFonts w:hint="default" w:ascii="Ubuntu" w:hAnsi="Ubuntu" w:eastAsia="Ubuntu" w:cs="Ubuntu"/>
+                <w:rFonts w:hint="default" w:ascii="Arial" w:hAnsi="Arial" w:eastAsia="Ubuntu" w:cs="Arial"/>
+              </w:rPr>
+            </w:pPr>
+            <w:r>
+              <w:rPr>
+                <w:rFonts w:hint="default" w:ascii="Arial" w:hAnsi="Arial" w:eastAsia="Ubuntu" w:cs="Arial"/>
                 <w:rtl w:val="0"/>
               </w:rPr>
               <w:t>-</w:t>
             </w:r>
-            <w:bookmarkStart w:id="5" w:name="_GoBack"/>
-            <w:bookmarkEnd w:id="5"/>
           </w:p>
         </w:tc>
       </w:tr>
@@ -510,13 +509,13 @@
             <w:pPr>
               <w:spacing w:before="240" w:after="240"/>
               <w:rPr>
-                <w:rFonts w:hint="default" w:ascii="Ubuntu" w:hAnsi="Ubuntu" w:eastAsia="Ubuntu" w:cs="Ubuntu"/>
+                <w:rFonts w:hint="default" w:ascii="Arial" w:hAnsi="Arial" w:eastAsia="Ubuntu" w:cs="Arial"/>
                 <w:b/>
               </w:rPr>
             </w:pPr>
             <w:r>
               <w:rPr>
-                <w:rFonts w:hint="default" w:ascii="Ubuntu" w:hAnsi="Ubuntu" w:eastAsia="Ubuntu" w:cs="Ubuntu"/>
+                <w:rFonts w:hint="default" w:ascii="Arial" w:hAnsi="Arial" w:eastAsia="Ubuntu" w:cs="Arial"/>
                 <w:b/>
                 <w:rtl w:val="0"/>
               </w:rPr>
@@ -544,19 +543,19 @@
             <w:pPr>
               <w:spacing w:before="240" w:after="240"/>
               <w:rPr>
-                <w:rFonts w:hint="default" w:ascii="Ubuntu" w:hAnsi="Ubuntu" w:eastAsia="Ubuntu" w:cs="Ubuntu"/>
-              </w:rPr>
-            </w:pPr>
-            <w:r>
-              <w:rPr>
-                <w:rFonts w:hint="default" w:ascii="Ubuntu" w:hAnsi="Ubuntu" w:eastAsia="Ubuntu" w:cs="Ubuntu"/>
+                <w:rFonts w:hint="default" w:ascii="Arial" w:hAnsi="Arial" w:eastAsia="Ubuntu" w:cs="Arial"/>
+              </w:rPr>
+            </w:pPr>
+            <w:r>
+              <w:rPr>
+                <w:rFonts w:hint="default" w:ascii="Arial" w:hAnsi="Arial" w:eastAsia="Ubuntu" w:cs="Arial"/>
                 <w:rtl w:val="0"/>
               </w:rPr>
               <w:t xml:space="preserve">Ator </w:t>
             </w:r>
             <w:r>
               <w:rPr>
-                <w:rFonts w:hint="default" w:ascii="Ubuntu" w:hAnsi="Ubuntu" w:eastAsia="Ubuntu" w:cs="Ubuntu"/>
+                <w:rFonts w:hint="default" w:ascii="Arial" w:hAnsi="Arial" w:eastAsia="Ubuntu" w:cs="Arial"/>
                 <w:rtl w:val="0"/>
                 <w:lang w:val="pt-PT"/>
               </w:rPr>
@@ -564,7 +563,7 @@
             </w:r>
             <w:r>
               <w:rPr>
-                <w:rFonts w:hint="default" w:ascii="Ubuntu" w:hAnsi="Ubuntu" w:eastAsia="Ubuntu" w:cs="Ubuntu"/>
+                <w:rFonts w:hint="default" w:ascii="Arial" w:hAnsi="Arial" w:eastAsia="Ubuntu" w:cs="Arial"/>
                 <w:rtl w:val="0"/>
               </w:rPr>
               <w:t xml:space="preserve"> possuir cadastro existente com seu CPF no sistema.</w:t>
@@ -612,13 +611,13 @@
             <w:pPr>
               <w:spacing w:before="240" w:after="240"/>
               <w:rPr>
-                <w:rFonts w:hint="default" w:ascii="Ubuntu" w:hAnsi="Ubuntu" w:eastAsia="Ubuntu" w:cs="Ubuntu"/>
+                <w:rFonts w:hint="default" w:ascii="Arial" w:hAnsi="Arial" w:eastAsia="Ubuntu" w:cs="Arial"/>
                 <w:b/>
               </w:rPr>
             </w:pPr>
             <w:r>
               <w:rPr>
-                <w:rFonts w:hint="default" w:ascii="Ubuntu" w:hAnsi="Ubuntu" w:eastAsia="Ubuntu" w:cs="Ubuntu"/>
+                <w:rFonts w:hint="default" w:ascii="Arial" w:hAnsi="Arial" w:eastAsia="Ubuntu" w:cs="Arial"/>
                 <w:b/>
                 <w:rtl w:val="0"/>
               </w:rPr>
@@ -646,12 +645,12 @@
             <w:pPr>
               <w:spacing w:before="240" w:after="240"/>
               <w:rPr>
-                <w:rFonts w:hint="default" w:ascii="Ubuntu" w:hAnsi="Ubuntu" w:eastAsia="Ubuntu" w:cs="Ubuntu"/>
-              </w:rPr>
-            </w:pPr>
-            <w:r>
-              <w:rPr>
-                <w:rFonts w:hint="default" w:ascii="Ubuntu" w:hAnsi="Ubuntu" w:eastAsia="Ubuntu" w:cs="Ubuntu"/>
+                <w:rFonts w:hint="default" w:ascii="Arial" w:hAnsi="Arial" w:eastAsia="Ubuntu" w:cs="Arial"/>
+              </w:rPr>
+            </w:pPr>
+            <w:r>
+              <w:rPr>
+                <w:rFonts w:hint="default" w:ascii="Arial" w:hAnsi="Arial" w:eastAsia="Ubuntu" w:cs="Arial"/>
                 <w:rtl w:val="0"/>
               </w:rPr>
               <w:t>-</w:t>
@@ -701,13 +700,13 @@
               <w:spacing w:before="240" w:after="240"/>
               <w:jc w:val="center"/>
               <w:rPr>
-                <w:rFonts w:hint="default" w:ascii="Ubuntu" w:hAnsi="Ubuntu" w:eastAsia="Ubuntu" w:cs="Ubuntu"/>
+                <w:rFonts w:hint="default" w:ascii="Arial" w:hAnsi="Arial" w:eastAsia="Ubuntu" w:cs="Arial"/>
                 <w:b/>
               </w:rPr>
             </w:pPr>
             <w:r>
               <w:rPr>
-                <w:rFonts w:hint="default" w:ascii="Ubuntu" w:hAnsi="Ubuntu" w:eastAsia="Ubuntu" w:cs="Ubuntu"/>
+                <w:rFonts w:hint="default" w:ascii="Arial" w:hAnsi="Arial" w:eastAsia="Ubuntu" w:cs="Arial"/>
                 <w:b/>
                 <w:rtl w:val="0"/>
               </w:rPr>
@@ -764,19 +763,19 @@
               <w:ind w:left="720" w:hanging="360"/>
               <w:jc w:val="both"/>
               <w:rPr>
-                <w:rFonts w:hint="default" w:ascii="Ubuntu" w:hAnsi="Ubuntu" w:eastAsia="Ubuntu" w:cs="Ubuntu"/>
-              </w:rPr>
-            </w:pPr>
-            <w:r>
-              <w:rPr>
-                <w:rFonts w:hint="default" w:ascii="Ubuntu" w:hAnsi="Ubuntu" w:cs="Ubuntu"/>
+                <w:rFonts w:hint="default" w:ascii="Arial" w:hAnsi="Arial" w:eastAsia="Ubuntu" w:cs="Arial"/>
+              </w:rPr>
+            </w:pPr>
+            <w:r>
+              <w:rPr>
+                <w:rFonts w:hint="default" w:ascii="Arial" w:hAnsi="Arial" w:cs="Arial"/>
                 <w:rtl w:val="0"/>
               </w:rPr>
               <w:t xml:space="preserve">Ator clica no botão Listar Empresas em qualquer uma de suas telas e será direcionado para a tela </w:t>
             </w:r>
             <w:r>
               <w:rPr>
-                <w:rFonts w:hint="default" w:ascii="Ubuntu" w:hAnsi="Ubuntu" w:cs="Ubuntu"/>
+                <w:rFonts w:hint="default" w:ascii="Arial" w:hAnsi="Arial" w:cs="Arial"/>
                 <w:color w:val="FF0000"/>
                 <w:rtl w:val="0"/>
               </w:rPr>
@@ -784,7 +783,7 @@
             </w:r>
             <w:r>
               <w:rPr>
-                <w:rFonts w:hint="default" w:ascii="Ubuntu" w:hAnsi="Ubuntu" w:cs="Ubuntu"/>
+                <w:rFonts w:hint="default" w:ascii="Arial" w:hAnsi="Arial" w:cs="Arial"/>
                 <w:rtl w:val="0"/>
               </w:rPr>
               <w:t>;</w:t>
@@ -799,19 +798,19 @@
               <w:spacing w:before="240" w:after="240"/>
               <w:ind w:left="720" w:hanging="360"/>
               <w:rPr>
-                <w:rFonts w:hint="default" w:ascii="Ubuntu" w:hAnsi="Ubuntu" w:cs="Ubuntu"/>
-              </w:rPr>
-            </w:pPr>
-            <w:r>
-              <w:rPr>
-                <w:rFonts w:hint="default" w:ascii="Ubuntu" w:hAnsi="Ubuntu" w:eastAsia="Ubuntu" w:cs="Ubuntu"/>
+                <w:rFonts w:hint="default" w:ascii="Arial" w:hAnsi="Arial" w:cs="Arial"/>
+              </w:rPr>
+            </w:pPr>
+            <w:r>
+              <w:rPr>
+                <w:rFonts w:hint="default" w:ascii="Arial" w:hAnsi="Arial" w:eastAsia="Ubuntu" w:cs="Arial"/>
                 <w:rtl w:val="0"/>
               </w:rPr>
               <w:t xml:space="preserve">Ator clica em Nova Empresa e é direcionado para a tela </w:t>
             </w:r>
             <w:r>
               <w:rPr>
-                <w:rFonts w:hint="default" w:ascii="Ubuntu" w:hAnsi="Ubuntu" w:eastAsia="Ubuntu" w:cs="Ubuntu"/>
+                <w:rFonts w:hint="default" w:ascii="Arial" w:hAnsi="Arial" w:eastAsia="Ubuntu" w:cs="Arial"/>
                 <w:color w:val="FF0000"/>
                 <w:rtl w:val="0"/>
               </w:rPr>
@@ -819,7 +818,7 @@
             </w:r>
             <w:r>
               <w:rPr>
-                <w:rFonts w:hint="default" w:ascii="Ubuntu" w:hAnsi="Ubuntu" w:eastAsia="Ubuntu" w:cs="Ubuntu"/>
+                <w:rFonts w:hint="default" w:ascii="Arial" w:hAnsi="Arial" w:eastAsia="Ubuntu" w:cs="Arial"/>
                 <w:rtl w:val="0"/>
               </w:rPr>
               <w:t>;</w:t>
@@ -834,12 +833,12 @@
               <w:spacing w:before="240" w:after="240"/>
               <w:ind w:left="720" w:hanging="360"/>
               <w:rPr>
-                <w:rFonts w:hint="default" w:ascii="Ubuntu" w:hAnsi="Ubuntu" w:eastAsia="Ubuntu" w:cs="Ubuntu"/>
-              </w:rPr>
-            </w:pPr>
-            <w:r>
-              <w:rPr>
-                <w:rFonts w:hint="default" w:ascii="Ubuntu" w:hAnsi="Ubuntu" w:eastAsia="Ubuntu" w:cs="Ubuntu"/>
+                <w:rFonts w:hint="default" w:ascii="Arial" w:hAnsi="Arial" w:eastAsia="Ubuntu" w:cs="Arial"/>
+              </w:rPr>
+            </w:pPr>
+            <w:r>
+              <w:rPr>
+                <w:rFonts w:hint="default" w:ascii="Arial" w:hAnsi="Arial" w:eastAsia="Ubuntu" w:cs="Arial"/>
                 <w:rtl w:val="0"/>
               </w:rPr>
               <w:t>O sistema exibe a tela de cadastro com os campos: Nome da Empresa e Local da Empresa, com seus respectivos placeholders.</w:t>
@@ -854,12 +853,12 @@
               <w:spacing w:before="240" w:after="240"/>
               <w:ind w:left="720" w:hanging="360"/>
               <w:rPr>
-                <w:rFonts w:hint="default" w:ascii="Ubuntu" w:hAnsi="Ubuntu" w:eastAsia="Ubuntu" w:cs="Ubuntu"/>
-              </w:rPr>
-            </w:pPr>
-            <w:r>
-              <w:rPr>
-                <w:rFonts w:hint="default" w:ascii="Ubuntu" w:hAnsi="Ubuntu" w:eastAsia="Ubuntu" w:cs="Ubuntu"/>
+                <w:rFonts w:hint="default" w:ascii="Arial" w:hAnsi="Arial" w:eastAsia="Ubuntu" w:cs="Arial"/>
+              </w:rPr>
+            </w:pPr>
+            <w:r>
+              <w:rPr>
+                <w:rFonts w:hint="default" w:ascii="Arial" w:hAnsi="Arial" w:eastAsia="Ubuntu" w:cs="Arial"/>
                 <w:rtl w:val="0"/>
               </w:rPr>
               <w:t>Após preencher todos os campos já citados, o  ator clica no botão Cadastrar.</w:t>
@@ -910,12 +909,12 @@
               <w:spacing w:before="240" w:after="240"/>
               <w:jc w:val="center"/>
               <w:rPr>
-                <w:rFonts w:hint="default" w:ascii="Ubuntu" w:hAnsi="Ubuntu" w:eastAsia="Ubuntu" w:cs="Ubuntu"/>
-              </w:rPr>
-            </w:pPr>
-            <w:r>
-              <w:rPr>
-                <w:rFonts w:hint="default" w:ascii="Ubuntu" w:hAnsi="Ubuntu" w:eastAsia="Ubuntu" w:cs="Ubuntu"/>
+                <w:rFonts w:hint="default" w:ascii="Arial" w:hAnsi="Arial" w:eastAsia="Ubuntu" w:cs="Arial"/>
+              </w:rPr>
+            </w:pPr>
+            <w:r>
+              <w:rPr>
+                <w:rFonts w:hint="default" w:ascii="Arial" w:hAnsi="Arial" w:eastAsia="Ubuntu" w:cs="Arial"/>
                 <w:b/>
                 <w:rtl w:val="0"/>
               </w:rPr>
@@ -966,13 +965,13 @@
             <w:pPr>
               <w:spacing w:before="240" w:after="240"/>
               <w:rPr>
-                <w:rFonts w:hint="default" w:ascii="Ubuntu" w:hAnsi="Ubuntu" w:eastAsia="Ubuntu" w:cs="Ubuntu"/>
+                <w:rFonts w:hint="default" w:ascii="Arial" w:hAnsi="Arial" w:eastAsia="Ubuntu" w:cs="Arial"/>
                 <w:b/>
               </w:rPr>
             </w:pPr>
             <w:r>
               <w:rPr>
-                <w:rFonts w:hint="default" w:ascii="Ubuntu" w:hAnsi="Ubuntu" w:eastAsia="Ubuntu" w:cs="Ubuntu"/>
+                <w:rFonts w:hint="default" w:ascii="Arial" w:hAnsi="Arial" w:eastAsia="Ubuntu" w:cs="Arial"/>
                 <w:b/>
                 <w:rtl w:val="0"/>
               </w:rPr>
@@ -980,7 +979,7 @@
             </w:r>
             <w:r>
               <w:rPr>
-                <w:rFonts w:hint="default" w:ascii="Ubuntu" w:hAnsi="Ubuntu" w:eastAsia="Ubuntu" w:cs="Ubuntu"/>
+                <w:rFonts w:hint="default" w:ascii="Arial" w:hAnsi="Arial" w:eastAsia="Ubuntu" w:cs="Arial"/>
                 <w:rtl w:val="0"/>
               </w:rPr>
               <w:t>. Dados não válidos. Sistema exibe mensagem “Dados inválidos” e exibe os campos que estão com problemas retornando ao passo 3.</w:t>
@@ -1031,13 +1030,13 @@
               <w:spacing w:before="240" w:after="240"/>
               <w:jc w:val="center"/>
               <w:rPr>
-                <w:rFonts w:hint="default" w:ascii="Ubuntu" w:hAnsi="Ubuntu" w:eastAsia="Ubuntu" w:cs="Ubuntu"/>
+                <w:rFonts w:hint="default" w:ascii="Arial" w:hAnsi="Arial" w:eastAsia="Ubuntu" w:cs="Arial"/>
                 <w:b/>
               </w:rPr>
             </w:pPr>
             <w:r>
               <w:rPr>
-                <w:rFonts w:hint="default" w:ascii="Ubuntu" w:hAnsi="Ubuntu" w:eastAsia="Ubuntu" w:cs="Ubuntu"/>
+                <w:rFonts w:hint="default" w:ascii="Arial" w:hAnsi="Arial" w:eastAsia="Ubuntu" w:cs="Arial"/>
                 <w:b/>
                 <w:rtl w:val="0"/>
               </w:rPr>
@@ -1094,19 +1093,19 @@
               <w:ind w:left="360" w:hanging="360"/>
               <w:jc w:val="left"/>
               <w:rPr>
-                <w:rFonts w:hint="default" w:ascii="Ubuntu" w:hAnsi="Ubuntu" w:eastAsia="Ubuntu" w:cs="Ubuntu"/>
-              </w:rPr>
-            </w:pPr>
-            <w:r>
-              <w:rPr>
-                <w:rFonts w:hint="default" w:ascii="Ubuntu" w:hAnsi="Ubuntu" w:eastAsia="Ubuntu" w:cs="Ubuntu"/>
+                <w:rFonts w:hint="default" w:ascii="Arial" w:hAnsi="Arial" w:eastAsia="Ubuntu" w:cs="Arial"/>
+              </w:rPr>
+            </w:pPr>
+            <w:r>
+              <w:rPr>
+                <w:rFonts w:hint="default" w:ascii="Arial" w:hAnsi="Arial" w:eastAsia="Ubuntu" w:cs="Arial"/>
                 <w:rtl w:val="0"/>
               </w:rPr>
               <w:t xml:space="preserve">Ator deseja alterar os dados da Empresa, ver Seção </w:t>
             </w:r>
             <w:r>
               <w:rPr>
-                <w:rFonts w:hint="default" w:ascii="Ubuntu" w:hAnsi="Ubuntu" w:eastAsia="Ubuntu" w:cs="Ubuntu"/>
+                <w:rFonts w:hint="default" w:ascii="Arial" w:hAnsi="Arial" w:eastAsia="Ubuntu" w:cs="Arial"/>
                 <w:color w:val="FF0000"/>
                 <w:rtl w:val="0"/>
               </w:rPr>
@@ -1114,7 +1113,7 @@
             </w:r>
             <w:r>
               <w:rPr>
-                <w:rFonts w:hint="default" w:ascii="Ubuntu" w:hAnsi="Ubuntu" w:eastAsia="Ubuntu" w:cs="Ubuntu"/>
+                <w:rFonts w:hint="default" w:ascii="Arial" w:hAnsi="Arial" w:eastAsia="Ubuntu" w:cs="Arial"/>
                 <w:rtl w:val="0"/>
               </w:rPr>
               <w:t>.</w:t>
@@ -1130,20 +1129,20 @@
               <w:ind w:left="360" w:hanging="360"/>
               <w:jc w:val="left"/>
               <w:rPr>
-                <w:rFonts w:hint="default" w:ascii="Ubuntu" w:hAnsi="Ubuntu" w:eastAsia="Ubuntu" w:cs="Ubuntu"/>
+                <w:rFonts w:hint="default" w:ascii="Arial" w:hAnsi="Arial" w:eastAsia="Ubuntu" w:cs="Arial"/>
                 <w:u w:val="none"/>
               </w:rPr>
             </w:pPr>
             <w:r>
               <w:rPr>
-                <w:rFonts w:hint="default" w:ascii="Ubuntu" w:hAnsi="Ubuntu" w:eastAsia="Ubuntu" w:cs="Ubuntu"/>
+                <w:rFonts w:hint="default" w:ascii="Arial" w:hAnsi="Arial" w:eastAsia="Ubuntu" w:cs="Arial"/>
                 <w:rtl w:val="0"/>
               </w:rPr>
               <w:t xml:space="preserve">Ator deseja excluir os dados da Empresa, ver Seção </w:t>
             </w:r>
             <w:r>
               <w:rPr>
-                <w:rFonts w:hint="default" w:ascii="Ubuntu" w:hAnsi="Ubuntu" w:eastAsia="Ubuntu" w:cs="Ubuntu"/>
+                <w:rFonts w:hint="default" w:ascii="Arial" w:hAnsi="Arial" w:eastAsia="Ubuntu" w:cs="Arial"/>
                 <w:color w:val="FF0000"/>
                 <w:rtl w:val="0"/>
               </w:rPr>
@@ -1151,7 +1150,7 @@
             </w:r>
             <w:r>
               <w:rPr>
-                <w:rFonts w:hint="default" w:ascii="Ubuntu" w:hAnsi="Ubuntu" w:eastAsia="Ubuntu" w:cs="Ubuntu"/>
+                <w:rFonts w:hint="default" w:ascii="Arial" w:hAnsi="Arial" w:eastAsia="Ubuntu" w:cs="Arial"/>
                 <w:rtl w:val="0"/>
               </w:rPr>
               <w:t>.</w:t>
@@ -1166,19 +1165,19 @@
               <w:spacing w:before="0" w:beforeAutospacing="0" w:after="240"/>
               <w:ind w:left="360"/>
               <w:rPr>
-                <w:rFonts w:hint="default" w:ascii="Ubuntu" w:hAnsi="Ubuntu" w:eastAsia="Ubuntu" w:cs="Ubuntu"/>
-              </w:rPr>
-            </w:pPr>
-            <w:r>
-              <w:rPr>
-                <w:rFonts w:hint="default" w:ascii="Ubuntu" w:hAnsi="Ubuntu" w:eastAsia="Ubuntu" w:cs="Ubuntu"/>
+                <w:rFonts w:hint="default" w:ascii="Arial" w:hAnsi="Arial" w:eastAsia="Ubuntu" w:cs="Arial"/>
+              </w:rPr>
+            </w:pPr>
+            <w:r>
+              <w:rPr>
+                <w:rFonts w:hint="default" w:ascii="Arial" w:hAnsi="Arial" w:eastAsia="Ubuntu" w:cs="Arial"/>
                 <w:rtl w:val="0"/>
               </w:rPr>
               <w:t xml:space="preserve">Ator deseja visualizar os dados da Empresa, ver Seção </w:t>
             </w:r>
             <w:r>
               <w:rPr>
-                <w:rFonts w:hint="default" w:ascii="Ubuntu" w:hAnsi="Ubuntu" w:eastAsia="Ubuntu" w:cs="Ubuntu"/>
+                <w:rFonts w:hint="default" w:ascii="Arial" w:hAnsi="Arial" w:eastAsia="Ubuntu" w:cs="Arial"/>
                 <w:color w:val="FF0000"/>
                 <w:rtl w:val="0"/>
               </w:rPr>
@@ -1186,7 +1185,7 @@
             </w:r>
             <w:r>
               <w:rPr>
-                <w:rFonts w:hint="default" w:ascii="Ubuntu" w:hAnsi="Ubuntu" w:eastAsia="Ubuntu" w:cs="Ubuntu"/>
+                <w:rFonts w:hint="default" w:ascii="Arial" w:hAnsi="Arial" w:eastAsia="Ubuntu" w:cs="Arial"/>
                 <w:rtl w:val="0"/>
               </w:rPr>
               <w:t>.</w:t>
@@ -1202,7 +1201,7 @@
         <w:keepLines w:val="0"/>
         <w:spacing w:before="480"/>
         <w:rPr>
-          <w:rFonts w:hint="default" w:ascii="Ubuntu" w:hAnsi="Ubuntu" w:eastAsia="Ubuntu" w:cs="Ubuntu"/>
+          <w:rFonts w:hint="default" w:ascii="Arial" w:hAnsi="Arial" w:eastAsia="Ubuntu" w:cs="Arial"/>
           <w:b/>
           <w:sz w:val="28"/>
           <w:szCs w:val="28"/>
@@ -1218,7 +1217,7 @@
         <w:keepLines w:val="0"/>
         <w:spacing w:before="480"/>
         <w:rPr>
-          <w:rFonts w:hint="default" w:ascii="Ubuntu" w:hAnsi="Ubuntu" w:eastAsia="Ubuntu" w:cs="Ubuntu"/>
+          <w:rFonts w:hint="default" w:ascii="Arial" w:hAnsi="Arial" w:eastAsia="Ubuntu" w:cs="Arial"/>
           <w:sz w:val="28"/>
           <w:szCs w:val="28"/>
         </w:rPr>
@@ -1227,7 +1226,7 @@
       <w:bookmarkEnd w:id="2"/>
       <w:r>
         <w:rPr>
-          <w:rFonts w:hint="default" w:ascii="Ubuntu" w:hAnsi="Ubuntu" w:eastAsia="Ubuntu" w:cs="Ubuntu"/>
+          <w:rFonts w:hint="default" w:ascii="Arial" w:hAnsi="Arial" w:eastAsia="Ubuntu" w:cs="Arial"/>
           <w:b/>
           <w:sz w:val="28"/>
           <w:szCs w:val="28"/>
@@ -1237,7 +1236,7 @@
       </w:r>
       <w:r>
         <w:rPr>
-          <w:rFonts w:hint="default" w:ascii="Ubuntu" w:hAnsi="Ubuntu" w:eastAsia="Ubuntu" w:cs="Ubuntu"/>
+          <w:rFonts w:hint="default" w:ascii="Arial" w:hAnsi="Arial" w:eastAsia="Ubuntu" w:cs="Arial"/>
           <w:sz w:val="28"/>
           <w:szCs w:val="28"/>
           <w:rtl w:val="0"/>
@@ -1310,13 +1309,13 @@
             <w:pPr>
               <w:spacing w:before="240" w:after="240"/>
               <w:rPr>
-                <w:rFonts w:hint="default" w:ascii="Ubuntu" w:hAnsi="Ubuntu" w:eastAsia="Ubuntu" w:cs="Ubuntu"/>
+                <w:rFonts w:hint="default" w:ascii="Arial" w:hAnsi="Arial" w:eastAsia="Ubuntu" w:cs="Arial"/>
                 <w:b/>
               </w:rPr>
             </w:pPr>
             <w:r>
               <w:rPr>
-                <w:rFonts w:hint="default" w:ascii="Ubuntu" w:hAnsi="Ubuntu" w:eastAsia="Ubuntu" w:cs="Ubuntu"/>
+                <w:rFonts w:hint="default" w:ascii="Arial" w:hAnsi="Arial" w:eastAsia="Ubuntu" w:cs="Arial"/>
                 <w:b/>
                 <w:rtl w:val="0"/>
               </w:rPr>
@@ -1344,12 +1343,12 @@
             <w:pPr>
               <w:spacing w:before="240" w:after="240"/>
               <w:rPr>
-                <w:rFonts w:hint="default" w:ascii="Ubuntu" w:hAnsi="Ubuntu" w:eastAsia="Ubuntu" w:cs="Ubuntu"/>
-              </w:rPr>
-            </w:pPr>
-            <w:r>
-              <w:rPr>
-                <w:rFonts w:hint="default" w:ascii="Ubuntu" w:hAnsi="Ubuntu" w:eastAsia="Ubuntu" w:cs="Ubuntu"/>
+                <w:rFonts w:hint="default" w:ascii="Arial" w:hAnsi="Arial" w:eastAsia="Ubuntu" w:cs="Arial"/>
+              </w:rPr>
+            </w:pPr>
+            <w:r>
+              <w:rPr>
+                <w:rFonts w:hint="default" w:ascii="Arial" w:hAnsi="Arial" w:eastAsia="Ubuntu" w:cs="Arial"/>
                 <w:rtl w:val="0"/>
               </w:rPr>
               <w:t>O ator deseja alterar os dados da empresa.</w:t>
@@ -1399,13 +1398,13 @@
               <w:spacing w:before="240" w:after="240"/>
               <w:jc w:val="center"/>
               <w:rPr>
-                <w:rFonts w:hint="default" w:ascii="Ubuntu" w:hAnsi="Ubuntu" w:eastAsia="Ubuntu" w:cs="Ubuntu"/>
+                <w:rFonts w:hint="default" w:ascii="Arial" w:hAnsi="Arial" w:eastAsia="Ubuntu" w:cs="Arial"/>
                 <w:b/>
               </w:rPr>
             </w:pPr>
             <w:r>
               <w:rPr>
-                <w:rFonts w:hint="default" w:ascii="Ubuntu" w:hAnsi="Ubuntu" w:eastAsia="Ubuntu" w:cs="Ubuntu"/>
+                <w:rFonts w:hint="default" w:ascii="Arial" w:hAnsi="Arial" w:eastAsia="Ubuntu" w:cs="Arial"/>
                 <w:b/>
                 <w:rtl w:val="0"/>
               </w:rPr>
@@ -1461,20 +1460,20 @@
               <w:spacing w:before="240" w:after="0" w:afterAutospacing="0"/>
               <w:ind w:left="360" w:hanging="360"/>
               <w:rPr>
-                <w:rFonts w:hint="default" w:ascii="Ubuntu" w:hAnsi="Ubuntu" w:eastAsia="Ubuntu" w:cs="Ubuntu"/>
+                <w:rFonts w:hint="default" w:ascii="Arial" w:hAnsi="Arial" w:eastAsia="Ubuntu" w:cs="Arial"/>
                 <w:u w:val="none"/>
               </w:rPr>
             </w:pPr>
             <w:r>
               <w:rPr>
-                <w:rFonts w:hint="default" w:ascii="Ubuntu" w:hAnsi="Ubuntu" w:eastAsia="Ubuntu" w:cs="Ubuntu"/>
+                <w:rFonts w:hint="default" w:ascii="Arial" w:hAnsi="Arial" w:eastAsia="Ubuntu" w:cs="Arial"/>
                 <w:rtl w:val="0"/>
               </w:rPr>
               <w:t xml:space="preserve">Ator na tela </w:t>
             </w:r>
             <w:r>
               <w:rPr>
-                <w:rFonts w:hint="default" w:ascii="Ubuntu" w:hAnsi="Ubuntu" w:cs="Ubuntu"/>
+                <w:rFonts w:hint="default" w:ascii="Arial" w:hAnsi="Arial" w:cs="Arial"/>
                 <w:color w:val="FF0000"/>
                 <w:rtl w:val="0"/>
               </w:rPr>
@@ -1482,14 +1481,14 @@
             </w:r>
             <w:r>
               <w:rPr>
-                <w:rFonts w:hint="default" w:ascii="Ubuntu" w:hAnsi="Ubuntu" w:eastAsia="Ubuntu" w:cs="Ubuntu"/>
+                <w:rFonts w:hint="default" w:ascii="Arial" w:hAnsi="Arial" w:eastAsia="Ubuntu" w:cs="Arial"/>
                 <w:rtl w:val="0"/>
               </w:rPr>
               <w:t xml:space="preserve"> clica no ícone lápis e é direcionado para tela de edição (uma tela semelhante à </w:t>
             </w:r>
             <w:r>
               <w:rPr>
-                <w:rFonts w:hint="default" w:ascii="Ubuntu" w:hAnsi="Ubuntu" w:eastAsia="Ubuntu" w:cs="Ubuntu"/>
+                <w:rFonts w:hint="default" w:ascii="Arial" w:hAnsi="Arial" w:eastAsia="Ubuntu" w:cs="Arial"/>
                 <w:color w:val="FF0000"/>
                 <w:rtl w:val="0"/>
               </w:rPr>
@@ -1497,7 +1496,7 @@
             </w:r>
             <w:r>
               <w:rPr>
-                <w:rFonts w:hint="default" w:ascii="Ubuntu" w:hAnsi="Ubuntu" w:eastAsia="Ubuntu" w:cs="Ubuntu"/>
+                <w:rFonts w:hint="default" w:ascii="Arial" w:hAnsi="Arial" w:eastAsia="Ubuntu" w:cs="Arial"/>
                 <w:rtl w:val="0"/>
               </w:rPr>
               <w:t>).</w:t>
@@ -1512,20 +1511,20 @@
               <w:spacing w:before="0" w:beforeAutospacing="0" w:after="240"/>
               <w:ind w:left="360" w:hanging="360"/>
               <w:rPr>
-                <w:rFonts w:hint="default" w:ascii="Ubuntu" w:hAnsi="Ubuntu" w:eastAsia="Ubuntu" w:cs="Ubuntu"/>
+                <w:rFonts w:hint="default" w:ascii="Arial" w:hAnsi="Arial" w:eastAsia="Ubuntu" w:cs="Arial"/>
                 <w:u w:val="none"/>
               </w:rPr>
             </w:pPr>
             <w:r>
               <w:rPr>
-                <w:rFonts w:hint="default" w:ascii="Ubuntu" w:hAnsi="Ubuntu" w:eastAsia="Ubuntu" w:cs="Ubuntu"/>
+                <w:rFonts w:hint="default" w:ascii="Arial" w:hAnsi="Arial" w:eastAsia="Ubuntu" w:cs="Arial"/>
                 <w:rtl w:val="0"/>
               </w:rPr>
               <w:t xml:space="preserve">Ele altera os campos necessários e clica no botão Atualizar e é redirecionado para a tela </w:t>
             </w:r>
             <w:r>
               <w:rPr>
-                <w:rFonts w:hint="default" w:ascii="Ubuntu" w:hAnsi="Ubuntu" w:cs="Ubuntu"/>
+                <w:rFonts w:hint="default" w:ascii="Arial" w:hAnsi="Arial" w:cs="Arial"/>
                 <w:color w:val="FF0000"/>
                 <w:rtl w:val="0"/>
               </w:rPr>
@@ -1533,7 +1532,7 @@
             </w:r>
             <w:r>
               <w:rPr>
-                <w:rFonts w:hint="default" w:ascii="Ubuntu" w:hAnsi="Ubuntu" w:eastAsia="Ubuntu" w:cs="Ubuntu"/>
+                <w:rFonts w:hint="default" w:ascii="Arial" w:hAnsi="Arial" w:eastAsia="Ubuntu" w:cs="Arial"/>
                 <w:rtl w:val="0"/>
               </w:rPr>
               <w:t>.</w:t>
@@ -1584,13 +1583,13 @@
               <w:spacing w:before="240" w:after="240"/>
               <w:jc w:val="center"/>
               <w:rPr>
-                <w:rFonts w:hint="default" w:ascii="Ubuntu" w:hAnsi="Ubuntu" w:eastAsia="Ubuntu" w:cs="Ubuntu"/>
+                <w:rFonts w:hint="default" w:ascii="Arial" w:hAnsi="Arial" w:eastAsia="Ubuntu" w:cs="Arial"/>
                 <w:b/>
               </w:rPr>
             </w:pPr>
             <w:r>
               <w:rPr>
-                <w:rFonts w:hint="default" w:ascii="Ubuntu" w:hAnsi="Ubuntu" w:eastAsia="Ubuntu" w:cs="Ubuntu"/>
+                <w:rFonts w:hint="default" w:ascii="Arial" w:hAnsi="Arial" w:eastAsia="Ubuntu" w:cs="Arial"/>
                 <w:b/>
                 <w:rtl w:val="0"/>
               </w:rPr>
@@ -1646,20 +1645,20 @@
               <w:spacing w:before="240" w:after="240"/>
               <w:ind w:left="360" w:hanging="360"/>
               <w:rPr>
-                <w:rFonts w:hint="default" w:ascii="Ubuntu" w:hAnsi="Ubuntu" w:eastAsia="Ubuntu" w:cs="Ubuntu"/>
+                <w:rFonts w:hint="default" w:ascii="Arial" w:hAnsi="Arial" w:eastAsia="Ubuntu" w:cs="Arial"/>
                 <w:u w:val="none"/>
               </w:rPr>
             </w:pPr>
             <w:r>
               <w:rPr>
-                <w:rFonts w:hint="default" w:ascii="Ubuntu" w:hAnsi="Ubuntu" w:eastAsia="Ubuntu" w:cs="Ubuntu"/>
+                <w:rFonts w:hint="default" w:ascii="Arial" w:hAnsi="Arial" w:eastAsia="Ubuntu" w:cs="Arial"/>
                 <w:rtl w:val="0"/>
               </w:rPr>
               <w:t xml:space="preserve">Ator clica no botão Cancelar e é redirecionado para a tela </w:t>
             </w:r>
             <w:r>
               <w:rPr>
-                <w:rFonts w:hint="default" w:ascii="Ubuntu" w:hAnsi="Ubuntu" w:cs="Ubuntu"/>
+                <w:rFonts w:hint="default" w:ascii="Arial" w:hAnsi="Arial" w:cs="Arial"/>
                 <w:color w:val="FF0000"/>
                 <w:rtl w:val="0"/>
               </w:rPr>
@@ -1667,7 +1666,7 @@
             </w:r>
             <w:r>
               <w:rPr>
-                <w:rFonts w:hint="default" w:ascii="Ubuntu" w:hAnsi="Ubuntu" w:eastAsia="Ubuntu" w:cs="Ubuntu"/>
+                <w:rFonts w:hint="default" w:ascii="Arial" w:hAnsi="Arial" w:eastAsia="Ubuntu" w:cs="Arial"/>
                 <w:rtl w:val="0"/>
               </w:rPr>
               <w:t>.</w:t>
@@ -1679,14 +1678,14 @@
     <w:p>
       <w:pPr>
         <w:rPr>
-          <w:rFonts w:hint="default" w:ascii="Ubuntu" w:hAnsi="Ubuntu" w:eastAsia="Ubuntu" w:cs="Ubuntu"/>
+          <w:rFonts w:hint="default" w:ascii="Arial" w:hAnsi="Arial" w:eastAsia="Ubuntu" w:cs="Arial"/>
         </w:rPr>
       </w:pPr>
     </w:p>
     <w:p>
       <w:pPr>
         <w:rPr>
-          <w:rFonts w:hint="default" w:ascii="Ubuntu" w:hAnsi="Ubuntu" w:eastAsia="Ubuntu" w:cs="Ubuntu"/>
+          <w:rFonts w:hint="default" w:ascii="Arial" w:hAnsi="Arial" w:eastAsia="Ubuntu" w:cs="Arial"/>
         </w:rPr>
       </w:pPr>
     </w:p>
@@ -1697,7 +1696,7 @@
         <w:keepLines w:val="0"/>
         <w:spacing w:before="480"/>
         <w:rPr>
-          <w:rFonts w:hint="default" w:ascii="Ubuntu" w:hAnsi="Ubuntu" w:eastAsia="Ubuntu" w:cs="Ubuntu"/>
+          <w:rFonts w:hint="default" w:ascii="Arial" w:hAnsi="Arial" w:eastAsia="Ubuntu" w:cs="Arial"/>
           <w:sz w:val="28"/>
           <w:szCs w:val="28"/>
         </w:rPr>
@@ -1706,7 +1705,7 @@
       <w:bookmarkEnd w:id="3"/>
       <w:r>
         <w:rPr>
-          <w:rFonts w:hint="default" w:ascii="Ubuntu" w:hAnsi="Ubuntu" w:eastAsia="Ubuntu" w:cs="Ubuntu"/>
+          <w:rFonts w:hint="default" w:ascii="Arial" w:hAnsi="Arial" w:eastAsia="Ubuntu" w:cs="Arial"/>
           <w:b/>
           <w:sz w:val="28"/>
           <w:szCs w:val="28"/>
@@ -1716,7 +1715,7 @@
       </w:r>
       <w:r>
         <w:rPr>
-          <w:rFonts w:hint="default" w:ascii="Ubuntu" w:hAnsi="Ubuntu" w:eastAsia="Ubuntu" w:cs="Ubuntu"/>
+          <w:rFonts w:hint="default" w:ascii="Arial" w:hAnsi="Arial" w:eastAsia="Ubuntu" w:cs="Arial"/>
           <w:sz w:val="28"/>
           <w:szCs w:val="28"/>
           <w:rtl w:val="0"/>
@@ -1789,13 +1788,13 @@
             <w:pPr>
               <w:spacing w:before="240" w:after="240"/>
               <w:rPr>
-                <w:rFonts w:hint="default" w:ascii="Ubuntu" w:hAnsi="Ubuntu" w:eastAsia="Ubuntu" w:cs="Ubuntu"/>
+                <w:rFonts w:hint="default" w:ascii="Arial" w:hAnsi="Arial" w:eastAsia="Ubuntu" w:cs="Arial"/>
                 <w:b/>
               </w:rPr>
             </w:pPr>
             <w:r>
               <w:rPr>
-                <w:rFonts w:hint="default" w:ascii="Ubuntu" w:hAnsi="Ubuntu" w:eastAsia="Ubuntu" w:cs="Ubuntu"/>
+                <w:rFonts w:hint="default" w:ascii="Arial" w:hAnsi="Arial" w:eastAsia="Ubuntu" w:cs="Arial"/>
                 <w:b/>
                 <w:rtl w:val="0"/>
               </w:rPr>
@@ -1823,12 +1822,12 @@
             <w:pPr>
               <w:spacing w:before="240" w:after="240"/>
               <w:rPr>
-                <w:rFonts w:hint="default" w:ascii="Ubuntu" w:hAnsi="Ubuntu" w:eastAsia="Ubuntu" w:cs="Ubuntu"/>
-              </w:rPr>
-            </w:pPr>
-            <w:r>
-              <w:rPr>
-                <w:rFonts w:hint="default" w:ascii="Ubuntu" w:hAnsi="Ubuntu" w:eastAsia="Ubuntu" w:cs="Ubuntu"/>
+                <w:rFonts w:hint="default" w:ascii="Arial" w:hAnsi="Arial" w:eastAsia="Ubuntu" w:cs="Arial"/>
+              </w:rPr>
+            </w:pPr>
+            <w:r>
+              <w:rPr>
+                <w:rFonts w:hint="default" w:ascii="Arial" w:hAnsi="Arial" w:eastAsia="Ubuntu" w:cs="Arial"/>
                 <w:rtl w:val="0"/>
               </w:rPr>
               <w:t>O ator deseja excluir os dados da empresa.</w:t>
@@ -1878,13 +1877,13 @@
               <w:spacing w:before="240" w:after="240"/>
               <w:jc w:val="center"/>
               <w:rPr>
-                <w:rFonts w:hint="default" w:ascii="Ubuntu" w:hAnsi="Ubuntu" w:eastAsia="Ubuntu" w:cs="Ubuntu"/>
+                <w:rFonts w:hint="default" w:ascii="Arial" w:hAnsi="Arial" w:eastAsia="Ubuntu" w:cs="Arial"/>
                 <w:b/>
               </w:rPr>
             </w:pPr>
             <w:r>
               <w:rPr>
-                <w:rFonts w:hint="default" w:ascii="Ubuntu" w:hAnsi="Ubuntu" w:eastAsia="Ubuntu" w:cs="Ubuntu"/>
+                <w:rFonts w:hint="default" w:ascii="Arial" w:hAnsi="Arial" w:eastAsia="Ubuntu" w:cs="Arial"/>
                 <w:b/>
                 <w:rtl w:val="0"/>
               </w:rPr>
@@ -1940,20 +1939,20 @@
               <w:spacing w:before="240" w:after="0" w:afterAutospacing="0"/>
               <w:ind w:left="425" w:hanging="360"/>
               <w:rPr>
-                <w:rFonts w:hint="default" w:ascii="Ubuntu" w:hAnsi="Ubuntu" w:eastAsia="Ubuntu" w:cs="Ubuntu"/>
+                <w:rFonts w:hint="default" w:ascii="Arial" w:hAnsi="Arial" w:eastAsia="Ubuntu" w:cs="Arial"/>
                 <w:u w:val="none"/>
               </w:rPr>
             </w:pPr>
             <w:r>
               <w:rPr>
-                <w:rFonts w:hint="default" w:ascii="Ubuntu" w:hAnsi="Ubuntu" w:eastAsia="Ubuntu" w:cs="Ubuntu"/>
+                <w:rFonts w:hint="default" w:ascii="Arial" w:hAnsi="Arial" w:eastAsia="Ubuntu" w:cs="Arial"/>
                 <w:rtl w:val="0"/>
               </w:rPr>
               <w:t xml:space="preserve">Ator na tela </w:t>
             </w:r>
             <w:r>
               <w:rPr>
-                <w:rFonts w:hint="default" w:ascii="Ubuntu" w:hAnsi="Ubuntu" w:eastAsia="Ubuntu" w:cs="Ubuntu"/>
+                <w:rFonts w:hint="default" w:ascii="Arial" w:hAnsi="Arial" w:eastAsia="Ubuntu" w:cs="Arial"/>
                 <w:color w:val="FF0000"/>
                 <w:rtl w:val="0"/>
               </w:rPr>
@@ -1961,7 +1960,7 @@
             </w:r>
             <w:r>
               <w:rPr>
-                <w:rFonts w:hint="default" w:ascii="Ubuntu" w:hAnsi="Ubuntu" w:eastAsia="Ubuntu" w:cs="Ubuntu"/>
+                <w:rFonts w:hint="default" w:ascii="Arial" w:hAnsi="Arial" w:eastAsia="Ubuntu" w:cs="Arial"/>
                 <w:rtl w:val="0"/>
               </w:rPr>
               <w:t xml:space="preserve"> clica no ícone lixeira, abre um popup com a mensagem “Certeza que deseja excluir?”;</w:t>
@@ -1976,20 +1975,20 @@
               <w:spacing w:before="0" w:beforeAutospacing="0" w:after="240"/>
               <w:ind w:left="425" w:hanging="360"/>
               <w:rPr>
-                <w:rFonts w:hint="default" w:ascii="Ubuntu" w:hAnsi="Ubuntu" w:eastAsia="Ubuntu" w:cs="Ubuntu"/>
+                <w:rFonts w:hint="default" w:ascii="Arial" w:hAnsi="Arial" w:eastAsia="Ubuntu" w:cs="Arial"/>
                 <w:u w:val="none"/>
               </w:rPr>
             </w:pPr>
             <w:r>
               <w:rPr>
-                <w:rFonts w:hint="default" w:ascii="Ubuntu" w:hAnsi="Ubuntu" w:eastAsia="Ubuntu" w:cs="Ubuntu"/>
+                <w:rFonts w:hint="default" w:ascii="Arial" w:hAnsi="Arial" w:eastAsia="Ubuntu" w:cs="Arial"/>
                 <w:rtl w:val="0"/>
               </w:rPr>
               <w:t xml:space="preserve">Ator clica no botão Sim e volta para a página </w:t>
             </w:r>
             <w:r>
               <w:rPr>
-                <w:rFonts w:hint="default" w:ascii="Ubuntu" w:hAnsi="Ubuntu" w:eastAsia="Ubuntu" w:cs="Ubuntu"/>
+                <w:rFonts w:hint="default" w:ascii="Arial" w:hAnsi="Arial" w:eastAsia="Ubuntu" w:cs="Arial"/>
                 <w:color w:val="FF0000"/>
                 <w:rtl w:val="0"/>
               </w:rPr>
@@ -1997,7 +1996,7 @@
             </w:r>
             <w:r>
               <w:rPr>
-                <w:rFonts w:hint="default" w:ascii="Ubuntu" w:hAnsi="Ubuntu" w:eastAsia="Ubuntu" w:cs="Ubuntu"/>
+                <w:rFonts w:hint="default" w:ascii="Arial" w:hAnsi="Arial" w:eastAsia="Ubuntu" w:cs="Arial"/>
                 <w:rtl w:val="0"/>
               </w:rPr>
               <w:t>.</w:t>
@@ -2009,7 +2008,7 @@
     <w:p>
       <w:pPr>
         <w:rPr>
-          <w:rFonts w:hint="default" w:ascii="Ubuntu" w:hAnsi="Ubuntu" w:eastAsia="Ubuntu" w:cs="Ubuntu"/>
+          <w:rFonts w:hint="default" w:ascii="Arial" w:hAnsi="Arial" w:eastAsia="Ubuntu" w:cs="Arial"/>
         </w:rPr>
       </w:pPr>
     </w:p>
@@ -2020,7 +2019,7 @@
         <w:keepLines w:val="0"/>
         <w:spacing w:before="480"/>
         <w:rPr>
-          <w:rFonts w:hint="default" w:ascii="Ubuntu" w:hAnsi="Ubuntu" w:eastAsia="Ubuntu" w:cs="Ubuntu"/>
+          <w:rFonts w:hint="default" w:ascii="Arial" w:hAnsi="Arial" w:eastAsia="Ubuntu" w:cs="Arial"/>
           <w:sz w:val="28"/>
           <w:szCs w:val="28"/>
         </w:rPr>
@@ -2029,7 +2028,7 @@
       <w:bookmarkEnd w:id="4"/>
       <w:r>
         <w:rPr>
-          <w:rFonts w:hint="default" w:ascii="Ubuntu" w:hAnsi="Ubuntu" w:eastAsia="Ubuntu" w:cs="Ubuntu"/>
+          <w:rFonts w:hint="default" w:ascii="Arial" w:hAnsi="Arial" w:eastAsia="Ubuntu" w:cs="Arial"/>
           <w:b/>
           <w:sz w:val="28"/>
           <w:szCs w:val="28"/>
@@ -2039,7 +2038,7 @@
       </w:r>
       <w:r>
         <w:rPr>
-          <w:rFonts w:hint="default" w:ascii="Ubuntu" w:hAnsi="Ubuntu" w:eastAsia="Ubuntu" w:cs="Ubuntu"/>
+          <w:rFonts w:hint="default" w:ascii="Arial" w:hAnsi="Arial" w:eastAsia="Ubuntu" w:cs="Arial"/>
           <w:sz w:val="28"/>
           <w:szCs w:val="28"/>
           <w:rtl w:val="0"/>
@@ -2082,6 +2081,12 @@
             <w:insideH w:val="none" w:color="000000" w:sz="0" w:space="0"/>
             <w:insideV w:val="none" w:color="000000" w:sz="0" w:space="0"/>
           </w:tblBorders>
+          <w:tblCellMar>
+            <w:top w:w="100" w:type="dxa"/>
+            <w:left w:w="100" w:type="dxa"/>
+            <w:bottom w:w="100" w:type="dxa"/>
+            <w:right w:w="100" w:type="dxa"/>
+          </w:tblCellMar>
         </w:tblPrEx>
         <w:trPr>
           <w:trHeight w:val="530" w:hRule="atLeast"/>
@@ -2106,13 +2111,13 @@
             <w:pPr>
               <w:spacing w:before="240" w:after="240"/>
               <w:rPr>
-                <w:rFonts w:hint="default" w:ascii="Ubuntu" w:hAnsi="Ubuntu" w:eastAsia="Ubuntu" w:cs="Ubuntu"/>
+                <w:rFonts w:hint="default" w:ascii="Arial" w:hAnsi="Arial" w:eastAsia="Ubuntu" w:cs="Arial"/>
                 <w:b/>
               </w:rPr>
             </w:pPr>
             <w:r>
               <w:rPr>
-                <w:rFonts w:hint="default" w:ascii="Ubuntu" w:hAnsi="Ubuntu" w:eastAsia="Ubuntu" w:cs="Ubuntu"/>
+                <w:rFonts w:hint="default" w:ascii="Arial" w:hAnsi="Arial" w:eastAsia="Ubuntu" w:cs="Arial"/>
                 <w:b/>
                 <w:rtl w:val="0"/>
               </w:rPr>
@@ -2140,15 +2145,30 @@
             <w:pPr>
               <w:spacing w:before="240" w:after="240"/>
               <w:rPr>
-                <w:rFonts w:hint="default" w:ascii="Ubuntu" w:hAnsi="Ubuntu" w:eastAsia="Ubuntu" w:cs="Ubuntu"/>
-              </w:rPr>
-            </w:pPr>
-            <w:r>
-              <w:rPr>
-                <w:rFonts w:hint="default" w:ascii="Ubuntu" w:hAnsi="Ubuntu" w:eastAsia="Ubuntu" w:cs="Ubuntu"/>
-                <w:rtl w:val="0"/>
-              </w:rPr>
-              <w:t>O ator deseja excluir os dados da empresa.</w:t>
+                <w:rFonts w:hint="default" w:ascii="Arial" w:hAnsi="Arial" w:eastAsia="Ubuntu" w:cs="Arial"/>
+              </w:rPr>
+            </w:pPr>
+            <w:r>
+              <w:rPr>
+                <w:rFonts w:hint="default" w:ascii="Arial" w:hAnsi="Arial" w:eastAsia="Ubuntu" w:cs="Arial"/>
+                <w:rtl w:val="0"/>
+              </w:rPr>
+              <w:t xml:space="preserve">O ator deseja </w:t>
+            </w:r>
+            <w:r>
+              <w:rPr>
+                <w:rFonts w:hint="default" w:ascii="Arial" w:hAnsi="Arial" w:eastAsia="Ubuntu" w:cs="Arial"/>
+                <w:rtl w:val="0"/>
+                <w:lang w:val="pt-PT"/>
+              </w:rPr>
+              <w:t xml:space="preserve">visualizar </w:t>
+            </w:r>
+            <w:r>
+              <w:rPr>
+                <w:rFonts w:hint="default" w:ascii="Arial" w:hAnsi="Arial" w:eastAsia="Ubuntu" w:cs="Arial"/>
+                <w:rtl w:val="0"/>
+              </w:rPr>
+              <w:t>os dados da empresa.</w:t>
             </w:r>
           </w:p>
         </w:tc>
@@ -2163,6 +2183,12 @@
             <w:insideH w:val="none" w:color="000000" w:sz="0" w:space="0"/>
             <w:insideV w:val="none" w:color="000000" w:sz="0" w:space="0"/>
           </w:tblBorders>
+          <w:tblCellMar>
+            <w:top w:w="100" w:type="dxa"/>
+            <w:left w:w="100" w:type="dxa"/>
+            <w:bottom w:w="100" w:type="dxa"/>
+            <w:right w:w="100" w:type="dxa"/>
+          </w:tblCellMar>
         </w:tblPrEx>
         <w:trPr>
           <w:trHeight w:val="530" w:hRule="atLeast"/>
@@ -2189,13 +2215,13 @@
               <w:spacing w:before="240" w:after="240"/>
               <w:jc w:val="center"/>
               <w:rPr>
-                <w:rFonts w:hint="default" w:ascii="Ubuntu" w:hAnsi="Ubuntu" w:eastAsia="Ubuntu" w:cs="Ubuntu"/>
+                <w:rFonts w:hint="default" w:ascii="Arial" w:hAnsi="Arial" w:eastAsia="Ubuntu" w:cs="Arial"/>
                 <w:b/>
               </w:rPr>
             </w:pPr>
             <w:r>
               <w:rPr>
-                <w:rFonts w:hint="default" w:ascii="Ubuntu" w:hAnsi="Ubuntu" w:eastAsia="Ubuntu" w:cs="Ubuntu"/>
+                <w:rFonts w:hint="default" w:ascii="Arial" w:hAnsi="Arial" w:eastAsia="Ubuntu" w:cs="Arial"/>
                 <w:b/>
                 <w:rtl w:val="0"/>
               </w:rPr>
@@ -2214,6 +2240,12 @@
             <w:insideH w:val="none" w:color="000000" w:sz="0" w:space="0"/>
             <w:insideV w:val="none" w:color="000000" w:sz="0" w:space="0"/>
           </w:tblBorders>
+          <w:tblCellMar>
+            <w:top w:w="100" w:type="dxa"/>
+            <w:left w:w="100" w:type="dxa"/>
+            <w:bottom w:w="100" w:type="dxa"/>
+            <w:right w:w="100" w:type="dxa"/>
+          </w:tblCellMar>
         </w:tblPrEx>
         <w:trPr>
           <w:trHeight w:val="855" w:hRule="atLeast"/>
@@ -2245,19 +2277,19 @@
               <w:spacing w:before="240" w:after="240"/>
               <w:ind w:left="720" w:hanging="360"/>
               <w:rPr>
-                <w:rFonts w:hint="default" w:ascii="Ubuntu" w:hAnsi="Ubuntu" w:eastAsia="Ubuntu" w:cs="Ubuntu"/>
-              </w:rPr>
-            </w:pPr>
-            <w:r>
-              <w:rPr>
-                <w:rFonts w:hint="default" w:ascii="Ubuntu" w:hAnsi="Ubuntu" w:eastAsia="Ubuntu" w:cs="Ubuntu"/>
+                <w:rFonts w:hint="default" w:ascii="Arial" w:hAnsi="Arial" w:eastAsia="Ubuntu" w:cs="Arial"/>
+              </w:rPr>
+            </w:pPr>
+            <w:r>
+              <w:rPr>
+                <w:rFonts w:hint="default" w:ascii="Arial" w:hAnsi="Arial" w:eastAsia="Ubuntu" w:cs="Arial"/>
                 <w:rtl w:val="0"/>
               </w:rPr>
               <w:t xml:space="preserve">Ator na tela </w:t>
             </w:r>
             <w:r>
               <w:rPr>
-                <w:rFonts w:hint="default" w:ascii="Ubuntu" w:hAnsi="Ubuntu" w:eastAsia="Ubuntu" w:cs="Ubuntu"/>
+                <w:rFonts w:hint="default" w:ascii="Arial" w:hAnsi="Arial" w:eastAsia="Ubuntu" w:cs="Arial"/>
                 <w:color w:val="FF0000"/>
                 <w:rtl w:val="0"/>
               </w:rPr>
@@ -2265,14 +2297,14 @@
             </w:r>
             <w:r>
               <w:rPr>
-                <w:rFonts w:hint="default" w:ascii="Ubuntu" w:hAnsi="Ubuntu" w:eastAsia="Ubuntu" w:cs="Ubuntu"/>
+                <w:rFonts w:hint="default" w:ascii="Arial" w:hAnsi="Arial" w:eastAsia="Ubuntu" w:cs="Arial"/>
                 <w:rtl w:val="0"/>
               </w:rPr>
               <w:t xml:space="preserve">clica no ícone de olho, e é direcionado para uma tela semelhante à  </w:t>
             </w:r>
             <w:r>
               <w:rPr>
-                <w:rFonts w:hint="default" w:ascii="Ubuntu" w:hAnsi="Ubuntu" w:eastAsia="Ubuntu" w:cs="Ubuntu"/>
+                <w:rFonts w:hint="default" w:ascii="Arial" w:hAnsi="Arial" w:eastAsia="Ubuntu" w:cs="Arial"/>
                 <w:color w:val="FF0000"/>
                 <w:rtl w:val="0"/>
               </w:rPr>
@@ -2280,7 +2312,7 @@
             </w:r>
             <w:r>
               <w:rPr>
-                <w:rFonts w:hint="default" w:ascii="Ubuntu" w:hAnsi="Ubuntu" w:eastAsia="Ubuntu" w:cs="Ubuntu"/>
+                <w:rFonts w:hint="default" w:ascii="Arial" w:hAnsi="Arial" w:eastAsia="Ubuntu" w:cs="Arial"/>
                 <w:rtl w:val="0"/>
               </w:rPr>
               <w:t>exibindo os dados da Empresa;</w:t>
@@ -2292,21 +2324,21 @@
     <w:p>
       <w:pPr>
         <w:rPr>
-          <w:rFonts w:hint="default" w:ascii="Ubuntu" w:hAnsi="Ubuntu" w:eastAsia="Ubuntu" w:cs="Ubuntu"/>
+          <w:rFonts w:hint="default" w:ascii="Arial" w:hAnsi="Arial" w:eastAsia="Ubuntu" w:cs="Arial"/>
         </w:rPr>
       </w:pPr>
     </w:p>
     <w:p>
       <w:pPr>
         <w:rPr>
-          <w:rFonts w:hint="default" w:ascii="Ubuntu" w:hAnsi="Ubuntu" w:eastAsia="Ubuntu" w:cs="Ubuntu"/>
+          <w:rFonts w:hint="default" w:ascii="Arial" w:hAnsi="Arial" w:eastAsia="Ubuntu" w:cs="Arial"/>
         </w:rPr>
       </w:pPr>
     </w:p>
     <w:p>
       <w:pPr>
         <w:rPr>
-          <w:rFonts w:hint="default" w:ascii="Ubuntu" w:hAnsi="Ubuntu" w:eastAsia="Ubuntu" w:cs="Ubuntu"/>
+          <w:rFonts w:hint="default" w:ascii="Arial" w:hAnsi="Arial" w:eastAsia="Ubuntu" w:cs="Arial"/>
         </w:rPr>
       </w:pPr>
     </w:p>
@@ -2385,13 +2417,13 @@
               <w:ind w:left="0" w:right="0" w:firstLine="0"/>
               <w:jc w:val="center"/>
               <w:rPr>
-                <w:rFonts w:hint="default" w:ascii="Ubuntu" w:hAnsi="Ubuntu" w:eastAsia="Ubuntu" w:cs="Ubuntu"/>
+                <w:rFonts w:hint="default" w:ascii="Arial" w:hAnsi="Arial" w:eastAsia="Ubuntu" w:cs="Arial"/>
                 <w:b/>
               </w:rPr>
             </w:pPr>
             <w:r>
               <w:rPr>
-                <w:rFonts w:hint="default" w:ascii="Ubuntu" w:hAnsi="Ubuntu" w:eastAsia="Ubuntu" w:cs="Ubuntu"/>
+                <w:rFonts w:hint="default" w:ascii="Arial" w:hAnsi="Arial" w:eastAsia="Ubuntu" w:cs="Arial"/>
                 <w:b/>
                 <w:rtl w:val="0"/>
               </w:rPr>
@@ -2445,13 +2477,13 @@
               <w:ind w:left="0" w:right="0" w:firstLine="0"/>
               <w:jc w:val="center"/>
               <w:rPr>
-                <w:rFonts w:hint="default" w:ascii="Ubuntu" w:hAnsi="Ubuntu" w:eastAsia="Ubuntu" w:cs="Ubuntu"/>
+                <w:rFonts w:hint="default" w:ascii="Arial" w:hAnsi="Arial" w:eastAsia="Ubuntu" w:cs="Arial"/>
                 <w:b/>
               </w:rPr>
             </w:pPr>
             <w:r>
               <w:rPr>
-                <w:rFonts w:hint="default" w:ascii="Ubuntu" w:hAnsi="Ubuntu" w:eastAsia="Ubuntu" w:cs="Ubuntu"/>
+                <w:rFonts w:hint="default" w:ascii="Arial" w:hAnsi="Arial" w:eastAsia="Ubuntu" w:cs="Arial"/>
                 <w:b/>
                 <w:rtl w:val="0"/>
               </w:rPr>
@@ -2487,13 +2519,13 @@
               <w:ind w:left="0" w:right="0" w:firstLine="0"/>
               <w:jc w:val="center"/>
               <w:rPr>
-                <w:rFonts w:hint="default" w:ascii="Ubuntu" w:hAnsi="Ubuntu" w:eastAsia="Ubuntu" w:cs="Ubuntu"/>
+                <w:rFonts w:hint="default" w:ascii="Arial" w:hAnsi="Arial" w:eastAsia="Ubuntu" w:cs="Arial"/>
                 <w:b/>
               </w:rPr>
             </w:pPr>
             <w:r>
               <w:rPr>
-                <w:rFonts w:hint="default" w:ascii="Ubuntu" w:hAnsi="Ubuntu" w:eastAsia="Ubuntu" w:cs="Ubuntu"/>
+                <w:rFonts w:hint="default" w:ascii="Arial" w:hAnsi="Arial" w:eastAsia="Ubuntu" w:cs="Arial"/>
                 <w:b/>
                 <w:rtl w:val="0"/>
               </w:rPr>
@@ -2529,13 +2561,13 @@
               <w:ind w:left="0" w:right="0" w:firstLine="0"/>
               <w:jc w:val="center"/>
               <w:rPr>
-                <w:rFonts w:hint="default" w:ascii="Ubuntu" w:hAnsi="Ubuntu" w:eastAsia="Ubuntu" w:cs="Ubuntu"/>
+                <w:rFonts w:hint="default" w:ascii="Arial" w:hAnsi="Arial" w:eastAsia="Ubuntu" w:cs="Arial"/>
                 <w:b/>
               </w:rPr>
             </w:pPr>
             <w:r>
               <w:rPr>
-                <w:rFonts w:hint="default" w:ascii="Ubuntu" w:hAnsi="Ubuntu" w:eastAsia="Ubuntu" w:cs="Ubuntu"/>
+                <w:rFonts w:hint="default" w:ascii="Arial" w:hAnsi="Arial" w:eastAsia="Ubuntu" w:cs="Arial"/>
                 <w:b/>
                 <w:rtl w:val="0"/>
               </w:rPr>
@@ -2589,12 +2621,12 @@
               <w:ind w:left="0" w:right="0" w:firstLine="0"/>
               <w:jc w:val="center"/>
               <w:rPr>
-                <w:rFonts w:hint="default" w:ascii="Ubuntu" w:hAnsi="Ubuntu" w:eastAsia="Ubuntu" w:cs="Ubuntu"/>
-              </w:rPr>
-            </w:pPr>
-            <w:r>
-              <w:rPr>
-                <w:rFonts w:hint="default" w:ascii="Ubuntu" w:hAnsi="Ubuntu" w:eastAsia="Ubuntu" w:cs="Ubuntu"/>
+                <w:rFonts w:hint="default" w:ascii="Arial" w:hAnsi="Arial" w:eastAsia="Ubuntu" w:cs="Arial"/>
+              </w:rPr>
+            </w:pPr>
+            <w:r>
+              <w:rPr>
+                <w:rFonts w:hint="default" w:ascii="Arial" w:hAnsi="Arial" w:eastAsia="Ubuntu" w:cs="Arial"/>
                 <w:rtl w:val="0"/>
               </w:rPr>
               <w:t>10/12/2020</w:t>
@@ -2629,12 +2661,12 @@
               <w:ind w:left="0" w:right="0" w:firstLine="0"/>
               <w:jc w:val="center"/>
               <w:rPr>
-                <w:rFonts w:hint="default" w:ascii="Ubuntu" w:hAnsi="Ubuntu" w:eastAsia="Ubuntu" w:cs="Ubuntu"/>
-              </w:rPr>
-            </w:pPr>
-            <w:r>
-              <w:rPr>
-                <w:rFonts w:hint="default" w:ascii="Ubuntu" w:hAnsi="Ubuntu" w:eastAsia="Ubuntu" w:cs="Ubuntu"/>
+                <w:rFonts w:hint="default" w:ascii="Arial" w:hAnsi="Arial" w:eastAsia="Ubuntu" w:cs="Arial"/>
+              </w:rPr>
+            </w:pPr>
+            <w:r>
+              <w:rPr>
+                <w:rFonts w:hint="default" w:ascii="Arial" w:hAnsi="Arial" w:eastAsia="Ubuntu" w:cs="Arial"/>
                 <w:rtl w:val="0"/>
               </w:rPr>
               <w:t>Liliane Costa</w:t>
@@ -2669,15 +2701,162 @@
               <w:ind w:left="0" w:right="0" w:firstLine="0"/>
               <w:jc w:val="center"/>
               <w:rPr>
-                <w:rFonts w:hint="default" w:ascii="Ubuntu" w:hAnsi="Ubuntu" w:eastAsia="Ubuntu" w:cs="Ubuntu"/>
-              </w:rPr>
-            </w:pPr>
-            <w:r>
-              <w:rPr>
-                <w:rFonts w:hint="default" w:ascii="Ubuntu" w:hAnsi="Ubuntu" w:eastAsia="Ubuntu" w:cs="Ubuntu"/>
+                <w:rFonts w:hint="default" w:ascii="Arial" w:hAnsi="Arial" w:eastAsia="Ubuntu" w:cs="Arial"/>
+              </w:rPr>
+            </w:pPr>
+            <w:r>
+              <w:rPr>
+                <w:rFonts w:hint="default" w:ascii="Arial" w:hAnsi="Arial" w:eastAsia="Ubuntu" w:cs="Arial"/>
                 <w:rtl w:val="0"/>
               </w:rPr>
               <w:t>Criação da Descrição do Caso de Uso</w:t>
+            </w:r>
+          </w:p>
+        </w:tc>
+      </w:tr>
+      <w:tr>
+        <w:tblPrEx>
+          <w:tblBorders>
+            <w:top w:val="single" w:color="000000" w:sz="8" w:space="0"/>
+            <w:left w:val="single" w:color="000000" w:sz="8" w:space="0"/>
+            <w:bottom w:val="single" w:color="000000" w:sz="8" w:space="0"/>
+            <w:right w:val="single" w:color="000000" w:sz="8" w:space="0"/>
+            <w:insideH w:val="single" w:color="000000" w:sz="8" w:space="0"/>
+            <w:insideV w:val="single" w:color="000000" w:sz="8" w:space="0"/>
+          </w:tblBorders>
+          <w:tblCellMar>
+            <w:top w:w="100" w:type="dxa"/>
+            <w:left w:w="100" w:type="dxa"/>
+            <w:bottom w:w="100" w:type="dxa"/>
+            <w:right w:w="100" w:type="dxa"/>
+          </w:tblCellMar>
+        </w:tblPrEx>
+        <w:tc>
+          <w:tcPr>
+            <w:shd w:val="clear" w:color="auto" w:fill="auto"/>
+            <w:tcMar>
+              <w:top w:w="100" w:type="dxa"/>
+              <w:left w:w="100" w:type="dxa"/>
+              <w:bottom w:w="100" w:type="dxa"/>
+              <w:right w:w="100" w:type="dxa"/>
+            </w:tcMar>
+            <w:vAlign w:val="top"/>
+          </w:tcPr>
+          <w:p>
+            <w:pPr>
+              <w:keepNext w:val="0"/>
+              <w:keepLines w:val="0"/>
+              <w:widowControl w:val="0"/>
+              <w:pBdr>
+                <w:top w:val="none" w:color="auto" w:sz="0" w:space="0"/>
+                <w:left w:val="none" w:color="auto" w:sz="0" w:space="0"/>
+                <w:bottom w:val="none" w:color="auto" w:sz="0" w:space="0"/>
+                <w:right w:val="none" w:color="auto" w:sz="0" w:space="0"/>
+                <w:between w:val="none" w:color="auto" w:sz="0" w:space="0"/>
+              </w:pBdr>
+              <w:shd w:val="clear" w:fill="auto"/>
+              <w:spacing w:before="0" w:after="0" w:line="240" w:lineRule="auto"/>
+              <w:ind w:left="0" w:right="0" w:firstLine="0"/>
+              <w:jc w:val="center"/>
+              <w:rPr>
+                <w:rFonts w:hint="default" w:ascii="Arial" w:hAnsi="Arial" w:eastAsia="Ubuntu" w:cs="Arial"/>
+                <w:rtl w:val="0"/>
+                <w:lang w:val="pt-PT"/>
+              </w:rPr>
+            </w:pPr>
+            <w:r>
+              <w:rPr>
+                <w:rFonts w:hint="default" w:ascii="Arial" w:hAnsi="Arial" w:eastAsia="Ubuntu" w:cs="Arial"/>
+                <w:rtl w:val="0"/>
+                <w:lang w:val="pt-PT"/>
+              </w:rPr>
+              <w:t>10/12/2020</w:t>
+            </w:r>
+          </w:p>
+        </w:tc>
+        <w:tc>
+          <w:tcPr>
+            <w:shd w:val="clear" w:color="auto" w:fill="auto"/>
+            <w:tcMar>
+              <w:top w:w="100" w:type="dxa"/>
+              <w:left w:w="100" w:type="dxa"/>
+              <w:bottom w:w="100" w:type="dxa"/>
+              <w:right w:w="100" w:type="dxa"/>
+            </w:tcMar>
+            <w:vAlign w:val="top"/>
+          </w:tcPr>
+          <w:p>
+            <w:pPr>
+              <w:keepNext w:val="0"/>
+              <w:keepLines w:val="0"/>
+              <w:widowControl w:val="0"/>
+              <w:pBdr>
+                <w:top w:val="none" w:color="auto" w:sz="0" w:space="0"/>
+                <w:left w:val="none" w:color="auto" w:sz="0" w:space="0"/>
+                <w:bottom w:val="none" w:color="auto" w:sz="0" w:space="0"/>
+                <w:right w:val="none" w:color="auto" w:sz="0" w:space="0"/>
+                <w:between w:val="none" w:color="auto" w:sz="0" w:space="0"/>
+              </w:pBdr>
+              <w:shd w:val="clear" w:fill="auto"/>
+              <w:spacing w:before="0" w:after="0" w:line="240" w:lineRule="auto"/>
+              <w:ind w:left="0" w:right="0" w:firstLine="0"/>
+              <w:jc w:val="center"/>
+              <w:rPr>
+                <w:rFonts w:hint="default" w:ascii="Arial" w:hAnsi="Arial" w:eastAsia="Ubuntu" w:cs="Arial"/>
+                <w:rtl w:val="0"/>
+                <w:lang w:val="pt-PT"/>
+              </w:rPr>
+            </w:pPr>
+            <w:r>
+              <w:rPr>
+                <w:rFonts w:hint="default" w:ascii="Arial" w:hAnsi="Arial" w:eastAsia="Ubuntu" w:cs="Arial"/>
+                <w:rtl w:val="0"/>
+                <w:lang w:val="pt-PT"/>
+              </w:rPr>
+              <w:t>Daniel Santos</w:t>
+            </w:r>
+          </w:p>
+        </w:tc>
+        <w:tc>
+          <w:tcPr>
+            <w:shd w:val="clear" w:color="auto" w:fill="auto"/>
+            <w:tcMar>
+              <w:top w:w="100" w:type="dxa"/>
+              <w:left w:w="100" w:type="dxa"/>
+              <w:bottom w:w="100" w:type="dxa"/>
+              <w:right w:w="100" w:type="dxa"/>
+            </w:tcMar>
+            <w:vAlign w:val="top"/>
+          </w:tcPr>
+          <w:p>
+            <w:pPr>
+              <w:keepNext w:val="0"/>
+              <w:keepLines w:val="0"/>
+              <w:widowControl w:val="0"/>
+              <w:pBdr>
+                <w:top w:val="none" w:color="auto" w:sz="0" w:space="0"/>
+                <w:left w:val="none" w:color="auto" w:sz="0" w:space="0"/>
+                <w:bottom w:val="none" w:color="auto" w:sz="0" w:space="0"/>
+                <w:right w:val="none" w:color="auto" w:sz="0" w:space="0"/>
+                <w:between w:val="none" w:color="auto" w:sz="0" w:space="0"/>
+              </w:pBdr>
+              <w:shd w:val="clear" w:fill="auto"/>
+              <w:spacing w:before="0" w:after="0" w:line="240" w:lineRule="auto"/>
+              <w:ind w:left="0" w:right="0" w:firstLine="0"/>
+              <w:jc w:val="center"/>
+              <w:rPr>
+                <w:rFonts w:hint="default" w:ascii="Arial" w:hAnsi="Arial" w:eastAsia="Ubuntu" w:cs="Arial"/>
+                <w:rtl w:val="0"/>
+                <w:lang w:val="pt-PT"/>
+              </w:rPr>
+            </w:pPr>
+            <w:r>
+              <w:rPr>
+                <w:rFonts w:hint="default" w:ascii="Arial" w:hAnsi="Arial" w:eastAsia="Ubuntu" w:cs="Arial"/>
+                <w:rtl w:val="0"/>
+                <w:lang w:val="pt-PT"/>
+              </w:rPr>
+              <w:t>Revisão</w:t>
             </w:r>
           </w:p>
         </w:tc>
@@ -2686,10 +2865,11 @@
     <w:p>
       <w:pPr>
         <w:rPr>
-          <w:rFonts w:hint="default" w:ascii="Ubuntu" w:hAnsi="Ubuntu" w:eastAsia="Ubuntu" w:cs="Ubuntu"/>
+          <w:rFonts w:hint="default" w:ascii="Arial" w:hAnsi="Arial" w:eastAsia="Ubuntu" w:cs="Arial"/>
         </w:rPr>
       </w:pPr>
     </w:p>
+    <w:bookmarkEnd w:id="5"/>
     <w:sectPr>
       <w:pgSz w:w="11909" w:h="16834"/>
       <w:pgMar w:top="1133" w:right="1440" w:bottom="1440" w:left="1440" w:header="720" w:footer="720" w:gutter="0"/>
@@ -3526,7 +3706,7 @@
     <w:lsdException w:qFormat="1" w:unhideWhenUsed="0" w:uiPriority="0" w:semiHidden="0" w:name="Title"/>
     <w:lsdException w:unhideWhenUsed="0" w:uiPriority="0" w:semiHidden="0" w:name="Closing"/>
     <w:lsdException w:unhideWhenUsed="0" w:uiPriority="0" w:semiHidden="0" w:name="Signature"/>
-    <w:lsdException w:unhideWhenUsed="0" w:uiPriority="0" w:name="Default Paragraph Font"/>
+    <w:lsdException w:qFormat="1" w:unhideWhenUsed="0" w:uiPriority="0" w:name="Default Paragraph Font"/>
     <w:lsdException w:unhideWhenUsed="0" w:uiPriority="0" w:semiHidden="0" w:name="Body Text"/>
     <w:lsdException w:unhideWhenUsed="0" w:uiPriority="0" w:semiHidden="0" w:name="Body Text Indent"/>
     <w:lsdException w:unhideWhenUsed="0" w:uiPriority="0" w:semiHidden="0" w:name="List Continue"/>
@@ -3564,7 +3744,7 @@
     <w:lsdException w:unhideWhenUsed="0" w:uiPriority="0" w:semiHidden="0" w:name="HTML Sample"/>
     <w:lsdException w:unhideWhenUsed="0" w:uiPriority="0" w:semiHidden="0" w:name="HTML Typewriter"/>
     <w:lsdException w:unhideWhenUsed="0" w:uiPriority="0" w:semiHidden="0" w:name="HTML Variable"/>
-    <w:lsdException w:unhideWhenUsed="0" w:uiPriority="0" w:name="Normal Table"/>
+    <w:lsdException w:qFormat="1" w:unhideWhenUsed="0" w:uiPriority="0" w:name="Normal Table"/>
     <w:lsdException w:unhideWhenUsed="0" w:uiPriority="0" w:semiHidden="0" w:name="annotation subject"/>
     <w:lsdException w:unhideWhenUsed="0" w:uiPriority="0" w:semiHidden="0" w:name="Table Simple 1"/>
     <w:lsdException w:unhideWhenUsed="0" w:uiPriority="0" w:semiHidden="0" w:name="Table Simple 2"/>
@@ -3828,11 +4008,13 @@
   <w:style w:type="character" w:default="1" w:styleId="8">
     <w:name w:val="Default Paragraph Font"/>
     <w:semiHidden/>
+    <w:qFormat/>
     <w:uiPriority w:val="0"/>
   </w:style>
   <w:style w:type="table" w:default="1" w:styleId="9">
     <w:name w:val="Normal Table"/>
     <w:semiHidden/>
+    <w:qFormat/>
     <w:uiPriority w:val="0"/>
     <w:tblPr>
       <w:tblCellMar>

</xml_diff>

<commit_message>
Resolvendo problema com a geracao do PDFs
</commit_message>
<xml_diff>
--- a/Requisitos/descricao_casos_de_uso/nivel_sistema/CSU01 - ManterEmpresas.docx
+++ b/Requisitos/descricao_casos_de_uso/nivel_sistema/CSU01 - ManterEmpresas.docx
@@ -1758,12 +1758,6 @@
             <w:insideH w:val="none" w:color="000000" w:sz="0" w:space="0"/>
             <w:insideV w:val="none" w:color="000000" w:sz="0" w:space="0"/>
           </w:tblBorders>
-          <w:tblCellMar>
-            <w:top w:w="100" w:type="dxa"/>
-            <w:left w:w="100" w:type="dxa"/>
-            <w:bottom w:w="100" w:type="dxa"/>
-            <w:right w:w="100" w:type="dxa"/>
-          </w:tblCellMar>
         </w:tblPrEx>
         <w:trPr>
           <w:trHeight w:val="530" w:hRule="atLeast"/>

</xml_diff>

<commit_message>
criacao de manter solicitacoes de servico
</commit_message>
<xml_diff>
--- a/Requisitos/descricao_casos_de_uso/nivel_sistema/CSU01 - ManterEmpresas.docx
+++ b/Requisitos/descricao_casos_de_uso/nivel_sistema/CSU01 - ManterEmpresas.docx
@@ -12,7 +12,6 @@
           <w:szCs w:val="36"/>
         </w:rPr>
       </w:pPr>
-      <w:bookmarkStart w:id="4" w:name="_GoBack"/>
       <w:r>
         <w:rPr>
           <w:b/>
@@ -42,7 +41,6 @@
         <w:t>Manter Empresas</w:t>
       </w:r>
     </w:p>
-    <w:bookmarkEnd w:id="4"/>
     <w:p>
       <w:pPr>
         <w:pStyle w:val="2"/>
@@ -608,12 +606,6 @@
             <w:insideH w:val="single" w:color="000000" w:sz="8" w:space="0"/>
             <w:insideV w:val="single" w:color="000000" w:sz="8" w:space="0"/>
           </w:tblBorders>
-          <w:tblCellMar>
-            <w:top w:w="100" w:type="dxa"/>
-            <w:left w:w="100" w:type="dxa"/>
-            <w:bottom w:w="100" w:type="dxa"/>
-            <w:right w:w="100" w:type="dxa"/>
-          </w:tblCellMar>
         </w:tblPrEx>
         <w:tc>
           <w:tcPr>
@@ -780,12 +772,6 @@
             <w:insideH w:val="single" w:color="000000" w:sz="8" w:space="0"/>
             <w:insideV w:val="single" w:color="000000" w:sz="8" w:space="0"/>
           </w:tblBorders>
-          <w:tblCellMar>
-            <w:top w:w="100" w:type="dxa"/>
-            <w:left w:w="100" w:type="dxa"/>
-            <w:bottom w:w="100" w:type="dxa"/>
-            <w:right w:w="100" w:type="dxa"/>
-          </w:tblCellMar>
         </w:tblPrEx>
         <w:tc>
           <w:tcPr>
@@ -1536,12 +1522,6 @@
             <w:insideH w:val="single" w:color="000000" w:sz="8" w:space="0"/>
             <w:insideV w:val="single" w:color="000000" w:sz="8" w:space="0"/>
           </w:tblBorders>
-          <w:tblCellMar>
-            <w:top w:w="100" w:type="dxa"/>
-            <w:left w:w="100" w:type="dxa"/>
-            <w:bottom w:w="100" w:type="dxa"/>
-            <w:right w:w="100" w:type="dxa"/>
-          </w:tblCellMar>
         </w:tblPrEx>
         <w:trPr>
           <w:trHeight w:val="420" w:hRule="atLeast"/>
@@ -1604,6 +1584,7 @@
           <w:szCs w:val="46"/>
         </w:rPr>
       </w:pPr>
+      <w:bookmarkStart w:id="4" w:name="_GoBack"/>
       <w:bookmarkStart w:id="3" w:name="_5by9bjopwxw9" w:colFirst="0" w:colLast="0"/>
       <w:bookmarkEnd w:id="3"/>
       <w:r>
@@ -1652,6 +1633,12 @@
             <w:insideH w:val="single" w:color="000000" w:sz="8" w:space="0"/>
             <w:insideV w:val="single" w:color="000000" w:sz="8" w:space="0"/>
           </w:tblBorders>
+          <w:tblCellMar>
+            <w:top w:w="100" w:type="dxa"/>
+            <w:left w:w="100" w:type="dxa"/>
+            <w:bottom w:w="100" w:type="dxa"/>
+            <w:right w:w="100" w:type="dxa"/>
+          </w:tblCellMar>
         </w:tblPrEx>
         <w:tc>
           <w:tcPr>
@@ -3074,7 +3061,7 @@
   </w:docDefaults>
   <w:latentStyles w:count="260" w:defQFormat="0" w:defUnhideWhenUsed="1" w:defSemiHidden="1" w:defUIPriority="99" w:defLockedState="0">
     <w:lsdException w:unhideWhenUsed="0" w:uiPriority="0" w:semiHidden="0" w:name="Normal"/>
-    <w:lsdException w:unhideWhenUsed="0" w:uiPriority="0" w:semiHidden="0" w:name="heading 1"/>
+    <w:lsdException w:qFormat="1" w:unhideWhenUsed="0" w:uiPriority="0" w:semiHidden="0" w:name="heading 1"/>
     <w:lsdException w:unhideWhenUsed="0" w:uiPriority="0" w:semiHidden="0" w:name="heading 2"/>
     <w:lsdException w:unhideWhenUsed="0" w:uiPriority="0" w:semiHidden="0" w:name="heading 3"/>
     <w:lsdException w:unhideWhenUsed="0" w:uiPriority="0" w:semiHidden="0" w:name="heading 4"/>
@@ -3241,6 +3228,7 @@
     <w:name w:val="heading 1"/>
     <w:basedOn w:val="1"/>
     <w:next w:val="1"/>
+    <w:qFormat/>
     <w:uiPriority w:val="0"/>
     <w:pPr>
       <w:keepNext/>
@@ -3428,6 +3416,7 @@
   <w:style w:type="table" w:customStyle="1" w:styleId="16">
     <w:name w:val="_Style 13"/>
     <w:basedOn w:val="12"/>
+    <w:qFormat/>
     <w:uiPriority w:val="0"/>
     <w:tblPr>
       <w:tblCellMar>
@@ -3441,6 +3430,7 @@
   <w:style w:type="table" w:customStyle="1" w:styleId="17">
     <w:name w:val="_Style 14"/>
     <w:basedOn w:val="12"/>
+    <w:qFormat/>
     <w:uiPriority w:val="0"/>
     <w:tblPr>
       <w:tblCellMar>

</xml_diff>

<commit_message>
correcao das referencias do caso de uso autenticar pessoa e dos da parte de exclusao dos casos de uso de manter
</commit_message>
<xml_diff>
--- a/Requisitos/descricao_casos_de_uso/nivel_sistema/CSU01 - ManterEmpresas.docx
+++ b/Requisitos/descricao_casos_de_uso/nivel_sistema/CSU01 - ManterEmpresas.docx
@@ -1,6 +1,6 @@
 
 <file path=word/document.xml><?xml version="1.0" encoding="utf-8"?>
-<w:document xmlns:wpc="http://schemas.microsoft.com/office/word/2010/wordprocessingCanvas" xmlns:cx="http://schemas.microsoft.com/office/drawing/2014/chartex" xmlns:cx1="http://schemas.microsoft.com/office/drawing/2015/9/8/chartex" xmlns:cx2="http://schemas.microsoft.com/office/drawing/2015/10/21/chartex" xmlns:cx3="http://schemas.microsoft.com/office/drawing/2016/5/9/chartex" xmlns:cx4="http://schemas.microsoft.com/office/drawing/2016/5/10/chartex" xmlns:cx5="http://schemas.microsoft.com/office/drawing/2016/5/11/chartex" xmlns:cx6="http://schemas.microsoft.com/office/drawing/2016/5/12/chartex" xmlns:cx7="http://schemas.microsoft.com/office/drawing/2016/5/13/chartex" xmlns:cx8="http://schemas.microsoft.com/office/drawing/2016/5/14/chartex" xmlns:mc="http://schemas.openxmlformats.org/markup-compatibility/2006" xmlns:aink="http://schemas.microsoft.com/office/drawing/2016/ink" xmlns:am3d="http://schemas.microsoft.com/office/drawing/2017/model3d" xmlns:o="urn:schemas-microsoft-com:office:office" xmlns:r="http://schemas.openxmlformats.org/officeDocument/2006/relationships" xmlns:m="http://schemas.openxmlformats.org/officeDocument/2006/math" xmlns:v="urn:schemas-microsoft-com:vml" xmlns:wp14="http://schemas.microsoft.com/office/word/2010/wordprocessingDrawing" xmlns:wp="http://schemas.openxmlformats.org/drawingml/2006/wordprocessingDrawing" xmlns:w10="urn:schemas-microsoft-com:office:word" xmlns:w="http://schemas.openxmlformats.org/wordprocessingml/2006/main" xmlns:w14="http://schemas.microsoft.com/office/word/2010/wordml" xmlns:w15="http://schemas.microsoft.com/office/word/2012/wordml" xmlns:w16cex="http://schemas.microsoft.com/office/word/2018/wordml/cex" xmlns:w16cid="http://schemas.microsoft.com/office/word/2016/wordml/cid" xmlns:w16="http://schemas.microsoft.com/office/word/2018/wordml" xmlns:w16se="http://schemas.microsoft.com/office/word/2015/wordml/symex" xmlns:wpg="http://schemas.microsoft.com/office/word/2010/wordprocessingGroup" xmlns:wpi="http://schemas.microsoft.com/office/word/2010/wordprocessingInk" xmlns:wne="http://schemas.microsoft.com/office/word/2006/wordml" xmlns:wps="http://schemas.microsoft.com/office/word/2010/wordprocessingShape" mc:Ignorable="w14 w15 w16se w16cid w16 w16cex wp14">
+<w:document xmlns:wpc="http://schemas.microsoft.com/office/word/2010/wordprocessingCanvas" xmlns:mc="http://schemas.openxmlformats.org/markup-compatibility/2006" xmlns:o="urn:schemas-microsoft-com:office:office" xmlns:r="http://schemas.openxmlformats.org/officeDocument/2006/relationships" xmlns:m="http://schemas.openxmlformats.org/officeDocument/2006/math" xmlns:v="urn:schemas-microsoft-com:vml" xmlns:wp14="http://schemas.microsoft.com/office/word/2010/wordprocessingDrawing" xmlns:wp="http://schemas.openxmlformats.org/drawingml/2006/wordprocessingDrawing" xmlns:w="http://schemas.openxmlformats.org/wordprocessingml/2006/main" xmlns:w14="http://schemas.microsoft.com/office/word/2010/wordml" xmlns:w10="urn:schemas-microsoft-com:office:word" xmlns:w15="http://schemas.microsoft.com/office/word/2012/wordml" xmlns:wpg="http://schemas.microsoft.com/office/word/2010/wordprocessingGroup" xmlns:wpi="http://schemas.microsoft.com/office/word/2010/wordprocessingInk" xmlns:wne="http://schemas.microsoft.com/office/word/2006/wordml" xmlns:wps="http://schemas.microsoft.com/office/word/2010/wordprocessingShape" xmlns:wpsCustomData="http://www.wps.cn/officeDocument/2013/wpsCustomData" mc:Ignorable="w14 w15 wp14">
   <w:body>
     <w:p>
       <w:pPr>
@@ -44,7 +44,7 @@
     </w:p>
     <w:p>
       <w:pPr>
-        <w:pStyle w:val="Ttulo1"/>
+        <w:pStyle w:val="2"/>
         <w:keepNext w:val="0"/>
         <w:keepLines w:val="0"/>
         <w:spacing w:before="480"/>
@@ -87,25 +87,46 @@
     </w:p>
     <w:tbl>
       <w:tblPr>
-        <w:tblStyle w:val="Style10"/>
+        <w:tblStyle w:val="13"/>
         <w:tblW w:w="9029" w:type="dxa"/>
         <w:tblInd w:w="0" w:type="dxa"/>
         <w:tblBorders>
-          <w:top w:val="single" w:sz="8" w:space="0" w:color="000000"/>
-          <w:left w:val="single" w:sz="8" w:space="0" w:color="000000"/>
-          <w:bottom w:val="single" w:sz="8" w:space="0" w:color="000000"/>
-          <w:right w:val="single" w:sz="8" w:space="0" w:color="000000"/>
-          <w:insideH w:val="single" w:sz="8" w:space="0" w:color="000000"/>
-          <w:insideV w:val="single" w:sz="8" w:space="0" w:color="000000"/>
+          <w:top w:val="single" w:color="000000" w:sz="8" w:space="0"/>
+          <w:left w:val="single" w:color="000000" w:sz="8" w:space="0"/>
+          <w:bottom w:val="single" w:color="000000" w:sz="8" w:space="0"/>
+          <w:right w:val="single" w:color="000000" w:sz="8" w:space="0"/>
+          <w:insideH w:val="single" w:color="000000" w:sz="8" w:space="0"/>
+          <w:insideV w:val="single" w:color="000000" w:sz="8" w:space="0"/>
         </w:tblBorders>
         <w:tblLayout w:type="fixed"/>
-        <w:tblLook w:val="04A0" w:firstRow="1" w:lastRow="0" w:firstColumn="1" w:lastColumn="0" w:noHBand="0" w:noVBand="1"/>
+        <w:tblCellMar>
+          <w:top w:w="100" w:type="dxa"/>
+          <w:left w:w="100" w:type="dxa"/>
+          <w:bottom w:w="100" w:type="dxa"/>
+          <w:right w:w="100" w:type="dxa"/>
+        </w:tblCellMar>
       </w:tblPr>
       <w:tblGrid>
         <w:gridCol w:w="4514"/>
         <w:gridCol w:w="4515"/>
       </w:tblGrid>
       <w:tr>
+        <w:tblPrEx>
+          <w:tblBorders>
+            <w:top w:val="single" w:color="000000" w:sz="8" w:space="0"/>
+            <w:left w:val="single" w:color="000000" w:sz="8" w:space="0"/>
+            <w:bottom w:val="single" w:color="000000" w:sz="8" w:space="0"/>
+            <w:right w:val="single" w:color="000000" w:sz="8" w:space="0"/>
+            <w:insideH w:val="single" w:color="000000" w:sz="8" w:space="0"/>
+            <w:insideV w:val="single" w:color="000000" w:sz="8" w:space="0"/>
+          </w:tblBorders>
+          <w:tblCellMar>
+            <w:top w:w="100" w:type="dxa"/>
+            <w:left w:w="100" w:type="dxa"/>
+            <w:bottom w:w="100" w:type="dxa"/>
+            <w:right w:w="100" w:type="dxa"/>
+          </w:tblCellMar>
+        </w:tblPrEx>
         <w:tc>
           <w:tcPr>
             <w:tcW w:w="4514" w:type="dxa"/>
@@ -178,6 +199,22 @@
         </w:tc>
       </w:tr>
       <w:tr>
+        <w:tblPrEx>
+          <w:tblBorders>
+            <w:top w:val="single" w:color="000000" w:sz="8" w:space="0"/>
+            <w:left w:val="single" w:color="000000" w:sz="8" w:space="0"/>
+            <w:bottom w:val="single" w:color="000000" w:sz="8" w:space="0"/>
+            <w:right w:val="single" w:color="000000" w:sz="8" w:space="0"/>
+            <w:insideH w:val="single" w:color="000000" w:sz="8" w:space="0"/>
+            <w:insideV w:val="single" w:color="000000" w:sz="8" w:space="0"/>
+          </w:tblBorders>
+          <w:tblCellMar>
+            <w:top w:w="100" w:type="dxa"/>
+            <w:left w:w="100" w:type="dxa"/>
+            <w:bottom w:w="100" w:type="dxa"/>
+            <w:right w:w="100" w:type="dxa"/>
+          </w:tblCellMar>
+        </w:tblPrEx>
         <w:tc>
           <w:tcPr>
             <w:tcW w:w="4514" w:type="dxa"/>
@@ -241,8 +278,24 @@
         </w:tc>
       </w:tr>
       <w:tr>
+        <w:tblPrEx>
+          <w:tblBorders>
+            <w:top w:val="single" w:color="000000" w:sz="8" w:space="0"/>
+            <w:left w:val="single" w:color="000000" w:sz="8" w:space="0"/>
+            <w:bottom w:val="single" w:color="000000" w:sz="8" w:space="0"/>
+            <w:right w:val="single" w:color="000000" w:sz="8" w:space="0"/>
+            <w:insideH w:val="single" w:color="000000" w:sz="8" w:space="0"/>
+            <w:insideV w:val="single" w:color="000000" w:sz="8" w:space="0"/>
+          </w:tblBorders>
+          <w:tblCellMar>
+            <w:top w:w="100" w:type="dxa"/>
+            <w:left w:w="100" w:type="dxa"/>
+            <w:bottom w:w="100" w:type="dxa"/>
+            <w:right w:w="100" w:type="dxa"/>
+          </w:tblCellMar>
+        </w:tblPrEx>
         <w:trPr>
-          <w:trHeight w:val="477"/>
+          <w:trHeight w:val="477" w:hRule="atLeast"/>
         </w:trPr>
         <w:tc>
           <w:tcPr>
@@ -307,6 +360,22 @@
         </w:tc>
       </w:tr>
       <w:tr>
+        <w:tblPrEx>
+          <w:tblBorders>
+            <w:top w:val="single" w:color="000000" w:sz="8" w:space="0"/>
+            <w:left w:val="single" w:color="000000" w:sz="8" w:space="0"/>
+            <w:bottom w:val="single" w:color="000000" w:sz="8" w:space="0"/>
+            <w:right w:val="single" w:color="000000" w:sz="8" w:space="0"/>
+            <w:insideH w:val="single" w:color="000000" w:sz="8" w:space="0"/>
+            <w:insideV w:val="single" w:color="000000" w:sz="8" w:space="0"/>
+          </w:tblBorders>
+          <w:tblCellMar>
+            <w:top w:w="100" w:type="dxa"/>
+            <w:left w:w="100" w:type="dxa"/>
+            <w:bottom w:w="100" w:type="dxa"/>
+            <w:right w:w="100" w:type="dxa"/>
+          </w:tblCellMar>
+        </w:tblPrEx>
         <w:tc>
           <w:tcPr>
             <w:tcW w:w="4514" w:type="dxa"/>
@@ -371,6 +440,22 @@
         </w:tc>
       </w:tr>
       <w:tr>
+        <w:tblPrEx>
+          <w:tblBorders>
+            <w:top w:val="single" w:color="000000" w:sz="8" w:space="0"/>
+            <w:left w:val="single" w:color="000000" w:sz="8" w:space="0"/>
+            <w:bottom w:val="single" w:color="000000" w:sz="8" w:space="0"/>
+            <w:right w:val="single" w:color="000000" w:sz="8" w:space="0"/>
+            <w:insideH w:val="single" w:color="000000" w:sz="8" w:space="0"/>
+            <w:insideV w:val="single" w:color="000000" w:sz="8" w:space="0"/>
+          </w:tblBorders>
+          <w:tblCellMar>
+            <w:top w:w="100" w:type="dxa"/>
+            <w:left w:w="100" w:type="dxa"/>
+            <w:bottom w:w="100" w:type="dxa"/>
+            <w:right w:w="100" w:type="dxa"/>
+          </w:tblCellMar>
+        </w:tblPrEx>
         <w:tc>
           <w:tcPr>
             <w:tcW w:w="4514" w:type="dxa"/>
@@ -428,20 +513,64 @@
                 <w:sz w:val="28"/>
                 <w:szCs w:val="28"/>
               </w:rPr>
-              <w:t xml:space="preserve">Ator deve </w:t>
-            </w:r>
-            <w:r>
-              <w:rPr>
-                <w:rFonts w:ascii="Times New Roman" w:hAnsi="Times New Roman" w:cs="Times New Roman"/>
-                <w:sz w:val="28"/>
-                <w:szCs w:val="28"/>
-              </w:rPr>
-              <w:t>possuir cadastro existente com seu CPF no sistema.</w:t>
+              <w:t xml:space="preserve">Ator deve ter realizado autenticação </w:t>
+            </w:r>
+            <w:r>
+              <w:rPr>
+                <w:rFonts w:ascii="Times New Roman" w:hAnsi="Times New Roman" w:cs="Times New Roman"/>
+                <w:color w:val="FF0000"/>
+                <w:sz w:val="28"/>
+                <w:szCs w:val="28"/>
+              </w:rPr>
+              <w:t>CSU1</w:t>
+            </w:r>
+            <w:r>
+              <w:rPr>
+                <w:rFonts w:hint="default" w:ascii="Times New Roman" w:hAnsi="Times New Roman" w:cs="Times New Roman"/>
+                <w:color w:val="FF0000"/>
+                <w:sz w:val="28"/>
+                <w:szCs w:val="28"/>
+                <w:lang w:val="pt-BR"/>
+              </w:rPr>
+              <w:t>9</w:t>
+            </w:r>
+            <w:r>
+              <w:rPr>
+                <w:rFonts w:ascii="Times New Roman" w:hAnsi="Times New Roman" w:cs="Times New Roman"/>
+                <w:color w:val="FF0000"/>
+                <w:sz w:val="28"/>
+                <w:szCs w:val="28"/>
+              </w:rPr>
+              <w:t xml:space="preserve"> - AutenticarPessoa</w:t>
+            </w:r>
+            <w:r>
+              <w:rPr>
+                <w:rFonts w:ascii="Times New Roman" w:hAnsi="Times New Roman" w:cs="Times New Roman"/>
+                <w:sz w:val="28"/>
+                <w:szCs w:val="28"/>
+              </w:rPr>
+              <w:t>.</w:t>
             </w:r>
           </w:p>
         </w:tc>
       </w:tr>
       <w:tr>
+        <w:tblPrEx>
+          <w:tblBorders>
+            <w:top w:val="single" w:color="000000" w:sz="8" w:space="0"/>
+            <w:left w:val="single" w:color="000000" w:sz="8" w:space="0"/>
+            <w:bottom w:val="single" w:color="000000" w:sz="8" w:space="0"/>
+            <w:right w:val="single" w:color="000000" w:sz="8" w:space="0"/>
+            <w:insideH w:val="single" w:color="000000" w:sz="8" w:space="0"/>
+            <w:insideV w:val="single" w:color="000000" w:sz="8" w:space="0"/>
+          </w:tblBorders>
+          <w:tblCellMar>
+            <w:top w:w="100" w:type="dxa"/>
+            <w:left w:w="100" w:type="dxa"/>
+            <w:bottom w:w="100" w:type="dxa"/>
+            <w:right w:w="100" w:type="dxa"/>
+          </w:tblCellMar>
+        </w:tblPrEx>
         <w:tc>
           <w:tcPr>
             <w:tcW w:w="4514" w:type="dxa"/>
@@ -526,24 +655,45 @@
     </w:p>
     <w:tbl>
       <w:tblPr>
-        <w:tblStyle w:val="Style11"/>
+        <w:tblStyle w:val="14"/>
         <w:tblW w:w="9029" w:type="dxa"/>
         <w:tblInd w:w="0" w:type="dxa"/>
         <w:tblBorders>
-          <w:top w:val="single" w:sz="8" w:space="0" w:color="000000"/>
-          <w:left w:val="single" w:sz="8" w:space="0" w:color="000000"/>
-          <w:bottom w:val="single" w:sz="8" w:space="0" w:color="000000"/>
-          <w:right w:val="single" w:sz="8" w:space="0" w:color="000000"/>
-          <w:insideH w:val="single" w:sz="8" w:space="0" w:color="000000"/>
-          <w:insideV w:val="single" w:sz="8" w:space="0" w:color="000000"/>
+          <w:top w:val="single" w:color="000000" w:sz="8" w:space="0"/>
+          <w:left w:val="single" w:color="000000" w:sz="8" w:space="0"/>
+          <w:bottom w:val="single" w:color="000000" w:sz="8" w:space="0"/>
+          <w:right w:val="single" w:color="000000" w:sz="8" w:space="0"/>
+          <w:insideH w:val="single" w:color="000000" w:sz="8" w:space="0"/>
+          <w:insideV w:val="single" w:color="000000" w:sz="8" w:space="0"/>
         </w:tblBorders>
         <w:tblLayout w:type="fixed"/>
-        <w:tblLook w:val="04A0" w:firstRow="1" w:lastRow="0" w:firstColumn="1" w:lastColumn="0" w:noHBand="0" w:noVBand="1"/>
+        <w:tblCellMar>
+          <w:top w:w="100" w:type="dxa"/>
+          <w:left w:w="100" w:type="dxa"/>
+          <w:bottom w:w="100" w:type="dxa"/>
+          <w:right w:w="100" w:type="dxa"/>
+        </w:tblCellMar>
       </w:tblPr>
       <w:tblGrid>
         <w:gridCol w:w="9029"/>
       </w:tblGrid>
       <w:tr>
+        <w:tblPrEx>
+          <w:tblBorders>
+            <w:top w:val="single" w:color="000000" w:sz="8" w:space="0"/>
+            <w:left w:val="single" w:color="000000" w:sz="8" w:space="0"/>
+            <w:bottom w:val="single" w:color="000000" w:sz="8" w:space="0"/>
+            <w:right w:val="single" w:color="000000" w:sz="8" w:space="0"/>
+            <w:insideH w:val="single" w:color="000000" w:sz="8" w:space="0"/>
+            <w:insideV w:val="single" w:color="000000" w:sz="8" w:space="0"/>
+          </w:tblBorders>
+          <w:tblCellMar>
+            <w:top w:w="100" w:type="dxa"/>
+            <w:left w:w="100" w:type="dxa"/>
+            <w:bottom w:w="100" w:type="dxa"/>
+            <w:right w:w="100" w:type="dxa"/>
+          </w:tblCellMar>
+        </w:tblPrEx>
         <w:tc>
           <w:tcPr>
             <w:tcW w:w="9029" w:type="dxa"/>
@@ -578,6 +728,22 @@
         </w:tc>
       </w:tr>
       <w:tr>
+        <w:tblPrEx>
+          <w:tblBorders>
+            <w:top w:val="single" w:color="000000" w:sz="8" w:space="0"/>
+            <w:left w:val="single" w:color="000000" w:sz="8" w:space="0"/>
+            <w:bottom w:val="single" w:color="000000" w:sz="8" w:space="0"/>
+            <w:right w:val="single" w:color="000000" w:sz="8" w:space="0"/>
+            <w:insideH w:val="single" w:color="000000" w:sz="8" w:space="0"/>
+            <w:insideV w:val="single" w:color="000000" w:sz="8" w:space="0"/>
+          </w:tblBorders>
+          <w:tblCellMar>
+            <w:top w:w="100" w:type="dxa"/>
+            <w:left w:w="100" w:type="dxa"/>
+            <w:bottom w:w="100" w:type="dxa"/>
+            <w:right w:w="100" w:type="dxa"/>
+          </w:tblCellMar>
+        </w:tblPrEx>
         <w:tc>
           <w:tcPr>
             <w:tcW w:w="9029" w:type="dxa"/>
@@ -694,7 +860,6 @@
                 <w:sz w:val="28"/>
                 <w:szCs w:val="28"/>
               </w:rPr>
-              <w:lastRenderedPageBreak/>
               <w:t xml:space="preserve">3. </w:t>
             </w:r>
             <w:r>
@@ -703,15 +868,7 @@
                 <w:sz w:val="28"/>
                 <w:szCs w:val="28"/>
               </w:rPr>
-              <w:t>O sistema exibe a tela de cadastro com os campos r</w:t>
-            </w:r>
-            <w:r>
-              <w:rPr>
-                <w:rFonts w:ascii="Times New Roman" w:hAnsi="Times New Roman" w:cs="Times New Roman"/>
-                <w:sz w:val="28"/>
-                <w:szCs w:val="28"/>
-              </w:rPr>
-              <w:t>eferentes à Empresa: Nome e Local, com seus respectivos placeholders.</w:t>
+              <w:t>O sistema exibe a tela de cadastro com os campos referentes à Empresa: Nome e Local, com seus respectivos placeholders.</w:t>
             </w:r>
           </w:p>
           <w:p>
@@ -744,6 +901,22 @@
         </w:tc>
       </w:tr>
       <w:tr>
+        <w:tblPrEx>
+          <w:tblBorders>
+            <w:top w:val="single" w:color="000000" w:sz="8" w:space="0"/>
+            <w:left w:val="single" w:color="000000" w:sz="8" w:space="0"/>
+            <w:bottom w:val="single" w:color="000000" w:sz="8" w:space="0"/>
+            <w:right w:val="single" w:color="000000" w:sz="8" w:space="0"/>
+            <w:insideH w:val="single" w:color="000000" w:sz="8" w:space="0"/>
+            <w:insideV w:val="single" w:color="000000" w:sz="8" w:space="0"/>
+          </w:tblBorders>
+          <w:tblCellMar>
+            <w:top w:w="100" w:type="dxa"/>
+            <w:left w:w="100" w:type="dxa"/>
+            <w:bottom w:w="100" w:type="dxa"/>
+            <w:right w:w="100" w:type="dxa"/>
+          </w:tblCellMar>
+        </w:tblPrEx>
         <w:tc>
           <w:tcPr>
             <w:tcW w:w="9029" w:type="dxa"/>
@@ -772,13 +945,28 @@
                 <w:sz w:val="28"/>
                 <w:szCs w:val="28"/>
               </w:rPr>
-              <w:lastRenderedPageBreak/>
               <w:t>Fluxo de Exceção</w:t>
             </w:r>
           </w:p>
         </w:tc>
       </w:tr>
       <w:tr>
+        <w:tblPrEx>
+          <w:tblBorders>
+            <w:top w:val="single" w:color="000000" w:sz="8" w:space="0"/>
+            <w:left w:val="single" w:color="000000" w:sz="8" w:space="0"/>
+            <w:bottom w:val="single" w:color="000000" w:sz="8" w:space="0"/>
+            <w:right w:val="single" w:color="000000" w:sz="8" w:space="0"/>
+            <w:insideH w:val="single" w:color="000000" w:sz="8" w:space="0"/>
+            <w:insideV w:val="single" w:color="000000" w:sz="8" w:space="0"/>
+          </w:tblBorders>
+          <w:tblCellMar>
+            <w:top w:w="100" w:type="dxa"/>
+            <w:left w:w="100" w:type="dxa"/>
+            <w:bottom w:w="100" w:type="dxa"/>
+            <w:right w:w="100" w:type="dxa"/>
+          </w:tblCellMar>
+        </w:tblPrEx>
         <w:tc>
           <w:tcPr>
             <w:tcW w:w="9029" w:type="dxa"/>
@@ -814,20 +1002,28 @@
                 <w:sz w:val="28"/>
                 <w:szCs w:val="28"/>
               </w:rPr>
-              <w:t xml:space="preserve"> Dados são inválidos, então o sistema exibe mensagem “Dado inválido” marcando em</w:t>
-            </w:r>
-            <w:r>
-              <w:rPr>
-                <w:rFonts w:ascii="Times New Roman" w:hAnsi="Times New Roman" w:cs="Times New Roman"/>
-                <w:sz w:val="28"/>
-                <w:szCs w:val="28"/>
-              </w:rPr>
-              <w:t xml:space="preserve"> vermelho o(s) campo(s) que está(ão) com problemas retornando ao passo</w:t>
+              <w:t xml:space="preserve"> Dados são inválidos, então o sistema exibe mensagem “Dado inválido” marcando em vermelho o(s) campo(s) que está(ão) com problemas retornando ao passo</w:t>
             </w:r>
           </w:p>
         </w:tc>
       </w:tr>
       <w:tr>
+        <w:tblPrEx>
+          <w:tblBorders>
+            <w:top w:val="single" w:color="000000" w:sz="8" w:space="0"/>
+            <w:left w:val="single" w:color="000000" w:sz="8" w:space="0"/>
+            <w:bottom w:val="single" w:color="000000" w:sz="8" w:space="0"/>
+            <w:right w:val="single" w:color="000000" w:sz="8" w:space="0"/>
+            <w:insideH w:val="single" w:color="000000" w:sz="8" w:space="0"/>
+            <w:insideV w:val="single" w:color="000000" w:sz="8" w:space="0"/>
+          </w:tblBorders>
+          <w:tblCellMar>
+            <w:top w:w="100" w:type="dxa"/>
+            <w:left w:w="100" w:type="dxa"/>
+            <w:bottom w:w="100" w:type="dxa"/>
+            <w:right w:w="100" w:type="dxa"/>
+          </w:tblCellMar>
+        </w:tblPrEx>
         <w:tc>
           <w:tcPr>
             <w:tcW w:w="9029" w:type="dxa"/>
@@ -862,6 +1058,22 @@
         </w:tc>
       </w:tr>
       <w:tr>
+        <w:tblPrEx>
+          <w:tblBorders>
+            <w:top w:val="single" w:color="000000" w:sz="8" w:space="0"/>
+            <w:left w:val="single" w:color="000000" w:sz="8" w:space="0"/>
+            <w:bottom w:val="single" w:color="000000" w:sz="8" w:space="0"/>
+            <w:right w:val="single" w:color="000000" w:sz="8" w:space="0"/>
+            <w:insideH w:val="single" w:color="000000" w:sz="8" w:space="0"/>
+            <w:insideV w:val="single" w:color="000000" w:sz="8" w:space="0"/>
+          </w:tblBorders>
+          <w:tblCellMar>
+            <w:top w:w="100" w:type="dxa"/>
+            <w:left w:w="100" w:type="dxa"/>
+            <w:bottom w:w="100" w:type="dxa"/>
+            <w:right w:w="100" w:type="dxa"/>
+          </w:tblCellMar>
+        </w:tblPrEx>
         <w:tc>
           <w:tcPr>
             <w:tcW w:w="9029" w:type="dxa"/>
@@ -941,15 +1153,7 @@
                 <w:sz w:val="28"/>
                 <w:szCs w:val="28"/>
               </w:rPr>
-              <w:t xml:space="preserve"> Ator clica no ícone de o</w:t>
-            </w:r>
-            <w:r>
-              <w:rPr>
-                <w:rFonts w:ascii="Times New Roman" w:hAnsi="Times New Roman" w:cs="Times New Roman"/>
-                <w:sz w:val="28"/>
-                <w:szCs w:val="28"/>
-              </w:rPr>
-              <w:t xml:space="preserve">lho com o objetivo de visualizar os dados da Empresa (na linha selecionada), ver Seção </w:t>
+              <w:t xml:space="preserve"> Ator clica no ícone de olho com o objetivo de visualizar os dados da Empresa (na linha selecionada), ver Seção </w:t>
             </w:r>
             <w:r>
               <w:rPr>
@@ -1027,7 +1231,7 @@
     </w:p>
     <w:p>
       <w:pPr>
-        <w:pStyle w:val="Ttulo1"/>
+        <w:pStyle w:val="2"/>
         <w:keepNext w:val="0"/>
         <w:keepLines w:val="0"/>
         <w:spacing w:before="480"/>
@@ -1061,25 +1265,46 @@
     </w:p>
     <w:tbl>
       <w:tblPr>
-        <w:tblStyle w:val="Style12"/>
+        <w:tblStyle w:val="15"/>
         <w:tblW w:w="9029" w:type="dxa"/>
         <w:tblInd w:w="0" w:type="dxa"/>
         <w:tblBorders>
-          <w:top w:val="single" w:sz="8" w:space="0" w:color="000000"/>
-          <w:left w:val="single" w:sz="8" w:space="0" w:color="000000"/>
-          <w:bottom w:val="single" w:sz="8" w:space="0" w:color="000000"/>
-          <w:right w:val="single" w:sz="8" w:space="0" w:color="000000"/>
-          <w:insideH w:val="single" w:sz="8" w:space="0" w:color="000000"/>
-          <w:insideV w:val="single" w:sz="8" w:space="0" w:color="000000"/>
+          <w:top w:val="single" w:color="000000" w:sz="8" w:space="0"/>
+          <w:left w:val="single" w:color="000000" w:sz="8" w:space="0"/>
+          <w:bottom w:val="single" w:color="000000" w:sz="8" w:space="0"/>
+          <w:right w:val="single" w:color="000000" w:sz="8" w:space="0"/>
+          <w:insideH w:val="single" w:color="000000" w:sz="8" w:space="0"/>
+          <w:insideV w:val="single" w:color="000000" w:sz="8" w:space="0"/>
         </w:tblBorders>
         <w:tblLayout w:type="fixed"/>
-        <w:tblLook w:val="04A0" w:firstRow="1" w:lastRow="0" w:firstColumn="1" w:lastColumn="0" w:noHBand="0" w:noVBand="1"/>
+        <w:tblCellMar>
+          <w:top w:w="100" w:type="dxa"/>
+          <w:left w:w="100" w:type="dxa"/>
+          <w:bottom w:w="100" w:type="dxa"/>
+          <w:right w:w="100" w:type="dxa"/>
+        </w:tblCellMar>
       </w:tblPr>
       <w:tblGrid>
         <w:gridCol w:w="4514"/>
         <w:gridCol w:w="4515"/>
       </w:tblGrid>
       <w:tr>
+        <w:tblPrEx>
+          <w:tblBorders>
+            <w:top w:val="single" w:color="000000" w:sz="8" w:space="0"/>
+            <w:left w:val="single" w:color="000000" w:sz="8" w:space="0"/>
+            <w:bottom w:val="single" w:color="000000" w:sz="8" w:space="0"/>
+            <w:right w:val="single" w:color="000000" w:sz="8" w:space="0"/>
+            <w:insideH w:val="single" w:color="000000" w:sz="8" w:space="0"/>
+            <w:insideV w:val="single" w:color="000000" w:sz="8" w:space="0"/>
+          </w:tblBorders>
+          <w:tblCellMar>
+            <w:top w:w="100" w:type="dxa"/>
+            <w:left w:w="100" w:type="dxa"/>
+            <w:bottom w:w="100" w:type="dxa"/>
+            <w:right w:w="100" w:type="dxa"/>
+          </w:tblCellMar>
+        </w:tblPrEx>
         <w:tc>
           <w:tcPr>
             <w:tcW w:w="4514" w:type="dxa"/>
@@ -1145,8 +1370,24 @@
         </w:tc>
       </w:tr>
       <w:tr>
+        <w:tblPrEx>
+          <w:tblBorders>
+            <w:top w:val="single" w:color="000000" w:sz="8" w:space="0"/>
+            <w:left w:val="single" w:color="000000" w:sz="8" w:space="0"/>
+            <w:bottom w:val="single" w:color="000000" w:sz="8" w:space="0"/>
+            <w:right w:val="single" w:color="000000" w:sz="8" w:space="0"/>
+            <w:insideH w:val="single" w:color="000000" w:sz="8" w:space="0"/>
+            <w:insideV w:val="single" w:color="000000" w:sz="8" w:space="0"/>
+          </w:tblBorders>
+          <w:tblCellMar>
+            <w:top w:w="100" w:type="dxa"/>
+            <w:left w:w="100" w:type="dxa"/>
+            <w:bottom w:w="100" w:type="dxa"/>
+            <w:right w:w="100" w:type="dxa"/>
+          </w:tblCellMar>
+        </w:tblPrEx>
         <w:trPr>
-          <w:trHeight w:val="420"/>
+          <w:trHeight w:val="420" w:hRule="atLeast"/>
         </w:trPr>
         <w:tc>
           <w:tcPr>
@@ -1185,8 +1426,24 @@
         </w:tc>
       </w:tr>
       <w:tr>
+        <w:tblPrEx>
+          <w:tblBorders>
+            <w:top w:val="single" w:color="000000" w:sz="8" w:space="0"/>
+            <w:left w:val="single" w:color="000000" w:sz="8" w:space="0"/>
+            <w:bottom w:val="single" w:color="000000" w:sz="8" w:space="0"/>
+            <w:right w:val="single" w:color="000000" w:sz="8" w:space="0"/>
+            <w:insideH w:val="single" w:color="000000" w:sz="8" w:space="0"/>
+            <w:insideV w:val="single" w:color="000000" w:sz="8" w:space="0"/>
+          </w:tblBorders>
+          <w:tblCellMar>
+            <w:top w:w="100" w:type="dxa"/>
+            <w:left w:w="100" w:type="dxa"/>
+            <w:bottom w:w="100" w:type="dxa"/>
+            <w:right w:w="100" w:type="dxa"/>
+          </w:tblCellMar>
+        </w:tblPrEx>
         <w:trPr>
-          <w:trHeight w:val="420"/>
+          <w:trHeight w:val="420" w:hRule="atLeast"/>
         </w:trPr>
         <w:tc>
           <w:tcPr>
@@ -1220,7 +1477,6 @@
                 <w:sz w:val="28"/>
                 <w:szCs w:val="28"/>
               </w:rPr>
-              <w:lastRenderedPageBreak/>
               <w:t xml:space="preserve">Ator é direcionado para tela de edição (uma tela semelhante à </w:t>
             </w:r>
             <w:r>
@@ -1284,8 +1540,24 @@
         </w:tc>
       </w:tr>
       <w:tr>
+        <w:tblPrEx>
+          <w:tblBorders>
+            <w:top w:val="single" w:color="000000" w:sz="8" w:space="0"/>
+            <w:left w:val="single" w:color="000000" w:sz="8" w:space="0"/>
+            <w:bottom w:val="single" w:color="000000" w:sz="8" w:space="0"/>
+            <w:right w:val="single" w:color="000000" w:sz="8" w:space="0"/>
+            <w:insideH w:val="single" w:color="000000" w:sz="8" w:space="0"/>
+            <w:insideV w:val="single" w:color="000000" w:sz="8" w:space="0"/>
+          </w:tblBorders>
+          <w:tblCellMar>
+            <w:top w:w="100" w:type="dxa"/>
+            <w:left w:w="100" w:type="dxa"/>
+            <w:bottom w:w="100" w:type="dxa"/>
+            <w:right w:w="100" w:type="dxa"/>
+          </w:tblCellMar>
+        </w:tblPrEx>
         <w:trPr>
-          <w:trHeight w:val="420"/>
+          <w:trHeight w:val="420" w:hRule="atLeast"/>
         </w:trPr>
         <w:tc>
           <w:tcPr>
@@ -1324,8 +1596,24 @@
         </w:tc>
       </w:tr>
       <w:tr>
+        <w:tblPrEx>
+          <w:tblBorders>
+            <w:top w:val="single" w:color="000000" w:sz="8" w:space="0"/>
+            <w:left w:val="single" w:color="000000" w:sz="8" w:space="0"/>
+            <w:bottom w:val="single" w:color="000000" w:sz="8" w:space="0"/>
+            <w:right w:val="single" w:color="000000" w:sz="8" w:space="0"/>
+            <w:insideH w:val="single" w:color="000000" w:sz="8" w:space="0"/>
+            <w:insideV w:val="single" w:color="000000" w:sz="8" w:space="0"/>
+          </w:tblBorders>
+          <w:tblCellMar>
+            <w:top w:w="100" w:type="dxa"/>
+            <w:left w:w="100" w:type="dxa"/>
+            <w:bottom w:w="100" w:type="dxa"/>
+            <w:right w:w="100" w:type="dxa"/>
+          </w:tblCellMar>
+        </w:tblPrEx>
         <w:trPr>
-          <w:trHeight w:val="420"/>
+          <w:trHeight w:val="420" w:hRule="atLeast"/>
         </w:trPr>
         <w:tc>
           <w:tcPr>
@@ -1398,7 +1686,7 @@
     </w:p>
     <w:p>
       <w:pPr>
-        <w:pStyle w:val="Ttulo1"/>
+        <w:pStyle w:val="2"/>
         <w:keepNext w:val="0"/>
         <w:keepLines w:val="0"/>
         <w:spacing w:before="480"/>
@@ -1418,16 +1706,7 @@
           <w:sz w:val="32"/>
           <w:szCs w:val="32"/>
         </w:rPr>
-        <w:t>Seção: Visualizar Dados da Emp</w:t>
-      </w:r>
-      <w:r>
-        <w:rPr>
-          <w:rFonts w:ascii="Times New Roman" w:hAnsi="Times New Roman" w:cs="Times New Roman"/>
-          <w:b/>
-          <w:sz w:val="32"/>
-          <w:szCs w:val="32"/>
-        </w:rPr>
-        <w:t>resa</w:t>
+        <w:t>Seção: Visualizar Dados da Empresa</w:t>
       </w:r>
     </w:p>
     <w:p>
@@ -1441,25 +1720,46 @@
     </w:p>
     <w:tbl>
       <w:tblPr>
-        <w:tblStyle w:val="Style13"/>
+        <w:tblStyle w:val="16"/>
         <w:tblW w:w="9029" w:type="dxa"/>
         <w:tblInd w:w="0" w:type="dxa"/>
         <w:tblBorders>
-          <w:top w:val="single" w:sz="8" w:space="0" w:color="000000"/>
-          <w:left w:val="single" w:sz="8" w:space="0" w:color="000000"/>
-          <w:bottom w:val="single" w:sz="8" w:space="0" w:color="000000"/>
-          <w:right w:val="single" w:sz="8" w:space="0" w:color="000000"/>
-          <w:insideH w:val="single" w:sz="8" w:space="0" w:color="000000"/>
-          <w:insideV w:val="single" w:sz="8" w:space="0" w:color="000000"/>
+          <w:top w:val="single" w:color="000000" w:sz="8" w:space="0"/>
+          <w:left w:val="single" w:color="000000" w:sz="8" w:space="0"/>
+          <w:bottom w:val="single" w:color="000000" w:sz="8" w:space="0"/>
+          <w:right w:val="single" w:color="000000" w:sz="8" w:space="0"/>
+          <w:insideH w:val="single" w:color="000000" w:sz="8" w:space="0"/>
+          <w:insideV w:val="single" w:color="000000" w:sz="8" w:space="0"/>
         </w:tblBorders>
         <w:tblLayout w:type="fixed"/>
-        <w:tblLook w:val="04A0" w:firstRow="1" w:lastRow="0" w:firstColumn="1" w:lastColumn="0" w:noHBand="0" w:noVBand="1"/>
+        <w:tblCellMar>
+          <w:top w:w="100" w:type="dxa"/>
+          <w:left w:w="100" w:type="dxa"/>
+          <w:bottom w:w="100" w:type="dxa"/>
+          <w:right w:w="100" w:type="dxa"/>
+        </w:tblCellMar>
       </w:tblPr>
       <w:tblGrid>
         <w:gridCol w:w="4514"/>
         <w:gridCol w:w="4515"/>
       </w:tblGrid>
       <w:tr>
+        <w:tblPrEx>
+          <w:tblBorders>
+            <w:top w:val="single" w:color="000000" w:sz="8" w:space="0"/>
+            <w:left w:val="single" w:color="000000" w:sz="8" w:space="0"/>
+            <w:bottom w:val="single" w:color="000000" w:sz="8" w:space="0"/>
+            <w:right w:val="single" w:color="000000" w:sz="8" w:space="0"/>
+            <w:insideH w:val="single" w:color="000000" w:sz="8" w:space="0"/>
+            <w:insideV w:val="single" w:color="000000" w:sz="8" w:space="0"/>
+          </w:tblBorders>
+          <w:tblCellMar>
+            <w:top w:w="100" w:type="dxa"/>
+            <w:left w:w="100" w:type="dxa"/>
+            <w:bottom w:w="100" w:type="dxa"/>
+            <w:right w:w="100" w:type="dxa"/>
+          </w:tblCellMar>
+        </w:tblPrEx>
         <w:tc>
           <w:tcPr>
             <w:tcW w:w="4514" w:type="dxa"/>
@@ -1525,8 +1825,24 @@
         </w:tc>
       </w:tr>
       <w:tr>
+        <w:tblPrEx>
+          <w:tblBorders>
+            <w:top w:val="single" w:color="000000" w:sz="8" w:space="0"/>
+            <w:left w:val="single" w:color="000000" w:sz="8" w:space="0"/>
+            <w:bottom w:val="single" w:color="000000" w:sz="8" w:space="0"/>
+            <w:right w:val="single" w:color="000000" w:sz="8" w:space="0"/>
+            <w:insideH w:val="single" w:color="000000" w:sz="8" w:space="0"/>
+            <w:insideV w:val="single" w:color="000000" w:sz="8" w:space="0"/>
+          </w:tblBorders>
+          <w:tblCellMar>
+            <w:top w:w="100" w:type="dxa"/>
+            <w:left w:w="100" w:type="dxa"/>
+            <w:bottom w:w="100" w:type="dxa"/>
+            <w:right w:w="100" w:type="dxa"/>
+          </w:tblCellMar>
+        </w:tblPrEx>
         <w:trPr>
-          <w:trHeight w:val="420"/>
+          <w:trHeight w:val="420" w:hRule="atLeast"/>
         </w:trPr>
         <w:tc>
           <w:tcPr>
@@ -1564,8 +1880,24 @@
         </w:tc>
       </w:tr>
       <w:tr>
+        <w:tblPrEx>
+          <w:tblBorders>
+            <w:top w:val="single" w:color="000000" w:sz="8" w:space="0"/>
+            <w:left w:val="single" w:color="000000" w:sz="8" w:space="0"/>
+            <w:bottom w:val="single" w:color="000000" w:sz="8" w:space="0"/>
+            <w:right w:val="single" w:color="000000" w:sz="8" w:space="0"/>
+            <w:insideH w:val="single" w:color="000000" w:sz="8" w:space="0"/>
+            <w:insideV w:val="single" w:color="000000" w:sz="8" w:space="0"/>
+          </w:tblBorders>
+          <w:tblCellMar>
+            <w:top w:w="100" w:type="dxa"/>
+            <w:left w:w="100" w:type="dxa"/>
+            <w:bottom w:w="100" w:type="dxa"/>
+            <w:right w:w="100" w:type="dxa"/>
+          </w:tblCellMar>
+        </w:tblPrEx>
         <w:trPr>
-          <w:trHeight w:val="420"/>
+          <w:trHeight w:val="420" w:hRule="atLeast"/>
         </w:trPr>
         <w:tc>
           <w:tcPr>
@@ -1633,7 +1965,7 @@
     </w:p>
     <w:p>
       <w:pPr>
-        <w:pStyle w:val="Ttulo1"/>
+        <w:pStyle w:val="2"/>
         <w:keepNext w:val="0"/>
         <w:keepLines w:val="0"/>
         <w:spacing w:before="480"/>
@@ -1667,25 +1999,46 @@
     </w:p>
     <w:tbl>
       <w:tblPr>
-        <w:tblStyle w:val="Style14"/>
+        <w:tblStyle w:val="17"/>
         <w:tblW w:w="9029" w:type="dxa"/>
         <w:tblInd w:w="0" w:type="dxa"/>
         <w:tblBorders>
-          <w:top w:val="single" w:sz="8" w:space="0" w:color="000000"/>
-          <w:left w:val="single" w:sz="8" w:space="0" w:color="000000"/>
-          <w:bottom w:val="single" w:sz="8" w:space="0" w:color="000000"/>
-          <w:right w:val="single" w:sz="8" w:space="0" w:color="000000"/>
-          <w:insideH w:val="single" w:sz="8" w:space="0" w:color="000000"/>
-          <w:insideV w:val="single" w:sz="8" w:space="0" w:color="000000"/>
+          <w:top w:val="single" w:color="000000" w:sz="8" w:space="0"/>
+          <w:left w:val="single" w:color="000000" w:sz="8" w:space="0"/>
+          <w:bottom w:val="single" w:color="000000" w:sz="8" w:space="0"/>
+          <w:right w:val="single" w:color="000000" w:sz="8" w:space="0"/>
+          <w:insideH w:val="single" w:color="000000" w:sz="8" w:space="0"/>
+          <w:insideV w:val="single" w:color="000000" w:sz="8" w:space="0"/>
         </w:tblBorders>
         <w:tblLayout w:type="fixed"/>
-        <w:tblLook w:val="04A0" w:firstRow="1" w:lastRow="0" w:firstColumn="1" w:lastColumn="0" w:noHBand="0" w:noVBand="1"/>
+        <w:tblCellMar>
+          <w:top w:w="100" w:type="dxa"/>
+          <w:left w:w="100" w:type="dxa"/>
+          <w:bottom w:w="100" w:type="dxa"/>
+          <w:right w:w="100" w:type="dxa"/>
+        </w:tblCellMar>
       </w:tblPr>
       <w:tblGrid>
         <w:gridCol w:w="4514"/>
         <w:gridCol w:w="4515"/>
       </w:tblGrid>
       <w:tr>
+        <w:tblPrEx>
+          <w:tblBorders>
+            <w:top w:val="single" w:color="000000" w:sz="8" w:space="0"/>
+            <w:left w:val="single" w:color="000000" w:sz="8" w:space="0"/>
+            <w:bottom w:val="single" w:color="000000" w:sz="8" w:space="0"/>
+            <w:right w:val="single" w:color="000000" w:sz="8" w:space="0"/>
+            <w:insideH w:val="single" w:color="000000" w:sz="8" w:space="0"/>
+            <w:insideV w:val="single" w:color="000000" w:sz="8" w:space="0"/>
+          </w:tblBorders>
+          <w:tblCellMar>
+            <w:top w:w="100" w:type="dxa"/>
+            <w:left w:w="100" w:type="dxa"/>
+            <w:bottom w:w="100" w:type="dxa"/>
+            <w:right w:w="100" w:type="dxa"/>
+          </w:tblCellMar>
+        </w:tblPrEx>
         <w:tc>
           <w:tcPr>
             <w:tcW w:w="4514" w:type="dxa"/>
@@ -1745,22 +2098,30 @@
                 <w:sz w:val="28"/>
                 <w:szCs w:val="28"/>
               </w:rPr>
-              <w:t xml:space="preserve">O ator deseja excluir os dados da </w:t>
-            </w:r>
-            <w:r>
-              <w:rPr>
-                <w:rFonts w:ascii="Times New Roman" w:hAnsi="Times New Roman" w:cs="Times New Roman"/>
-                <w:sz w:val="28"/>
-                <w:szCs w:val="28"/>
-              </w:rPr>
-              <w:t>empresa.</w:t>
+              <w:t>O ator deseja excluir os dados da empresa.</w:t>
             </w:r>
           </w:p>
         </w:tc>
       </w:tr>
       <w:tr>
+        <w:tblPrEx>
+          <w:tblBorders>
+            <w:top w:val="single" w:color="000000" w:sz="8" w:space="0"/>
+            <w:left w:val="single" w:color="000000" w:sz="8" w:space="0"/>
+            <w:bottom w:val="single" w:color="000000" w:sz="8" w:space="0"/>
+            <w:right w:val="single" w:color="000000" w:sz="8" w:space="0"/>
+            <w:insideH w:val="single" w:color="000000" w:sz="8" w:space="0"/>
+            <w:insideV w:val="single" w:color="000000" w:sz="8" w:space="0"/>
+          </w:tblBorders>
+          <w:tblCellMar>
+            <w:top w:w="100" w:type="dxa"/>
+            <w:left w:w="100" w:type="dxa"/>
+            <w:bottom w:w="100" w:type="dxa"/>
+            <w:right w:w="100" w:type="dxa"/>
+          </w:tblCellMar>
+        </w:tblPrEx>
         <w:trPr>
-          <w:trHeight w:val="420"/>
+          <w:trHeight w:val="420" w:hRule="atLeast"/>
         </w:trPr>
         <w:tc>
           <w:tcPr>
@@ -1792,15 +2153,30 @@
                 <w:sz w:val="28"/>
                 <w:szCs w:val="28"/>
               </w:rPr>
-              <w:lastRenderedPageBreak/>
               <w:t>Fluxo Principal</w:t>
             </w:r>
           </w:p>
         </w:tc>
       </w:tr>
       <w:tr>
+        <w:tblPrEx>
+          <w:tblBorders>
+            <w:top w:val="single" w:color="000000" w:sz="8" w:space="0"/>
+            <w:left w:val="single" w:color="000000" w:sz="8" w:space="0"/>
+            <w:bottom w:val="single" w:color="000000" w:sz="8" w:space="0"/>
+            <w:right w:val="single" w:color="000000" w:sz="8" w:space="0"/>
+            <w:insideH w:val="single" w:color="000000" w:sz="8" w:space="0"/>
+            <w:insideV w:val="single" w:color="000000" w:sz="8" w:space="0"/>
+          </w:tblBorders>
+          <w:tblCellMar>
+            <w:top w:w="100" w:type="dxa"/>
+            <w:left w:w="100" w:type="dxa"/>
+            <w:bottom w:w="100" w:type="dxa"/>
+            <w:right w:w="100" w:type="dxa"/>
+          </w:tblCellMar>
+        </w:tblPrEx>
         <w:trPr>
-          <w:trHeight w:val="420"/>
+          <w:trHeight w:val="420" w:hRule="atLeast"/>
         </w:trPr>
         <w:tc>
           <w:tcPr>
@@ -1834,7 +2210,24 @@
                 <w:sz w:val="28"/>
                 <w:szCs w:val="28"/>
               </w:rPr>
-              <w:t>O sistema abrirá um popup com a mensagem “Certeza que deseja excluir?”;</w:t>
+              <w:t>O sistema abrirá um popup com a mensagem “</w:t>
+            </w:r>
+            <w:r>
+              <w:rPr>
+                <w:rFonts w:hint="default" w:ascii="Times New Roman" w:hAnsi="Times New Roman" w:cs="Times New Roman"/>
+                <w:sz w:val="28"/>
+                <w:szCs w:val="28"/>
+                <w:lang w:val="pt-BR"/>
+              </w:rPr>
+              <w:t>Informe sua senha para a exclusão da Empresa no sistema.”</w:t>
+            </w:r>
+            <w:r>
+              <w:rPr>
+                <w:rFonts w:ascii="Times New Roman" w:hAnsi="Times New Roman" w:cs="Times New Roman"/>
+                <w:sz w:val="28"/>
+                <w:szCs w:val="28"/>
+              </w:rPr>
+              <w:t>;</w:t>
             </w:r>
           </w:p>
           <w:p>
@@ -1857,31 +2250,39 @@
                 <w:sz w:val="28"/>
                 <w:szCs w:val="28"/>
               </w:rPr>
-              <w:t xml:space="preserve">Ator clica no botão Sim e o sistema exibe mensagem “Empresa excluída com sucesso” e então volta para a página </w:t>
-            </w:r>
-            <w:r>
-              <w:rPr>
-                <w:rFonts w:ascii="Times New Roman" w:hAnsi="Times New Roman" w:cs="Times New Roman"/>
-                <w:color w:val="FF0000"/>
-                <w:sz w:val="28"/>
-                <w:szCs w:val="28"/>
-              </w:rPr>
-              <w:t>32ADM - ListarEmpresa</w:t>
-            </w:r>
-            <w:r>
-              <w:rPr>
-                <w:rFonts w:ascii="Times New Roman" w:hAnsi="Times New Roman" w:cs="Times New Roman"/>
-                <w:sz w:val="28"/>
-                <w:szCs w:val="28"/>
-              </w:rPr>
-              <w:t>.</w:t>
+              <w:t xml:space="preserve">Ator </w:t>
+            </w:r>
+            <w:r>
+              <w:rPr>
+                <w:rFonts w:hint="default" w:ascii="Times New Roman" w:hAnsi="Times New Roman" w:cs="Times New Roman"/>
+                <w:sz w:val="28"/>
+                <w:szCs w:val="28"/>
+                <w:lang w:val="pt-BR"/>
+              </w:rPr>
+              <w:t>digita a senha corretamente e o sistema exibe um popup com a mensagem “Empresa excluída com sucesso”.</w:t>
             </w:r>
           </w:p>
         </w:tc>
       </w:tr>
       <w:tr>
+        <w:tblPrEx>
+          <w:tblBorders>
+            <w:top w:val="single" w:color="000000" w:sz="8" w:space="0"/>
+            <w:left w:val="single" w:color="000000" w:sz="8" w:space="0"/>
+            <w:bottom w:val="single" w:color="000000" w:sz="8" w:space="0"/>
+            <w:right w:val="single" w:color="000000" w:sz="8" w:space="0"/>
+            <w:insideH w:val="single" w:color="000000" w:sz="8" w:space="0"/>
+            <w:insideV w:val="single" w:color="000000" w:sz="8" w:space="0"/>
+          </w:tblBorders>
+          <w:tblCellMar>
+            <w:top w:w="100" w:type="dxa"/>
+            <w:left w:w="100" w:type="dxa"/>
+            <w:bottom w:w="100" w:type="dxa"/>
+            <w:right w:w="100" w:type="dxa"/>
+          </w:tblCellMar>
+        </w:tblPrEx>
         <w:trPr>
-          <w:trHeight w:val="420"/>
+          <w:trHeight w:val="420" w:hRule="atLeast"/>
         </w:trPr>
         <w:tc>
           <w:tcPr>
@@ -1921,8 +2322,24 @@
         </w:tc>
       </w:tr>
       <w:tr>
+        <w:tblPrEx>
+          <w:tblBorders>
+            <w:top w:val="single" w:color="000000" w:sz="8" w:space="0"/>
+            <w:left w:val="single" w:color="000000" w:sz="8" w:space="0"/>
+            <w:bottom w:val="single" w:color="000000" w:sz="8" w:space="0"/>
+            <w:right w:val="single" w:color="000000" w:sz="8" w:space="0"/>
+            <w:insideH w:val="single" w:color="000000" w:sz="8" w:space="0"/>
+            <w:insideV w:val="single" w:color="000000" w:sz="8" w:space="0"/>
+          </w:tblBorders>
+          <w:tblCellMar>
+            <w:top w:w="100" w:type="dxa"/>
+            <w:left w:w="100" w:type="dxa"/>
+            <w:bottom w:w="100" w:type="dxa"/>
+            <w:right w:w="100" w:type="dxa"/>
+          </w:tblCellMar>
+        </w:tblPrEx>
         <w:trPr>
-          <w:trHeight w:val="420"/>
+          <w:trHeight w:val="420" w:hRule="atLeast"/>
         </w:trPr>
         <w:tc>
           <w:tcPr>
@@ -1940,40 +2357,43 @@
             <w:pPr>
               <w:widowControl w:val="0"/>
               <w:numPr>
-                <w:ilvl w:val="0"/>
-                <w:numId w:val="4"/>
+                <w:numId w:val="0"/>
               </w:numPr>
               <w:spacing w:before="240" w:after="240" w:line="240" w:lineRule="auto"/>
-              <w:rPr>
-                <w:rFonts w:ascii="Times New Roman" w:hAnsi="Times New Roman" w:cs="Times New Roman"/>
-                <w:sz w:val="28"/>
-                <w:szCs w:val="28"/>
-              </w:rPr>
-            </w:pPr>
-            <w:r>
-              <w:rPr>
-                <w:rFonts w:ascii="Times New Roman" w:hAnsi="Times New Roman" w:cs="Times New Roman"/>
-                <w:sz w:val="28"/>
-                <w:szCs w:val="28"/>
-              </w:rPr>
-              <w:t xml:space="preserve">Ator clica no botão Não e volta para a página </w:t>
-            </w:r>
-            <w:r>
-              <w:rPr>
-                <w:rFonts w:ascii="Times New Roman" w:hAnsi="Times New Roman" w:cs="Times New Roman"/>
-                <w:color w:val="FF0000"/>
-                <w:sz w:val="28"/>
-                <w:szCs w:val="28"/>
-              </w:rPr>
-              <w:t>32ADM - ListarEmpresa</w:t>
-            </w:r>
-            <w:r>
-              <w:rPr>
-                <w:rFonts w:ascii="Times New Roman" w:hAnsi="Times New Roman" w:cs="Times New Roman"/>
-                <w:sz w:val="28"/>
-                <w:szCs w:val="28"/>
-              </w:rPr>
-              <w:t>.</w:t>
+              <w:ind w:left="360" w:leftChars="0"/>
+              <w:rPr>
+                <w:rFonts w:ascii="Times New Roman" w:hAnsi="Times New Roman" w:cs="Times New Roman"/>
+                <w:sz w:val="28"/>
+                <w:szCs w:val="28"/>
+              </w:rPr>
+            </w:pPr>
+            <w:r>
+              <w:rPr>
+                <w:rFonts w:hint="default" w:ascii="Times New Roman" w:hAnsi="Times New Roman" w:cs="Times New Roman"/>
+                <w:b/>
+                <w:bCs/>
+                <w:sz w:val="28"/>
+                <w:szCs w:val="28"/>
+                <w:lang w:val="pt-BR"/>
+              </w:rPr>
+              <w:t xml:space="preserve">Linha 2: </w:t>
+            </w:r>
+            <w:r>
+              <w:rPr>
+                <w:rFonts w:ascii="Times New Roman" w:hAnsi="Times New Roman" w:cs="Times New Roman"/>
+                <w:sz w:val="28"/>
+                <w:szCs w:val="28"/>
+              </w:rPr>
+              <w:t xml:space="preserve">Ator </w:t>
+            </w:r>
+            <w:r>
+              <w:rPr>
+                <w:rFonts w:hint="default" w:ascii="Times New Roman" w:hAnsi="Times New Roman" w:cs="Times New Roman"/>
+                <w:sz w:val="28"/>
+                <w:szCs w:val="28"/>
+                <w:lang w:val="pt-BR"/>
+              </w:rPr>
+              <w:t>não digita a senha corretamente e volta para o passo 1.</w:t>
             </w:r>
           </w:p>
         </w:tc>
@@ -1999,19 +2419,24 @@
     </w:p>
     <w:tbl>
       <w:tblPr>
-        <w:tblStyle w:val="Style15"/>
+        <w:tblStyle w:val="18"/>
         <w:tblW w:w="9029" w:type="dxa"/>
         <w:tblInd w:w="0" w:type="dxa"/>
         <w:tblBorders>
-          <w:top w:val="single" w:sz="8" w:space="0" w:color="000000"/>
-          <w:left w:val="single" w:sz="8" w:space="0" w:color="000000"/>
-          <w:bottom w:val="single" w:sz="8" w:space="0" w:color="000000"/>
-          <w:right w:val="single" w:sz="8" w:space="0" w:color="000000"/>
-          <w:insideH w:val="single" w:sz="8" w:space="0" w:color="000000"/>
-          <w:insideV w:val="single" w:sz="8" w:space="0" w:color="000000"/>
+          <w:top w:val="single" w:color="000000" w:sz="8" w:space="0"/>
+          <w:left w:val="single" w:color="000000" w:sz="8" w:space="0"/>
+          <w:bottom w:val="single" w:color="000000" w:sz="8" w:space="0"/>
+          <w:right w:val="single" w:color="000000" w:sz="8" w:space="0"/>
+          <w:insideH w:val="single" w:color="000000" w:sz="8" w:space="0"/>
+          <w:insideV w:val="single" w:color="000000" w:sz="8" w:space="0"/>
         </w:tblBorders>
         <w:tblLayout w:type="fixed"/>
-        <w:tblLook w:val="04A0" w:firstRow="1" w:lastRow="0" w:firstColumn="1" w:lastColumn="0" w:noHBand="0" w:noVBand="1"/>
+        <w:tblCellMar>
+          <w:top w:w="100" w:type="dxa"/>
+          <w:left w:w="100" w:type="dxa"/>
+          <w:bottom w:w="100" w:type="dxa"/>
+          <w:right w:w="100" w:type="dxa"/>
+        </w:tblCellMar>
       </w:tblPr>
       <w:tblGrid>
         <w:gridCol w:w="3009"/>
@@ -2019,8 +2444,24 @@
         <w:gridCol w:w="3010"/>
       </w:tblGrid>
       <w:tr>
+        <w:tblPrEx>
+          <w:tblBorders>
+            <w:top w:val="single" w:color="000000" w:sz="8" w:space="0"/>
+            <w:left w:val="single" w:color="000000" w:sz="8" w:space="0"/>
+            <w:bottom w:val="single" w:color="000000" w:sz="8" w:space="0"/>
+            <w:right w:val="single" w:color="000000" w:sz="8" w:space="0"/>
+            <w:insideH w:val="single" w:color="000000" w:sz="8" w:space="0"/>
+            <w:insideV w:val="single" w:color="000000" w:sz="8" w:space="0"/>
+          </w:tblBorders>
+          <w:tblCellMar>
+            <w:top w:w="100" w:type="dxa"/>
+            <w:left w:w="100" w:type="dxa"/>
+            <w:bottom w:w="100" w:type="dxa"/>
+            <w:right w:w="100" w:type="dxa"/>
+          </w:tblCellMar>
+        </w:tblPrEx>
         <w:trPr>
-          <w:trHeight w:val="420"/>
+          <w:trHeight w:val="420" w:hRule="atLeast"/>
         </w:trPr>
         <w:tc>
           <w:tcPr>
@@ -2059,6 +2500,22 @@
         </w:tc>
       </w:tr>
       <w:tr>
+        <w:tblPrEx>
+          <w:tblBorders>
+            <w:top w:val="single" w:color="000000" w:sz="8" w:space="0"/>
+            <w:left w:val="single" w:color="000000" w:sz="8" w:space="0"/>
+            <w:bottom w:val="single" w:color="000000" w:sz="8" w:space="0"/>
+            <w:right w:val="single" w:color="000000" w:sz="8" w:space="0"/>
+            <w:insideH w:val="single" w:color="000000" w:sz="8" w:space="0"/>
+            <w:insideV w:val="single" w:color="000000" w:sz="8" w:space="0"/>
+          </w:tblBorders>
+          <w:tblCellMar>
+            <w:top w:w="100" w:type="dxa"/>
+            <w:left w:w="100" w:type="dxa"/>
+            <w:bottom w:w="100" w:type="dxa"/>
+            <w:right w:w="100" w:type="dxa"/>
+          </w:tblCellMar>
+        </w:tblPrEx>
         <w:tc>
           <w:tcPr>
             <w:tcW w:w="3009" w:type="dxa"/>
@@ -2163,6 +2620,22 @@
         </w:tc>
       </w:tr>
       <w:tr>
+        <w:tblPrEx>
+          <w:tblBorders>
+            <w:top w:val="single" w:color="000000" w:sz="8" w:space="0"/>
+            <w:left w:val="single" w:color="000000" w:sz="8" w:space="0"/>
+            <w:bottom w:val="single" w:color="000000" w:sz="8" w:space="0"/>
+            <w:right w:val="single" w:color="000000" w:sz="8" w:space="0"/>
+            <w:insideH w:val="single" w:color="000000" w:sz="8" w:space="0"/>
+            <w:insideV w:val="single" w:color="000000" w:sz="8" w:space="0"/>
+          </w:tblBorders>
+          <w:tblCellMar>
+            <w:top w:w="100" w:type="dxa"/>
+            <w:left w:w="100" w:type="dxa"/>
+            <w:bottom w:w="100" w:type="dxa"/>
+            <w:right w:w="100" w:type="dxa"/>
+          </w:tblCellMar>
+        </w:tblPrEx>
         <w:tc>
           <w:tcPr>
             <w:tcW w:w="3009" w:type="dxa"/>
@@ -2261,6 +2734,22 @@
         </w:tc>
       </w:tr>
       <w:tr>
+        <w:tblPrEx>
+          <w:tblBorders>
+            <w:top w:val="single" w:color="000000" w:sz="8" w:space="0"/>
+            <w:left w:val="single" w:color="000000" w:sz="8" w:space="0"/>
+            <w:bottom w:val="single" w:color="000000" w:sz="8" w:space="0"/>
+            <w:right w:val="single" w:color="000000" w:sz="8" w:space="0"/>
+            <w:insideH w:val="single" w:color="000000" w:sz="8" w:space="0"/>
+            <w:insideV w:val="single" w:color="000000" w:sz="8" w:space="0"/>
+          </w:tblBorders>
+          <w:tblCellMar>
+            <w:top w:w="100" w:type="dxa"/>
+            <w:left w:w="100" w:type="dxa"/>
+            <w:bottom w:w="100" w:type="dxa"/>
+            <w:right w:w="100" w:type="dxa"/>
+          </w:tblCellMar>
+        </w:tblPrEx>
         <w:tc>
           <w:tcPr>
             <w:tcW w:w="3009" w:type="dxa"/>
@@ -2359,6 +2848,22 @@
         </w:tc>
       </w:tr>
       <w:tr>
+        <w:tblPrEx>
+          <w:tblBorders>
+            <w:top w:val="single" w:color="000000" w:sz="8" w:space="0"/>
+            <w:left w:val="single" w:color="000000" w:sz="8" w:space="0"/>
+            <w:bottom w:val="single" w:color="000000" w:sz="8" w:space="0"/>
+            <w:right w:val="single" w:color="000000" w:sz="8" w:space="0"/>
+            <w:insideH w:val="single" w:color="000000" w:sz="8" w:space="0"/>
+            <w:insideV w:val="single" w:color="000000" w:sz="8" w:space="0"/>
+          </w:tblBorders>
+          <w:tblCellMar>
+            <w:top w:w="100" w:type="dxa"/>
+            <w:left w:w="100" w:type="dxa"/>
+            <w:bottom w:w="100" w:type="dxa"/>
+            <w:right w:w="100" w:type="dxa"/>
+          </w:tblCellMar>
+        </w:tblPrEx>
         <w:tc>
           <w:tcPr>
             <w:tcW w:w="3009" w:type="dxa"/>
@@ -2457,6 +2962,22 @@
         </w:tc>
       </w:tr>
       <w:tr>
+        <w:tblPrEx>
+          <w:tblBorders>
+            <w:top w:val="single" w:color="000000" w:sz="8" w:space="0"/>
+            <w:left w:val="single" w:color="000000" w:sz="8" w:space="0"/>
+            <w:bottom w:val="single" w:color="000000" w:sz="8" w:space="0"/>
+            <w:right w:val="single" w:color="000000" w:sz="8" w:space="0"/>
+            <w:insideH w:val="single" w:color="000000" w:sz="8" w:space="0"/>
+            <w:insideV w:val="single" w:color="000000" w:sz="8" w:space="0"/>
+          </w:tblBorders>
+          <w:tblCellMar>
+            <w:top w:w="100" w:type="dxa"/>
+            <w:left w:w="100" w:type="dxa"/>
+            <w:bottom w:w="100" w:type="dxa"/>
+            <w:right w:w="100" w:type="dxa"/>
+          </w:tblCellMar>
+        </w:tblPrEx>
         <w:tc>
           <w:tcPr>
             <w:tcW w:w="3009" w:type="dxa"/>
@@ -2557,6 +3078,128 @@
               </w:rPr>
               <w:t>Revisão</w:t>
             </w:r>
+          </w:p>
+        </w:tc>
+      </w:tr>
+      <w:tr>
+        <w:tblPrEx>
+          <w:tblBorders>
+            <w:top w:val="single" w:color="000000" w:sz="8" w:space="0"/>
+            <w:left w:val="single" w:color="000000" w:sz="8" w:space="0"/>
+            <w:bottom w:val="single" w:color="000000" w:sz="8" w:space="0"/>
+            <w:right w:val="single" w:color="000000" w:sz="8" w:space="0"/>
+            <w:insideH w:val="single" w:color="000000" w:sz="8" w:space="0"/>
+            <w:insideV w:val="single" w:color="000000" w:sz="8" w:space="0"/>
+          </w:tblBorders>
+          <w:tblCellMar>
+            <w:top w:w="100" w:type="dxa"/>
+            <w:left w:w="100" w:type="dxa"/>
+            <w:bottom w:w="100" w:type="dxa"/>
+            <w:right w:w="100" w:type="dxa"/>
+          </w:tblCellMar>
+        </w:tblPrEx>
+        <w:tc>
+          <w:tcPr>
+            <w:tcW w:w="3009" w:type="dxa"/>
+            <w:shd w:val="clear" w:color="auto" w:fill="auto"/>
+            <w:tcMar>
+              <w:top w:w="100" w:type="dxa"/>
+              <w:left w:w="100" w:type="dxa"/>
+              <w:bottom w:w="100" w:type="dxa"/>
+              <w:right w:w="100" w:type="dxa"/>
+            </w:tcMar>
+          </w:tcPr>
+          <w:p>
+            <w:pPr>
+              <w:widowControl w:val="0"/>
+              <w:spacing w:line="240" w:lineRule="auto"/>
+              <w:jc w:val="center"/>
+              <w:rPr>
+                <w:rFonts w:hint="default" w:ascii="Times New Roman" w:hAnsi="Times New Roman" w:cs="Times New Roman"/>
+                <w:sz w:val="28"/>
+                <w:szCs w:val="28"/>
+                <w:lang w:val="pt-BR"/>
+              </w:rPr>
+            </w:pPr>
+            <w:r>
+              <w:rPr>
+                <w:rFonts w:hint="default" w:ascii="Times New Roman" w:hAnsi="Times New Roman" w:cs="Times New Roman"/>
+                <w:sz w:val="28"/>
+                <w:szCs w:val="28"/>
+                <w:lang w:val="pt-BR"/>
+              </w:rPr>
+              <w:t>11/01/2021</w:t>
+            </w:r>
+          </w:p>
+        </w:tc>
+        <w:tc>
+          <w:tcPr>
+            <w:tcW w:w="3009" w:type="dxa"/>
+            <w:shd w:val="clear" w:color="auto" w:fill="auto"/>
+            <w:tcMar>
+              <w:top w:w="100" w:type="dxa"/>
+              <w:left w:w="100" w:type="dxa"/>
+              <w:bottom w:w="100" w:type="dxa"/>
+              <w:right w:w="100" w:type="dxa"/>
+            </w:tcMar>
+          </w:tcPr>
+          <w:p>
+            <w:pPr>
+              <w:widowControl w:val="0"/>
+              <w:spacing w:line="240" w:lineRule="auto"/>
+              <w:jc w:val="center"/>
+              <w:rPr>
+                <w:rFonts w:hint="default" w:ascii="Times New Roman" w:hAnsi="Times New Roman" w:cs="Times New Roman"/>
+                <w:sz w:val="28"/>
+                <w:szCs w:val="28"/>
+                <w:lang w:val="pt-BR"/>
+              </w:rPr>
+            </w:pPr>
+            <w:r>
+              <w:rPr>
+                <w:rFonts w:hint="default" w:ascii="Times New Roman" w:hAnsi="Times New Roman" w:cs="Times New Roman"/>
+                <w:sz w:val="28"/>
+                <w:szCs w:val="28"/>
+                <w:lang w:val="pt-BR"/>
+              </w:rPr>
+              <w:t>Liliane Costa</w:t>
+            </w:r>
+          </w:p>
+        </w:tc>
+        <w:tc>
+          <w:tcPr>
+            <w:tcW w:w="3009" w:type="dxa"/>
+            <w:shd w:val="clear" w:color="auto" w:fill="auto"/>
+            <w:tcMar>
+              <w:top w:w="100" w:type="dxa"/>
+              <w:left w:w="100" w:type="dxa"/>
+              <w:bottom w:w="100" w:type="dxa"/>
+              <w:right w:w="100" w:type="dxa"/>
+            </w:tcMar>
+          </w:tcPr>
+          <w:p>
+            <w:pPr>
+              <w:widowControl w:val="0"/>
+              <w:spacing w:line="240" w:lineRule="auto"/>
+              <w:jc w:val="center"/>
+              <w:rPr>
+                <w:rFonts w:hint="default" w:ascii="Times New Roman" w:hAnsi="Times New Roman" w:cs="Times New Roman"/>
+                <w:sz w:val="28"/>
+                <w:szCs w:val="28"/>
+                <w:lang w:val="pt-BR"/>
+              </w:rPr>
+            </w:pPr>
+            <w:r>
+              <w:rPr>
+                <w:rFonts w:hint="default" w:ascii="Times New Roman" w:hAnsi="Times New Roman" w:cs="Times New Roman"/>
+                <w:sz w:val="28"/>
+                <w:szCs w:val="28"/>
+                <w:lang w:val="pt-BR"/>
+              </w:rPr>
+              <w:t>Correção</w:t>
+            </w:r>
+            <w:bookmarkStart w:id="4" w:name="_GoBack"/>
+            <w:bookmarkEnd w:id="4"/>
           </w:p>
         </w:tc>
       </w:tr>
@@ -2583,15 +3226,15 @@
       <w:pgSz w:w="11909" w:h="16834"/>
       <w:pgMar w:top="1440" w:right="1440" w:bottom="1440" w:left="1440" w:header="720" w:footer="720" w:gutter="0"/>
       <w:pgNumType w:start="1"/>
-      <w:cols w:space="720"/>
+      <w:cols w:space="720" w:num="1"/>
     </w:sectPr>
   </w:body>
 </w:document>
 </file>
 
 <file path=word/endnotes.xml><?xml version="1.0" encoding="utf-8"?>
-<w:endnotes xmlns:wpc="http://schemas.microsoft.com/office/word/2010/wordprocessingCanvas" xmlns:cx="http://schemas.microsoft.com/office/drawing/2014/chartex" xmlns:cx1="http://schemas.microsoft.com/office/drawing/2015/9/8/chartex" xmlns:cx2="http://schemas.microsoft.com/office/drawing/2015/10/21/chartex" xmlns:cx3="http://schemas.microsoft.com/office/drawing/2016/5/9/chartex" xmlns:cx4="http://schemas.microsoft.com/office/drawing/2016/5/10/chartex" xmlns:cx5="http://schemas.microsoft.com/office/drawing/2016/5/11/chartex" xmlns:cx6="http://schemas.microsoft.com/office/drawing/2016/5/12/chartex" xmlns:cx7="http://schemas.microsoft.com/office/drawing/2016/5/13/chartex" xmlns:cx8="http://schemas.microsoft.com/office/drawing/2016/5/14/chartex" xmlns:mc="http://schemas.openxmlformats.org/markup-compatibility/2006" xmlns:aink="http://schemas.microsoft.com/office/drawing/2016/ink" xmlns:am3d="http://schemas.microsoft.com/office/drawing/2017/model3d" xmlns:o="urn:schemas-microsoft-com:office:office" xmlns:r="http://schemas.openxmlformats.org/officeDocument/2006/relationships" xmlns:m="http://schemas.openxmlformats.org/officeDocument/2006/math" xmlns:v="urn:schemas-microsoft-com:vml" xmlns:wp14="http://schemas.microsoft.com/office/word/2010/wordprocessingDrawing" xmlns:wp="http://schemas.openxmlformats.org/drawingml/2006/wordprocessingDrawing" xmlns:w10="urn:schemas-microsoft-com:office:word" xmlns:w="http://schemas.openxmlformats.org/wordprocessingml/2006/main" xmlns:w14="http://schemas.microsoft.com/office/word/2010/wordml" xmlns:w15="http://schemas.microsoft.com/office/word/2012/wordml" xmlns:w16cex="http://schemas.microsoft.com/office/word/2018/wordml/cex" xmlns:w16cid="http://schemas.microsoft.com/office/word/2016/wordml/cid" xmlns:w16="http://schemas.microsoft.com/office/word/2018/wordml" xmlns:w16se="http://schemas.microsoft.com/office/word/2015/wordml/symex" xmlns:wpg="http://schemas.microsoft.com/office/word/2010/wordprocessingGroup" xmlns:wpi="http://schemas.microsoft.com/office/word/2010/wordprocessingInk" xmlns:wne="http://schemas.microsoft.com/office/word/2006/wordml" xmlns:wps="http://schemas.microsoft.com/office/word/2010/wordprocessingShape" mc:Ignorable="w14 w15 w16se w16cid w16 w16cex wp14">
-  <w:endnote w:type="separator" w:id="-1">
+<w:endnotes xmlns:wpc="http://schemas.microsoft.com/office/word/2010/wordprocessingCanvas" xmlns:mc="http://schemas.openxmlformats.org/markup-compatibility/2006" xmlns:o="urn:schemas-microsoft-com:office:office" xmlns:r="http://schemas.openxmlformats.org/officeDocument/2006/relationships" xmlns:m="http://schemas.openxmlformats.org/officeDocument/2006/math" xmlns:v="urn:schemas-microsoft-com:vml" xmlns:wp14="http://schemas.microsoft.com/office/word/2010/wordprocessingDrawing" xmlns:wp="http://schemas.openxmlformats.org/drawingml/2006/wordprocessingDrawing" xmlns:w="http://schemas.openxmlformats.org/wordprocessingml/2006/main" xmlns:w14="http://schemas.microsoft.com/office/word/2010/wordml" xmlns:w15="http://schemas.microsoft.com/office/word/2012/wordml" xmlns:w10="urn:schemas-microsoft-com:office:word" xmlns:wpg="http://schemas.microsoft.com/office/word/2010/wordprocessingGroup" xmlns:wpi="http://schemas.microsoft.com/office/word/2010/wordprocessingInk" xmlns:wne="http://schemas.microsoft.com/office/word/2006/wordml" xmlns:wps="http://schemas.microsoft.com/office/word/2010/wordprocessingShape" xmlns:wpsCustomData="http://www.wps.cn/officeDocument/2013/wpsCustomData" mc:Ignorable="w14 w15 wp14">
+  <w:endnote w:type="separator" w:id="0">
     <w:p>
       <w:pPr>
         <w:spacing w:line="240" w:lineRule="auto"/>
@@ -2601,7 +3244,7 @@
       </w:r>
     </w:p>
   </w:endnote>
-  <w:endnote w:type="continuationSeparator" w:id="0">
+  <w:endnote w:type="continuationSeparator" w:id="1">
     <w:p>
       <w:pPr>
         <w:spacing w:line="240" w:lineRule="auto"/>
@@ -2615,8 +3258,8 @@
 </file>
 
 <file path=word/footnotes.xml><?xml version="1.0" encoding="utf-8"?>
-<w:footnotes xmlns:wpc="http://schemas.microsoft.com/office/word/2010/wordprocessingCanvas" xmlns:cx="http://schemas.microsoft.com/office/drawing/2014/chartex" xmlns:cx1="http://schemas.microsoft.com/office/drawing/2015/9/8/chartex" xmlns:cx2="http://schemas.microsoft.com/office/drawing/2015/10/21/chartex" xmlns:cx3="http://schemas.microsoft.com/office/drawing/2016/5/9/chartex" xmlns:cx4="http://schemas.microsoft.com/office/drawing/2016/5/10/chartex" xmlns:cx5="http://schemas.microsoft.com/office/drawing/2016/5/11/chartex" xmlns:cx6="http://schemas.microsoft.com/office/drawing/2016/5/12/chartex" xmlns:cx7="http://schemas.microsoft.com/office/drawing/2016/5/13/chartex" xmlns:cx8="http://schemas.microsoft.com/office/drawing/2016/5/14/chartex" xmlns:mc="http://schemas.openxmlformats.org/markup-compatibility/2006" xmlns:aink="http://schemas.microsoft.com/office/drawing/2016/ink" xmlns:am3d="http://schemas.microsoft.com/office/drawing/2017/model3d" xmlns:o="urn:schemas-microsoft-com:office:office" xmlns:r="http://schemas.openxmlformats.org/officeDocument/2006/relationships" xmlns:m="http://schemas.openxmlformats.org/officeDocument/2006/math" xmlns:v="urn:schemas-microsoft-com:vml" xmlns:wp14="http://schemas.microsoft.com/office/word/2010/wordprocessingDrawing" xmlns:wp="http://schemas.openxmlformats.org/drawingml/2006/wordprocessingDrawing" xmlns:w10="urn:schemas-microsoft-com:office:word" xmlns:w="http://schemas.openxmlformats.org/wordprocessingml/2006/main" xmlns:w14="http://schemas.microsoft.com/office/word/2010/wordml" xmlns:w15="http://schemas.microsoft.com/office/word/2012/wordml" xmlns:w16cex="http://schemas.microsoft.com/office/word/2018/wordml/cex" xmlns:w16cid="http://schemas.microsoft.com/office/word/2016/wordml/cid" xmlns:w16="http://schemas.microsoft.com/office/word/2018/wordml" xmlns:w16se="http://schemas.microsoft.com/office/word/2015/wordml/symex" xmlns:wpg="http://schemas.microsoft.com/office/word/2010/wordprocessingGroup" xmlns:wpi="http://schemas.microsoft.com/office/word/2010/wordprocessingInk" xmlns:wne="http://schemas.microsoft.com/office/word/2006/wordml" xmlns:wps="http://schemas.microsoft.com/office/word/2010/wordprocessingShape" mc:Ignorable="w14 w15 w16se w16cid w16 w16cex wp14">
-  <w:footnote w:type="separator" w:id="-1">
+<w:footnotes xmlns:wpc="http://schemas.microsoft.com/office/word/2010/wordprocessingCanvas" xmlns:mc="http://schemas.openxmlformats.org/markup-compatibility/2006" xmlns:o="urn:schemas-microsoft-com:office:office" xmlns:r="http://schemas.openxmlformats.org/officeDocument/2006/relationships" xmlns:m="http://schemas.openxmlformats.org/officeDocument/2006/math" xmlns:v="urn:schemas-microsoft-com:vml" xmlns:wp14="http://schemas.microsoft.com/office/word/2010/wordprocessingDrawing" xmlns:wp="http://schemas.openxmlformats.org/drawingml/2006/wordprocessingDrawing" xmlns:w="http://schemas.openxmlformats.org/wordprocessingml/2006/main" xmlns:w14="http://schemas.microsoft.com/office/word/2010/wordml" xmlns:w15="http://schemas.microsoft.com/office/word/2012/wordml" xmlns:w10="urn:schemas-microsoft-com:office:word" xmlns:wpg="http://schemas.microsoft.com/office/word/2010/wordprocessingGroup" xmlns:wpi="http://schemas.microsoft.com/office/word/2010/wordprocessingInk" xmlns:wne="http://schemas.microsoft.com/office/word/2006/wordml" xmlns:wps="http://schemas.microsoft.com/office/word/2010/wordprocessingShape" xmlns:wpsCustomData="http://www.wps.cn/officeDocument/2013/wpsCustomData" mc:Ignorable="w14 w15 wp14">
+  <w:footnote w:type="separator" w:id="0">
     <w:p>
       <w:pPr>
         <w:spacing w:line="240" w:lineRule="auto"/>
@@ -2626,7 +3269,7 @@
       </w:r>
     </w:p>
   </w:footnote>
-  <w:footnote w:type="continuationSeparator" w:id="0">
+  <w:footnote w:type="continuationSeparator" w:id="1">
     <w:p>
       <w:pPr>
         <w:spacing w:line="240" w:lineRule="auto"/>
@@ -2640,12 +3283,12 @@
 </file>
 
 <file path=word/numbering.xml><?xml version="1.0" encoding="utf-8"?>
-<w:numbering xmlns:wpc="http://schemas.microsoft.com/office/word/2010/wordprocessingCanvas" xmlns:cx="http://schemas.microsoft.com/office/drawing/2014/chartex" xmlns:cx1="http://schemas.microsoft.com/office/drawing/2015/9/8/chartex" xmlns:cx2="http://schemas.microsoft.com/office/drawing/2015/10/21/chartex" xmlns:cx3="http://schemas.microsoft.com/office/drawing/2016/5/9/chartex" xmlns:cx4="http://schemas.microsoft.com/office/drawing/2016/5/10/chartex" xmlns:cx5="http://schemas.microsoft.com/office/drawing/2016/5/11/chartex" xmlns:cx6="http://schemas.microsoft.com/office/drawing/2016/5/12/chartex" xmlns:cx7="http://schemas.microsoft.com/office/drawing/2016/5/13/chartex" xmlns:cx8="http://schemas.microsoft.com/office/drawing/2016/5/14/chartex" xmlns:mc="http://schemas.openxmlformats.org/markup-compatibility/2006" xmlns:aink="http://schemas.microsoft.com/office/drawing/2016/ink" xmlns:am3d="http://schemas.microsoft.com/office/drawing/2017/model3d" xmlns:o="urn:schemas-microsoft-com:office:office" xmlns:r="http://schemas.openxmlformats.org/officeDocument/2006/relationships" xmlns:m="http://schemas.openxmlformats.org/officeDocument/2006/math" xmlns:v="urn:schemas-microsoft-com:vml" xmlns:wp14="http://schemas.microsoft.com/office/word/2010/wordprocessingDrawing" xmlns:wp="http://schemas.openxmlformats.org/drawingml/2006/wordprocessingDrawing" xmlns:w10="urn:schemas-microsoft-com:office:word" xmlns:w="http://schemas.openxmlformats.org/wordprocessingml/2006/main" xmlns:w14="http://schemas.microsoft.com/office/word/2010/wordml" xmlns:w15="http://schemas.microsoft.com/office/word/2012/wordml" xmlns:w16cex="http://schemas.microsoft.com/office/word/2018/wordml/cex" xmlns:w16cid="http://schemas.microsoft.com/office/word/2016/wordml/cid" xmlns:w16="http://schemas.microsoft.com/office/word/2018/wordml" xmlns:w16se="http://schemas.microsoft.com/office/word/2015/wordml/symex" xmlns:wpg="http://schemas.microsoft.com/office/word/2010/wordprocessingGroup" xmlns:wpi="http://schemas.microsoft.com/office/word/2010/wordprocessingInk" xmlns:wne="http://schemas.microsoft.com/office/word/2006/wordml" xmlns:wps="http://schemas.microsoft.com/office/word/2010/wordprocessingShape" mc:Ignorable="w14 w15 w16se w16cid w16 w16cex wp14">
-  <w:abstractNum w:abstractNumId="0" w15:restartNumberingAfterBreak="0">
+<w:numbering xmlns:wpc="http://schemas.microsoft.com/office/word/2010/wordprocessingCanvas" xmlns:mc="http://schemas.openxmlformats.org/markup-compatibility/2006" xmlns:o="urn:schemas-microsoft-com:office:office" xmlns:r="http://schemas.openxmlformats.org/officeDocument/2006/relationships" xmlns:m="http://schemas.openxmlformats.org/officeDocument/2006/math" xmlns:v="urn:schemas-microsoft-com:vml" xmlns:wp14="http://schemas.microsoft.com/office/word/2010/wordprocessingDrawing" xmlns:wp="http://schemas.openxmlformats.org/drawingml/2006/wordprocessingDrawing" xmlns:w10="urn:schemas-microsoft-com:office:word" xmlns:w="http://schemas.openxmlformats.org/wordprocessingml/2006/main" xmlns:w14="http://schemas.microsoft.com/office/word/2010/wordml" xmlns:wpg="http://schemas.microsoft.com/office/word/2010/wordprocessingGroup" xmlns:wpi="http://schemas.microsoft.com/office/word/2010/wordprocessingInk" xmlns:wne="http://schemas.microsoft.com/office/word/2006/wordml" xmlns:wps="http://schemas.microsoft.com/office/word/2010/wordprocessingShape" xmlns:wpsCustomData="http://www.wps.cn/officeDocument/2013/wpsCustomData" mc:Ignorable="w14 wp14">
+  <w:abstractNum w:abstractNumId="0">
     <w:nsid w:val="9239341B"/>
     <w:multiLevelType w:val="multilevel"/>
     <w:tmpl w:val="9239341B"/>
-    <w:lvl w:ilvl="0">
+    <w:lvl w:ilvl="0" w:tentative="0">
       <w:start w:val="1"/>
       <w:numFmt w:val="decimal"/>
       <w:lvlText w:val="%1."/>
@@ -2654,12 +3297,12 @@
         <w:ind w:left="720" w:hanging="360"/>
       </w:pPr>
       <w:rPr>
-        <w:rFonts w:ascii="Arial" w:eastAsia="Arial" w:hAnsi="Arial" w:cs="Arial"/>
+        <w:rFonts w:ascii="Arial" w:hAnsi="Arial" w:eastAsia="Arial" w:cs="Arial"/>
         <w:b/>
         <w:u w:val="none"/>
       </w:rPr>
     </w:lvl>
-    <w:lvl w:ilvl="1">
+    <w:lvl w:ilvl="1" w:tentative="0">
       <w:start w:val="1"/>
       <w:numFmt w:val="lowerLetter"/>
       <w:lvlText w:val="%2."/>
@@ -2671,7 +3314,7 @@
         <w:u w:val="none"/>
       </w:rPr>
     </w:lvl>
-    <w:lvl w:ilvl="2">
+    <w:lvl w:ilvl="2" w:tentative="0">
       <w:start w:val="1"/>
       <w:numFmt w:val="lowerRoman"/>
       <w:lvlText w:val="%3."/>
@@ -2683,7 +3326,7 @@
         <w:u w:val="none"/>
       </w:rPr>
     </w:lvl>
-    <w:lvl w:ilvl="3">
+    <w:lvl w:ilvl="3" w:tentative="0">
       <w:start w:val="1"/>
       <w:numFmt w:val="decimal"/>
       <w:lvlText w:val="%4."/>
@@ -2695,7 +3338,7 @@
         <w:u w:val="none"/>
       </w:rPr>
     </w:lvl>
-    <w:lvl w:ilvl="4">
+    <w:lvl w:ilvl="4" w:tentative="0">
       <w:start w:val="1"/>
       <w:numFmt w:val="lowerLetter"/>
       <w:lvlText w:val="%5."/>
@@ -2707,7 +3350,7 @@
         <w:u w:val="none"/>
       </w:rPr>
     </w:lvl>
-    <w:lvl w:ilvl="5">
+    <w:lvl w:ilvl="5" w:tentative="0">
       <w:start w:val="1"/>
       <w:numFmt w:val="lowerRoman"/>
       <w:lvlText w:val="%6."/>
@@ -2719,7 +3362,7 @@
         <w:u w:val="none"/>
       </w:rPr>
     </w:lvl>
-    <w:lvl w:ilvl="6">
+    <w:lvl w:ilvl="6" w:tentative="0">
       <w:start w:val="1"/>
       <w:numFmt w:val="decimal"/>
       <w:lvlText w:val="%7."/>
@@ -2731,7 +3374,7 @@
         <w:u w:val="none"/>
       </w:rPr>
     </w:lvl>
-    <w:lvl w:ilvl="7">
+    <w:lvl w:ilvl="7" w:tentative="0">
       <w:start w:val="1"/>
       <w:numFmt w:val="lowerLetter"/>
       <w:lvlText w:val="%8."/>
@@ -2743,7 +3386,7 @@
         <w:u w:val="none"/>
       </w:rPr>
     </w:lvl>
-    <w:lvl w:ilvl="8">
+    <w:lvl w:ilvl="8" w:tentative="0">
       <w:start w:val="1"/>
       <w:numFmt w:val="lowerRoman"/>
       <w:lvlText w:val="%9."/>
@@ -2756,11 +3399,11 @@
       </w:rPr>
     </w:lvl>
   </w:abstractNum>
-  <w:abstractNum w:abstractNumId="1" w15:restartNumberingAfterBreak="0">
+  <w:abstractNum w:abstractNumId="1">
     <w:nsid w:val="0248C179"/>
     <w:multiLevelType w:val="multilevel"/>
     <w:tmpl w:val="0248C179"/>
-    <w:lvl w:ilvl="0">
+    <w:lvl w:ilvl="0" w:tentative="0">
       <w:start w:val="1"/>
       <w:numFmt w:val="decimal"/>
       <w:lvlText w:val="%1."/>
@@ -2769,12 +3412,12 @@
         <w:ind w:left="720" w:hanging="360"/>
       </w:pPr>
       <w:rPr>
-        <w:rFonts w:ascii="Arial" w:eastAsia="Arial" w:hAnsi="Arial" w:cs="Arial"/>
+        <w:rFonts w:ascii="Arial" w:hAnsi="Arial" w:eastAsia="Arial" w:cs="Arial"/>
         <w:b/>
         <w:u w:val="none"/>
       </w:rPr>
     </w:lvl>
-    <w:lvl w:ilvl="1">
+    <w:lvl w:ilvl="1" w:tentative="0">
       <w:start w:val="1"/>
       <w:numFmt w:val="lowerLetter"/>
       <w:lvlText w:val="%2."/>
@@ -2786,7 +3429,7 @@
         <w:u w:val="none"/>
       </w:rPr>
     </w:lvl>
-    <w:lvl w:ilvl="2">
+    <w:lvl w:ilvl="2" w:tentative="0">
       <w:start w:val="1"/>
       <w:numFmt w:val="lowerRoman"/>
       <w:lvlText w:val="%3."/>
@@ -2798,7 +3441,7 @@
         <w:u w:val="none"/>
       </w:rPr>
     </w:lvl>
-    <w:lvl w:ilvl="3">
+    <w:lvl w:ilvl="3" w:tentative="0">
       <w:start w:val="1"/>
       <w:numFmt w:val="decimal"/>
       <w:lvlText w:val="%4."/>
@@ -2810,7 +3453,7 @@
         <w:u w:val="none"/>
       </w:rPr>
     </w:lvl>
-    <w:lvl w:ilvl="4">
+    <w:lvl w:ilvl="4" w:tentative="0">
       <w:start w:val="1"/>
       <w:numFmt w:val="lowerLetter"/>
       <w:lvlText w:val="%5."/>
@@ -2822,7 +3465,7 @@
         <w:u w:val="none"/>
       </w:rPr>
     </w:lvl>
-    <w:lvl w:ilvl="5">
+    <w:lvl w:ilvl="5" w:tentative="0">
       <w:start w:val="1"/>
       <w:numFmt w:val="lowerRoman"/>
       <w:lvlText w:val="%6."/>
@@ -2834,7 +3477,7 @@
         <w:u w:val="none"/>
       </w:rPr>
     </w:lvl>
-    <w:lvl w:ilvl="6">
+    <w:lvl w:ilvl="6" w:tentative="0">
       <w:start w:val="1"/>
       <w:numFmt w:val="decimal"/>
       <w:lvlText w:val="%7."/>
@@ -2846,7 +3489,7 @@
         <w:u w:val="none"/>
       </w:rPr>
     </w:lvl>
-    <w:lvl w:ilvl="7">
+    <w:lvl w:ilvl="7" w:tentative="0">
       <w:start w:val="1"/>
       <w:numFmt w:val="lowerLetter"/>
       <w:lvlText w:val="%8."/>
@@ -2858,7 +3501,7 @@
         <w:u w:val="none"/>
       </w:rPr>
     </w:lvl>
-    <w:lvl w:ilvl="8">
+    <w:lvl w:ilvl="8" w:tentative="0">
       <w:start w:val="1"/>
       <w:numFmt w:val="lowerRoman"/>
       <w:lvlText w:val="%9."/>
@@ -2871,11 +3514,11 @@
       </w:rPr>
     </w:lvl>
   </w:abstractNum>
-  <w:abstractNum w:abstractNumId="2" w15:restartNumberingAfterBreak="0">
-    <w:nsid w:val="2A8F537B"/>
+  <w:abstractNum w:abstractNumId="2">
+    <w:nsid w:val="72183CF9"/>
     <w:multiLevelType w:val="multilevel"/>
-    <w:tmpl w:val="2A8F537B"/>
-    <w:lvl w:ilvl="0">
+    <w:tmpl w:val="72183CF9"/>
+    <w:lvl w:ilvl="0" w:tentative="0">
       <w:start w:val="1"/>
       <w:numFmt w:val="decimal"/>
       <w:lvlText w:val="%1."/>
@@ -2884,12 +3527,12 @@
         <w:ind w:left="720" w:hanging="360"/>
       </w:pPr>
       <w:rPr>
-        <w:rFonts w:ascii="Arial" w:eastAsia="Arial" w:hAnsi="Arial" w:cs="Arial"/>
+        <w:rFonts w:ascii="Arial" w:hAnsi="Arial" w:eastAsia="Arial" w:cs="Arial"/>
         <w:b/>
         <w:u w:val="none"/>
       </w:rPr>
     </w:lvl>
-    <w:lvl w:ilvl="1">
+    <w:lvl w:ilvl="1" w:tentative="0">
       <w:start w:val="1"/>
       <w:numFmt w:val="lowerLetter"/>
       <w:lvlText w:val="%2."/>
@@ -2901,7 +3544,7 @@
         <w:u w:val="none"/>
       </w:rPr>
     </w:lvl>
-    <w:lvl w:ilvl="2">
+    <w:lvl w:ilvl="2" w:tentative="0">
       <w:start w:val="1"/>
       <w:numFmt w:val="lowerRoman"/>
       <w:lvlText w:val="%3."/>
@@ -2913,7 +3556,7 @@
         <w:u w:val="none"/>
       </w:rPr>
     </w:lvl>
-    <w:lvl w:ilvl="3">
+    <w:lvl w:ilvl="3" w:tentative="0">
       <w:start w:val="1"/>
       <w:numFmt w:val="decimal"/>
       <w:lvlText w:val="%4."/>
@@ -2925,7 +3568,7 @@
         <w:u w:val="none"/>
       </w:rPr>
     </w:lvl>
-    <w:lvl w:ilvl="4">
+    <w:lvl w:ilvl="4" w:tentative="0">
       <w:start w:val="1"/>
       <w:numFmt w:val="lowerLetter"/>
       <w:lvlText w:val="%5."/>
@@ -2937,7 +3580,7 @@
         <w:u w:val="none"/>
       </w:rPr>
     </w:lvl>
-    <w:lvl w:ilvl="5">
+    <w:lvl w:ilvl="5" w:tentative="0">
       <w:start w:val="1"/>
       <w:numFmt w:val="lowerRoman"/>
       <w:lvlText w:val="%6."/>
@@ -2949,7 +3592,7 @@
         <w:u w:val="none"/>
       </w:rPr>
     </w:lvl>
-    <w:lvl w:ilvl="6">
+    <w:lvl w:ilvl="6" w:tentative="0">
       <w:start w:val="1"/>
       <w:numFmt w:val="decimal"/>
       <w:lvlText w:val="%7."/>
@@ -2961,7 +3604,7 @@
         <w:u w:val="none"/>
       </w:rPr>
     </w:lvl>
-    <w:lvl w:ilvl="7">
+    <w:lvl w:ilvl="7" w:tentative="0">
       <w:start w:val="1"/>
       <w:numFmt w:val="lowerLetter"/>
       <w:lvlText w:val="%8."/>
@@ -2973,122 +3616,7 @@
         <w:u w:val="none"/>
       </w:rPr>
     </w:lvl>
-    <w:lvl w:ilvl="8">
-      <w:start w:val="1"/>
-      <w:numFmt w:val="lowerRoman"/>
-      <w:lvlText w:val="%9."/>
-      <w:lvlJc w:val="right"/>
-      <w:pPr>
-        <w:ind w:left="6480" w:hanging="360"/>
-      </w:pPr>
-      <w:rPr>
-        <w:u w:val="none"/>
-      </w:rPr>
-    </w:lvl>
-  </w:abstractNum>
-  <w:abstractNum w:abstractNumId="3" w15:restartNumberingAfterBreak="0">
-    <w:nsid w:val="72183CF9"/>
-    <w:multiLevelType w:val="multilevel"/>
-    <w:tmpl w:val="72183CF9"/>
-    <w:lvl w:ilvl="0">
-      <w:start w:val="1"/>
-      <w:numFmt w:val="decimal"/>
-      <w:lvlText w:val="%1."/>
-      <w:lvlJc w:val="left"/>
-      <w:pPr>
-        <w:ind w:left="720" w:hanging="360"/>
-      </w:pPr>
-      <w:rPr>
-        <w:rFonts w:ascii="Arial" w:eastAsia="Arial" w:hAnsi="Arial" w:cs="Arial"/>
-        <w:b/>
-        <w:u w:val="none"/>
-      </w:rPr>
-    </w:lvl>
-    <w:lvl w:ilvl="1">
-      <w:start w:val="1"/>
-      <w:numFmt w:val="lowerLetter"/>
-      <w:lvlText w:val="%2."/>
-      <w:lvlJc w:val="left"/>
-      <w:pPr>
-        <w:ind w:left="1440" w:hanging="360"/>
-      </w:pPr>
-      <w:rPr>
-        <w:u w:val="none"/>
-      </w:rPr>
-    </w:lvl>
-    <w:lvl w:ilvl="2">
-      <w:start w:val="1"/>
-      <w:numFmt w:val="lowerRoman"/>
-      <w:lvlText w:val="%3."/>
-      <w:lvlJc w:val="right"/>
-      <w:pPr>
-        <w:ind w:left="2160" w:hanging="360"/>
-      </w:pPr>
-      <w:rPr>
-        <w:u w:val="none"/>
-      </w:rPr>
-    </w:lvl>
-    <w:lvl w:ilvl="3">
-      <w:start w:val="1"/>
-      <w:numFmt w:val="decimal"/>
-      <w:lvlText w:val="%4."/>
-      <w:lvlJc w:val="left"/>
-      <w:pPr>
-        <w:ind w:left="2880" w:hanging="360"/>
-      </w:pPr>
-      <w:rPr>
-        <w:u w:val="none"/>
-      </w:rPr>
-    </w:lvl>
-    <w:lvl w:ilvl="4">
-      <w:start w:val="1"/>
-      <w:numFmt w:val="lowerLetter"/>
-      <w:lvlText w:val="%5."/>
-      <w:lvlJc w:val="left"/>
-      <w:pPr>
-        <w:ind w:left="3600" w:hanging="360"/>
-      </w:pPr>
-      <w:rPr>
-        <w:u w:val="none"/>
-      </w:rPr>
-    </w:lvl>
-    <w:lvl w:ilvl="5">
-      <w:start w:val="1"/>
-      <w:numFmt w:val="lowerRoman"/>
-      <w:lvlText w:val="%6."/>
-      <w:lvlJc w:val="right"/>
-      <w:pPr>
-        <w:ind w:left="4320" w:hanging="360"/>
-      </w:pPr>
-      <w:rPr>
-        <w:u w:val="none"/>
-      </w:rPr>
-    </w:lvl>
-    <w:lvl w:ilvl="6">
-      <w:start w:val="1"/>
-      <w:numFmt w:val="decimal"/>
-      <w:lvlText w:val="%7."/>
-      <w:lvlJc w:val="left"/>
-      <w:pPr>
-        <w:ind w:left="5040" w:hanging="360"/>
-      </w:pPr>
-      <w:rPr>
-        <w:u w:val="none"/>
-      </w:rPr>
-    </w:lvl>
-    <w:lvl w:ilvl="7">
-      <w:start w:val="1"/>
-      <w:numFmt w:val="lowerLetter"/>
-      <w:lvlText w:val="%8."/>
-      <w:lvlJc w:val="left"/>
-      <w:pPr>
-        <w:ind w:left="5760" w:hanging="360"/>
-      </w:pPr>
-      <w:rPr>
-        <w:u w:val="none"/>
-      </w:rPr>
-    </w:lvl>
-    <w:lvl w:ilvl="8">
+    <w:lvl w:ilvl="8" w:tentative="0">
       <w:start w:val="1"/>
       <w:numFmt w:val="lowerRoman"/>
       <w:lvlText w:val="%9."/>
@@ -3102,7 +3630,7 @@
     </w:lvl>
   </w:abstractNum>
   <w:num w:numId="1">
-    <w:abstractNumId w:val="3"/>
+    <w:abstractNumId w:val="2"/>
   </w:num>
   <w:num w:numId="2">
     <w:abstractNumId w:val="1"/>
@@ -3110,319 +3638,190 @@
   <w:num w:numId="3">
     <w:abstractNumId w:val="0"/>
   </w:num>
-  <w:num w:numId="4">
-    <w:abstractNumId w:val="2"/>
-  </w:num>
 </w:numbering>
 </file>
 
 <file path=word/styles.xml><?xml version="1.0" encoding="utf-8"?>
-<w:styles xmlns:mc="http://schemas.openxmlformats.org/markup-compatibility/2006" xmlns:r="http://schemas.openxmlformats.org/officeDocument/2006/relationships" xmlns:w="http://schemas.openxmlformats.org/wordprocessingml/2006/main" xmlns:w14="http://schemas.microsoft.com/office/word/2010/wordml" xmlns:w15="http://schemas.microsoft.com/office/word/2012/wordml" xmlns:w16cex="http://schemas.microsoft.com/office/word/2018/wordml/cex" xmlns:w16cid="http://schemas.microsoft.com/office/word/2016/wordml/cid" xmlns:w16="http://schemas.microsoft.com/office/word/2018/wordml" xmlns:w16se="http://schemas.microsoft.com/office/word/2015/wordml/symex" mc:Ignorable="w14 w15 w16se w16cid w16 w16cex">
+<w:styles xmlns:mc="http://schemas.openxmlformats.org/markup-compatibility/2006" xmlns:o="urn:schemas-microsoft-com:office:office" xmlns:r="http://schemas.openxmlformats.org/officeDocument/2006/relationships" xmlns:m="http://schemas.openxmlformats.org/officeDocument/2006/math" xmlns:v="urn:schemas-microsoft-com:vml" xmlns:w="http://schemas.openxmlformats.org/wordprocessingml/2006/main" xmlns:w14="http://schemas.microsoft.com/office/word/2010/wordml" xmlns:w10="urn:schemas-microsoft-com:office:word" xmlns:sl="http://schemas.openxmlformats.org/schemaLibrary/2006/main" xmlns:wpsCustomData="http://www.wps.cn/officeDocument/2013/wpsCustomData" mc:Ignorable="w14">
   <w:docDefaults>
     <w:rPrDefault>
       <w:rPr>
-        <w:rFonts w:ascii="Arial" w:eastAsia="Arial" w:hAnsi="Arial" w:cs="Arial"/>
-        <w:lang w:val="pt-BR" w:eastAsia="pt-BR" w:bidi="ar-SA"/>
+        <w:rFonts w:ascii="Arial" w:hAnsi="Arial" w:eastAsia="Arial" w:cs="Arial"/>
       </w:rPr>
     </w:rPrDefault>
     <w:pPrDefault/>
   </w:docDefaults>
-  <w:latentStyles w:defLockedState="0" w:defUIPriority="0" w:defSemiHidden="0" w:defUnhideWhenUsed="0" w:defQFormat="0" w:count="376">
-    <w:lsdException w:name="heading 1" w:qFormat="1"/>
-    <w:lsdException w:name="heading 7" w:semiHidden="1" w:unhideWhenUsed="1" w:qFormat="1"/>
-    <w:lsdException w:name="heading 8" w:semiHidden="1" w:unhideWhenUsed="1" w:qFormat="1"/>
-    <w:lsdException w:name="heading 9" w:semiHidden="1" w:unhideWhenUsed="1" w:qFormat="1"/>
-    <w:lsdException w:name="caption" w:semiHidden="1" w:unhideWhenUsed="1" w:qFormat="1"/>
-    <w:lsdException w:name="Default Paragraph Font" w:semiHidden="1"/>
-    <w:lsdException w:name="Strong" w:qFormat="1"/>
-    <w:lsdException w:name="Emphasis" w:qFormat="1"/>
-    <w:lsdException w:name="HTML Top of Form" w:semiHidden="1" w:uiPriority="99" w:unhideWhenUsed="1"/>
-    <w:lsdException w:name="HTML Bottom of Form" w:semiHidden="1" w:uiPriority="99" w:unhideWhenUsed="1"/>
-    <w:lsdException w:name="Normal Table" w:semiHidden="1" w:unhideWhenUsed="1"/>
-    <w:lsdException w:name="No List" w:semiHidden="1" w:uiPriority="99" w:unhideWhenUsed="1"/>
-    <w:lsdException w:name="Outline List 1" w:semiHidden="1" w:uiPriority="99" w:unhideWhenUsed="1"/>
-    <w:lsdException w:name="Outline List 2" w:semiHidden="1" w:uiPriority="99" w:unhideWhenUsed="1"/>
-    <w:lsdException w:name="Outline List 3" w:semiHidden="1" w:uiPriority="99" w:unhideWhenUsed="1"/>
-    <w:lsdException w:name="Table Simple 1" w:semiHidden="1" w:unhideWhenUsed="1"/>
-    <w:lsdException w:name="Table Simple 2" w:semiHidden="1" w:unhideWhenUsed="1"/>
-    <w:lsdException w:name="Table Simple 3" w:semiHidden="1" w:unhideWhenUsed="1"/>
-    <w:lsdException w:name="Table Classic 1" w:semiHidden="1" w:unhideWhenUsed="1"/>
-    <w:lsdException w:name="Table Classic 2" w:semiHidden="1" w:unhideWhenUsed="1"/>
-    <w:lsdException w:name="Table Classic 3" w:semiHidden="1" w:unhideWhenUsed="1"/>
-    <w:lsdException w:name="Table Classic 4" w:semiHidden="1" w:unhideWhenUsed="1"/>
-    <w:lsdException w:name="Table Colorful 1" w:semiHidden="1" w:unhideWhenUsed="1"/>
-    <w:lsdException w:name="Table Colorful 2" w:semiHidden="1" w:unhideWhenUsed="1"/>
-    <w:lsdException w:name="Table Colorful 3" w:semiHidden="1" w:unhideWhenUsed="1"/>
-    <w:lsdException w:name="Table Columns 1" w:semiHidden="1" w:unhideWhenUsed="1"/>
-    <w:lsdException w:name="Table Columns 2" w:semiHidden="1" w:unhideWhenUsed="1"/>
-    <w:lsdException w:name="Table Columns 3" w:semiHidden="1" w:unhideWhenUsed="1"/>
-    <w:lsdException w:name="Table Columns 4" w:semiHidden="1" w:unhideWhenUsed="1"/>
-    <w:lsdException w:name="Table Columns 5" w:semiHidden="1" w:unhideWhenUsed="1"/>
-    <w:lsdException w:name="Table Grid 1" w:semiHidden="1" w:unhideWhenUsed="1"/>
-    <w:lsdException w:name="Table Grid 2" w:semiHidden="1" w:unhideWhenUsed="1"/>
-    <w:lsdException w:name="Table Grid 3" w:semiHidden="1" w:unhideWhenUsed="1"/>
-    <w:lsdException w:name="Table Grid 4" w:semiHidden="1" w:unhideWhenUsed="1"/>
-    <w:lsdException w:name="Table Grid 5" w:semiHidden="1" w:unhideWhenUsed="1"/>
-    <w:lsdException w:name="Table Grid 6" w:semiHidden="1" w:unhideWhenUsed="1"/>
-    <w:lsdException w:name="Table Grid 7" w:semiHidden="1" w:unhideWhenUsed="1"/>
-    <w:lsdException w:name="Table Grid 8" w:semiHidden="1" w:unhideWhenUsed="1"/>
-    <w:lsdException w:name="Table List 1" w:semiHidden="1" w:unhideWhenUsed="1"/>
-    <w:lsdException w:name="Table List 2" w:semiHidden="1" w:unhideWhenUsed="1"/>
-    <w:lsdException w:name="Table List 3" w:semiHidden="1" w:unhideWhenUsed="1"/>
-    <w:lsdException w:name="Table List 4" w:semiHidden="1" w:unhideWhenUsed="1"/>
-    <w:lsdException w:name="Table List 5" w:semiHidden="1" w:unhideWhenUsed="1"/>
-    <w:lsdException w:name="Table List 6" w:semiHidden="1" w:unhideWhenUsed="1"/>
-    <w:lsdException w:name="Table List 7" w:semiHidden="1" w:unhideWhenUsed="1"/>
-    <w:lsdException w:name="Table List 8" w:semiHidden="1" w:unhideWhenUsed="1"/>
-    <w:lsdException w:name="Table 3D effects 1" w:semiHidden="1" w:unhideWhenUsed="1"/>
-    <w:lsdException w:name="Table 3D effects 2" w:semiHidden="1" w:unhideWhenUsed="1"/>
-    <w:lsdException w:name="Table 3D effects 3" w:semiHidden="1" w:unhideWhenUsed="1"/>
-    <w:lsdException w:name="Table Contemporary" w:semiHidden="1" w:unhideWhenUsed="1"/>
-    <w:lsdException w:name="Table Elegant" w:semiHidden="1" w:unhideWhenUsed="1"/>
-    <w:lsdException w:name="Table Professional" w:semiHidden="1" w:unhideWhenUsed="1"/>
-    <w:lsdException w:name="Table Subtle 1" w:semiHidden="1" w:unhideWhenUsed="1"/>
-    <w:lsdException w:name="Table Subtle 2" w:semiHidden="1" w:unhideWhenUsed="1"/>
-    <w:lsdException w:name="Table Web 1" w:semiHidden="1" w:unhideWhenUsed="1"/>
-    <w:lsdException w:name="Table Web 2" w:semiHidden="1" w:unhideWhenUsed="1"/>
-    <w:lsdException w:name="Table Web 3" w:semiHidden="1" w:unhideWhenUsed="1"/>
-    <w:lsdException w:name="Table Theme" w:semiHidden="1" w:unhideWhenUsed="1"/>
-    <w:lsdException w:name="Placeholder Text" w:semiHidden="1" w:uiPriority="99"/>
-    <w:lsdException w:name="No Spacing" w:uiPriority="99"/>
-    <w:lsdException w:name="Light Shading" w:uiPriority="99"/>
-    <w:lsdException w:name="Light List" w:uiPriority="99"/>
-    <w:lsdException w:name="Light Grid" w:uiPriority="99"/>
-    <w:lsdException w:name="Medium Shading 1" w:uiPriority="99"/>
-    <w:lsdException w:name="Medium Shading 2" w:uiPriority="99"/>
-    <w:lsdException w:name="Medium List 1" w:uiPriority="99"/>
-    <w:lsdException w:name="Medium List 2" w:uiPriority="99"/>
-    <w:lsdException w:name="Medium Grid 1" w:uiPriority="99"/>
-    <w:lsdException w:name="Medium Grid 2" w:uiPriority="99"/>
-    <w:lsdException w:name="Medium Grid 3" w:uiPriority="99"/>
-    <w:lsdException w:name="Dark List" w:uiPriority="99"/>
-    <w:lsdException w:name="Colorful Shading" w:uiPriority="99"/>
-    <w:lsdException w:name="Colorful List" w:uiPriority="99"/>
-    <w:lsdException w:name="Colorful Grid" w:uiPriority="99"/>
-    <w:lsdException w:name="Light Shading Accent 1" w:uiPriority="99"/>
-    <w:lsdException w:name="Light List Accent 1" w:uiPriority="99"/>
-    <w:lsdException w:name="Light Grid Accent 1" w:uiPriority="99"/>
-    <w:lsdException w:name="Medium Shading 1 Accent 1" w:uiPriority="99"/>
-    <w:lsdException w:name="Medium Shading 2 Accent 1" w:uiPriority="99"/>
-    <w:lsdException w:name="Medium List 1 Accent 1" w:uiPriority="99"/>
-    <w:lsdException w:name="Revision" w:semiHidden="1" w:uiPriority="99"/>
-    <w:lsdException w:name="List Paragraph" w:uiPriority="99"/>
-    <w:lsdException w:name="Quote" w:uiPriority="99"/>
-    <w:lsdException w:name="Intense Quote" w:uiPriority="99"/>
-    <w:lsdException w:name="Medium List 2 Accent 1" w:uiPriority="99"/>
-    <w:lsdException w:name="Medium Grid 1 Accent 1" w:uiPriority="99"/>
-    <w:lsdException w:name="Medium Grid 2 Accent 1" w:uiPriority="99"/>
-    <w:lsdException w:name="Medium Grid 3 Accent 1" w:uiPriority="99"/>
-    <w:lsdException w:name="Dark List Accent 1" w:uiPriority="99"/>
-    <w:lsdException w:name="Colorful Shading Accent 1" w:uiPriority="99"/>
-    <w:lsdException w:name="Colorful List Accent 1" w:uiPriority="99"/>
-    <w:lsdException w:name="Colorful Grid Accent 1" w:uiPriority="99"/>
-    <w:lsdException w:name="Light Shading Accent 2" w:uiPriority="99"/>
-    <w:lsdException w:name="Light List Accent 2" w:uiPriority="99"/>
-    <w:lsdException w:name="Light Grid Accent 2" w:uiPriority="99"/>
-    <w:lsdException w:name="Medium Shading 1 Accent 2" w:uiPriority="99"/>
-    <w:lsdException w:name="Medium Shading 2 Accent 2" w:uiPriority="99"/>
-    <w:lsdException w:name="Medium List 1 Accent 2" w:uiPriority="99"/>
-    <w:lsdException w:name="Medium List 2 Accent 2" w:uiPriority="99"/>
-    <w:lsdException w:name="Medium Grid 1 Accent 2" w:uiPriority="99"/>
-    <w:lsdException w:name="Medium Grid 2 Accent 2" w:uiPriority="99"/>
-    <w:lsdException w:name="Medium Grid 3 Accent 2" w:uiPriority="99"/>
-    <w:lsdException w:name="Dark List Accent 2" w:uiPriority="99"/>
-    <w:lsdException w:name="Colorful Shading Accent 2" w:uiPriority="99"/>
-    <w:lsdException w:name="Colorful List Accent 2" w:uiPriority="99"/>
-    <w:lsdException w:name="Colorful Grid Accent 2" w:uiPriority="99"/>
-    <w:lsdException w:name="Light Shading Accent 3" w:uiPriority="99"/>
-    <w:lsdException w:name="Light List Accent 3" w:uiPriority="99"/>
-    <w:lsdException w:name="Light Grid Accent 3" w:uiPriority="99"/>
-    <w:lsdException w:name="Medium Shading 1 Accent 3" w:uiPriority="99"/>
-    <w:lsdException w:name="Medium Shading 2 Accent 3" w:uiPriority="99"/>
-    <w:lsdException w:name="Medium List 1 Accent 3" w:uiPriority="99"/>
-    <w:lsdException w:name="Medium List 2 Accent 3" w:uiPriority="99"/>
-    <w:lsdException w:name="Medium Grid 1 Accent 3" w:uiPriority="99"/>
-    <w:lsdException w:name="Medium Grid 2 Accent 3" w:uiPriority="99"/>
-    <w:lsdException w:name="Medium Grid 3 Accent 3" w:uiPriority="99"/>
-    <w:lsdException w:name="Dark List Accent 3" w:uiPriority="99"/>
-    <w:lsdException w:name="Colorful Shading Accent 3" w:uiPriority="99"/>
-    <w:lsdException w:name="Colorful List Accent 3" w:uiPriority="99"/>
-    <w:lsdException w:name="Colorful Grid Accent 3" w:uiPriority="99"/>
-    <w:lsdException w:name="Light Shading Accent 4" w:uiPriority="99"/>
-    <w:lsdException w:name="Light List Accent 4" w:uiPriority="99"/>
-    <w:lsdException w:name="Light Grid Accent 4" w:uiPriority="99"/>
-    <w:lsdException w:name="Medium Shading 1 Accent 4" w:uiPriority="99"/>
-    <w:lsdException w:name="Medium Shading 2 Accent 4" w:uiPriority="99"/>
-    <w:lsdException w:name="Medium List 1 Accent 4" w:uiPriority="99"/>
-    <w:lsdException w:name="Medium List 2 Accent 4" w:uiPriority="99"/>
-    <w:lsdException w:name="Medium Grid 1 Accent 4" w:uiPriority="99"/>
-    <w:lsdException w:name="Medium Grid 2 Accent 4" w:uiPriority="99"/>
-    <w:lsdException w:name="Medium Grid 3 Accent 4" w:uiPriority="99"/>
-    <w:lsdException w:name="Dark List Accent 4" w:uiPriority="99"/>
-    <w:lsdException w:name="Colorful Shading Accent 4" w:uiPriority="99"/>
-    <w:lsdException w:name="Colorful List Accent 4" w:uiPriority="99"/>
-    <w:lsdException w:name="Colorful Grid Accent 4" w:uiPriority="99"/>
-    <w:lsdException w:name="Light Shading Accent 5" w:uiPriority="99"/>
-    <w:lsdException w:name="Light List Accent 5" w:uiPriority="99"/>
-    <w:lsdException w:name="Light Grid Accent 5" w:uiPriority="99"/>
-    <w:lsdException w:name="Medium Shading 1 Accent 5" w:uiPriority="99"/>
-    <w:lsdException w:name="Medium Shading 2 Accent 5" w:uiPriority="99"/>
-    <w:lsdException w:name="Medium List 1 Accent 5" w:uiPriority="99"/>
-    <w:lsdException w:name="Medium List 2 Accent 5" w:uiPriority="99"/>
-    <w:lsdException w:name="Medium Grid 1 Accent 5" w:uiPriority="99"/>
-    <w:lsdException w:name="Medium Grid 2 Accent 5" w:uiPriority="99"/>
-    <w:lsdException w:name="Medium Grid 3 Accent 5" w:uiPriority="99"/>
-    <w:lsdException w:name="Dark List Accent 5" w:uiPriority="99"/>
-    <w:lsdException w:name="Colorful Shading Accent 5" w:uiPriority="99"/>
-    <w:lsdException w:name="Colorful List Accent 5" w:uiPriority="99"/>
-    <w:lsdException w:name="Colorful Grid Accent 5" w:uiPriority="99"/>
-    <w:lsdException w:name="Light Shading Accent 6" w:uiPriority="99"/>
-    <w:lsdException w:name="Light List Accent 6" w:uiPriority="99"/>
-    <w:lsdException w:name="Light Grid Accent 6" w:uiPriority="99"/>
-    <w:lsdException w:name="Medium Shading 1 Accent 6" w:uiPriority="99"/>
-    <w:lsdException w:name="Medium Shading 2 Accent 6" w:uiPriority="99"/>
-    <w:lsdException w:name="Medium List 1 Accent 6" w:uiPriority="99"/>
-    <w:lsdException w:name="Medium List 2 Accent 6" w:uiPriority="99"/>
-    <w:lsdException w:name="Medium Grid 1 Accent 6" w:uiPriority="99"/>
-    <w:lsdException w:name="Medium Grid 2 Accent 6" w:uiPriority="99"/>
-    <w:lsdException w:name="Medium Grid 3 Accent 6" w:uiPriority="99"/>
-    <w:lsdException w:name="Dark List Accent 6" w:uiPriority="99"/>
-    <w:lsdException w:name="Colorful Shading Accent 6" w:uiPriority="99"/>
-    <w:lsdException w:name="Colorful List Accent 6" w:uiPriority="99"/>
-    <w:lsdException w:name="Colorful Grid Accent 6" w:uiPriority="99"/>
-    <w:lsdException w:name="Subtle Emphasis" w:uiPriority="19" w:qFormat="1"/>
-    <w:lsdException w:name="Intense Emphasis" w:uiPriority="21" w:qFormat="1"/>
-    <w:lsdException w:name="Subtle Reference" w:uiPriority="31" w:qFormat="1"/>
-    <w:lsdException w:name="Intense Reference" w:uiPriority="32" w:qFormat="1"/>
-    <w:lsdException w:name="Book Title" w:uiPriority="33" w:qFormat="1"/>
-    <w:lsdException w:name="Bibliography" w:semiHidden="1" w:uiPriority="37" w:unhideWhenUsed="1"/>
-    <w:lsdException w:name="TOC Heading" w:semiHidden="1" w:uiPriority="39" w:unhideWhenUsed="1" w:qFormat="1"/>
-    <w:lsdException w:name="Plain Table 1" w:uiPriority="41"/>
-    <w:lsdException w:name="Plain Table 2" w:uiPriority="42"/>
-    <w:lsdException w:name="Plain Table 3" w:uiPriority="43"/>
-    <w:lsdException w:name="Plain Table 4" w:uiPriority="44"/>
-    <w:lsdException w:name="Plain Table 5" w:uiPriority="45"/>
-    <w:lsdException w:name="Grid Table Light" w:uiPriority="40"/>
-    <w:lsdException w:name="Grid Table 1 Light" w:uiPriority="46"/>
-    <w:lsdException w:name="Grid Table 2" w:uiPriority="47"/>
-    <w:lsdException w:name="Grid Table 3" w:uiPriority="48"/>
-    <w:lsdException w:name="Grid Table 4" w:uiPriority="49"/>
-    <w:lsdException w:name="Grid Table 5 Dark" w:uiPriority="50"/>
-    <w:lsdException w:name="Grid Table 6 Colorful" w:uiPriority="51"/>
-    <w:lsdException w:name="Grid Table 7 Colorful" w:uiPriority="52"/>
-    <w:lsdException w:name="Grid Table 1 Light Accent 1" w:uiPriority="46"/>
-    <w:lsdException w:name="Grid Table 2 Accent 1" w:uiPriority="47"/>
-    <w:lsdException w:name="Grid Table 3 Accent 1" w:uiPriority="48"/>
-    <w:lsdException w:name="Grid Table 4 Accent 1" w:uiPriority="49"/>
-    <w:lsdException w:name="Grid Table 5 Dark Accent 1" w:uiPriority="50"/>
-    <w:lsdException w:name="Grid Table 6 Colorful Accent 1" w:uiPriority="51"/>
-    <w:lsdException w:name="Grid Table 7 Colorful Accent 1" w:uiPriority="52"/>
-    <w:lsdException w:name="Grid Table 1 Light Accent 2" w:uiPriority="46"/>
-    <w:lsdException w:name="Grid Table 2 Accent 2" w:uiPriority="47"/>
-    <w:lsdException w:name="Grid Table 3 Accent 2" w:uiPriority="48"/>
-    <w:lsdException w:name="Grid Table 4 Accent 2" w:uiPriority="49"/>
-    <w:lsdException w:name="Grid Table 5 Dark Accent 2" w:uiPriority="50"/>
-    <w:lsdException w:name="Grid Table 6 Colorful Accent 2" w:uiPriority="51"/>
-    <w:lsdException w:name="Grid Table 7 Colorful Accent 2" w:uiPriority="52"/>
-    <w:lsdException w:name="Grid Table 1 Light Accent 3" w:uiPriority="46"/>
-    <w:lsdException w:name="Grid Table 2 Accent 3" w:uiPriority="47"/>
-    <w:lsdException w:name="Grid Table 3 Accent 3" w:uiPriority="48"/>
-    <w:lsdException w:name="Grid Table 4 Accent 3" w:uiPriority="49"/>
-    <w:lsdException w:name="Grid Table 5 Dark Accent 3" w:uiPriority="50"/>
-    <w:lsdException w:name="Grid Table 6 Colorful Accent 3" w:uiPriority="51"/>
-    <w:lsdException w:name="Grid Table 7 Colorful Accent 3" w:uiPriority="52"/>
-    <w:lsdException w:name="Grid Table 1 Light Accent 4" w:uiPriority="46"/>
-    <w:lsdException w:name="Grid Table 2 Accent 4" w:uiPriority="47"/>
-    <w:lsdException w:name="Grid Table 3 Accent 4" w:uiPriority="48"/>
-    <w:lsdException w:name="Grid Table 4 Accent 4" w:uiPriority="49"/>
-    <w:lsdException w:name="Grid Table 5 Dark Accent 4" w:uiPriority="50"/>
-    <w:lsdException w:name="Grid Table 6 Colorful Accent 4" w:uiPriority="51"/>
-    <w:lsdException w:name="Grid Table 7 Colorful Accent 4" w:uiPriority="52"/>
-    <w:lsdException w:name="Grid Table 1 Light Accent 5" w:uiPriority="46"/>
-    <w:lsdException w:name="Grid Table 2 Accent 5" w:uiPriority="47"/>
-    <w:lsdException w:name="Grid Table 3 Accent 5" w:uiPriority="48"/>
-    <w:lsdException w:name="Grid Table 4 Accent 5" w:uiPriority="49"/>
-    <w:lsdException w:name="Grid Table 5 Dark Accent 5" w:uiPriority="50"/>
-    <w:lsdException w:name="Grid Table 6 Colorful Accent 5" w:uiPriority="51"/>
-    <w:lsdException w:name="Grid Table 7 Colorful Accent 5" w:uiPriority="52"/>
-    <w:lsdException w:name="Grid Table 1 Light Accent 6" w:uiPriority="46"/>
-    <w:lsdException w:name="Grid Table 2 Accent 6" w:uiPriority="47"/>
-    <w:lsdException w:name="Grid Table 3 Accent 6" w:uiPriority="48"/>
-    <w:lsdException w:name="Grid Table 4 Accent 6" w:uiPriority="49"/>
-    <w:lsdException w:name="Grid Table 5 Dark Accent 6" w:uiPriority="50"/>
-    <w:lsdException w:name="Grid Table 6 Colorful Accent 6" w:uiPriority="51"/>
-    <w:lsdException w:name="Grid Table 7 Colorful Accent 6" w:uiPriority="52"/>
-    <w:lsdException w:name="List Table 1 Light" w:uiPriority="46"/>
-    <w:lsdException w:name="List Table 2" w:uiPriority="47"/>
-    <w:lsdException w:name="List Table 3" w:uiPriority="48"/>
-    <w:lsdException w:name="List Table 4" w:uiPriority="49"/>
-    <w:lsdException w:name="List Table 5 Dark" w:uiPriority="50"/>
-    <w:lsdException w:name="List Table 6 Colorful" w:uiPriority="51"/>
-    <w:lsdException w:name="List Table 7 Colorful" w:uiPriority="52"/>
-    <w:lsdException w:name="List Table 1 Light Accent 1" w:uiPriority="46"/>
-    <w:lsdException w:name="List Table 2 Accent 1" w:uiPriority="47"/>
-    <w:lsdException w:name="List Table 3 Accent 1" w:uiPriority="48"/>
-    <w:lsdException w:name="List Table 4 Accent 1" w:uiPriority="49"/>
-    <w:lsdException w:name="List Table 5 Dark Accent 1" w:uiPriority="50"/>
-    <w:lsdException w:name="List Table 6 Colorful Accent 1" w:uiPriority="51"/>
-    <w:lsdException w:name="List Table 7 Colorful Accent 1" w:uiPriority="52"/>
-    <w:lsdException w:name="List Table 1 Light Accent 2" w:uiPriority="46"/>
-    <w:lsdException w:name="List Table 2 Accent 2" w:uiPriority="47"/>
-    <w:lsdException w:name="List Table 3 Accent 2" w:uiPriority="48"/>
-    <w:lsdException w:name="List Table 4 Accent 2" w:uiPriority="49"/>
-    <w:lsdException w:name="List Table 5 Dark Accent 2" w:uiPriority="50"/>
-    <w:lsdException w:name="List Table 6 Colorful Accent 2" w:uiPriority="51"/>
-    <w:lsdException w:name="List Table 7 Colorful Accent 2" w:uiPriority="52"/>
-    <w:lsdException w:name="List Table 1 Light Accent 3" w:uiPriority="46"/>
-    <w:lsdException w:name="List Table 2 Accent 3" w:uiPriority="47"/>
-    <w:lsdException w:name="List Table 3 Accent 3" w:uiPriority="48"/>
-    <w:lsdException w:name="List Table 4 Accent 3" w:uiPriority="49"/>
-    <w:lsdException w:name="List Table 5 Dark Accent 3" w:uiPriority="50"/>
-    <w:lsdException w:name="List Table 6 Colorful Accent 3" w:uiPriority="51"/>
-    <w:lsdException w:name="List Table 7 Colorful Accent 3" w:uiPriority="52"/>
-    <w:lsdException w:name="List Table 1 Light Accent 4" w:uiPriority="46"/>
-    <w:lsdException w:name="List Table 2 Accent 4" w:uiPriority="47"/>
-    <w:lsdException w:name="List Table 3 Accent 4" w:uiPriority="48"/>
-    <w:lsdException w:name="List Table 4 Accent 4" w:uiPriority="49"/>
-    <w:lsdException w:name="List Table 5 Dark Accent 4" w:uiPriority="50"/>
-    <w:lsdException w:name="List Table 6 Colorful Accent 4" w:uiPriority="51"/>
-    <w:lsdException w:name="List Table 7 Colorful Accent 4" w:uiPriority="52"/>
-    <w:lsdException w:name="List Table 1 Light Accent 5" w:uiPriority="46"/>
-    <w:lsdException w:name="List Table 2 Accent 5" w:uiPriority="47"/>
-    <w:lsdException w:name="List Table 3 Accent 5" w:uiPriority="48"/>
-    <w:lsdException w:name="List Table 4 Accent 5" w:uiPriority="49"/>
-    <w:lsdException w:name="List Table 5 Dark Accent 5" w:uiPriority="50"/>
-    <w:lsdException w:name="List Table 6 Colorful Accent 5" w:uiPriority="51"/>
-    <w:lsdException w:name="List Table 7 Colorful Accent 5" w:uiPriority="52"/>
-    <w:lsdException w:name="List Table 1 Light Accent 6" w:uiPriority="46"/>
-    <w:lsdException w:name="List Table 2 Accent 6" w:uiPriority="47"/>
-    <w:lsdException w:name="List Table 3 Accent 6" w:uiPriority="48"/>
-    <w:lsdException w:name="List Table 4 Accent 6" w:uiPriority="49"/>
-    <w:lsdException w:name="List Table 5 Dark Accent 6" w:uiPriority="50"/>
-    <w:lsdException w:name="List Table 6 Colorful Accent 6" w:uiPriority="51"/>
-    <w:lsdException w:name="List Table 7 Colorful Accent 6" w:uiPriority="52"/>
-    <w:lsdException w:name="Mention" w:semiHidden="1" w:uiPriority="99" w:unhideWhenUsed="1"/>
-    <w:lsdException w:name="Smart Hyperlink" w:semiHidden="1" w:uiPriority="99" w:unhideWhenUsed="1"/>
-    <w:lsdException w:name="Hashtag" w:semiHidden="1" w:uiPriority="99" w:unhideWhenUsed="1"/>
-    <w:lsdException w:name="Unresolved Mention" w:semiHidden="1" w:uiPriority="99" w:unhideWhenUsed="1"/>
-    <w:lsdException w:name="Smart Link" w:semiHidden="1" w:uiPriority="99" w:unhideWhenUsed="1"/>
+  <w:latentStyles w:count="260" w:defQFormat="0" w:defUnhideWhenUsed="1" w:defSemiHidden="1" w:defUIPriority="99" w:defLockedState="0">
+    <w:lsdException w:unhideWhenUsed="0" w:uiPriority="0" w:semiHidden="0" w:name="Normal"/>
+    <w:lsdException w:qFormat="1" w:unhideWhenUsed="0" w:uiPriority="0" w:semiHidden="0" w:name="heading 1"/>
+    <w:lsdException w:unhideWhenUsed="0" w:uiPriority="0" w:semiHidden="0" w:name="heading 2"/>
+    <w:lsdException w:unhideWhenUsed="0" w:uiPriority="0" w:semiHidden="0" w:name="heading 3"/>
+    <w:lsdException w:unhideWhenUsed="0" w:uiPriority="0" w:semiHidden="0" w:name="heading 4"/>
+    <w:lsdException w:unhideWhenUsed="0" w:uiPriority="0" w:semiHidden="0" w:name="heading 5"/>
+    <w:lsdException w:unhideWhenUsed="0" w:uiPriority="0" w:semiHidden="0" w:name="heading 6"/>
+    <w:lsdException w:qFormat="1" w:uiPriority="0" w:name="heading 7"/>
+    <w:lsdException w:qFormat="1" w:uiPriority="0" w:name="heading 8"/>
+    <w:lsdException w:qFormat="1" w:uiPriority="0" w:name="heading 9"/>
+    <w:lsdException w:unhideWhenUsed="0" w:uiPriority="0" w:semiHidden="0" w:name="index 1"/>
+    <w:lsdException w:unhideWhenUsed="0" w:uiPriority="0" w:semiHidden="0" w:name="index 2"/>
+    <w:lsdException w:unhideWhenUsed="0" w:uiPriority="0" w:semiHidden="0" w:name="index 3"/>
+    <w:lsdException w:unhideWhenUsed="0" w:uiPriority="0" w:semiHidden="0" w:name="index 4"/>
+    <w:lsdException w:unhideWhenUsed="0" w:uiPriority="0" w:semiHidden="0" w:name="index 5"/>
+    <w:lsdException w:unhideWhenUsed="0" w:uiPriority="0" w:semiHidden="0" w:name="index 6"/>
+    <w:lsdException w:unhideWhenUsed="0" w:uiPriority="0" w:semiHidden="0" w:name="index 7"/>
+    <w:lsdException w:unhideWhenUsed="0" w:uiPriority="0" w:semiHidden="0" w:name="index 8"/>
+    <w:lsdException w:unhideWhenUsed="0" w:uiPriority="0" w:semiHidden="0" w:name="index 9"/>
+    <w:lsdException w:unhideWhenUsed="0" w:uiPriority="0" w:semiHidden="0" w:name="toc 1"/>
+    <w:lsdException w:unhideWhenUsed="0" w:uiPriority="0" w:semiHidden="0" w:name="toc 2"/>
+    <w:lsdException w:unhideWhenUsed="0" w:uiPriority="0" w:semiHidden="0" w:name="toc 3"/>
+    <w:lsdException w:unhideWhenUsed="0" w:uiPriority="0" w:semiHidden="0" w:name="toc 4"/>
+    <w:lsdException w:unhideWhenUsed="0" w:uiPriority="0" w:semiHidden="0" w:name="toc 5"/>
+    <w:lsdException w:unhideWhenUsed="0" w:uiPriority="0" w:semiHidden="0" w:name="toc 6"/>
+    <w:lsdException w:unhideWhenUsed="0" w:uiPriority="0" w:semiHidden="0" w:name="toc 7"/>
+    <w:lsdException w:unhideWhenUsed="0" w:uiPriority="0" w:semiHidden="0" w:name="toc 8"/>
+    <w:lsdException w:unhideWhenUsed="0" w:uiPriority="0" w:semiHidden="0" w:name="toc 9"/>
+    <w:lsdException w:unhideWhenUsed="0" w:uiPriority="0" w:semiHidden="0" w:name="Normal Indent"/>
+    <w:lsdException w:unhideWhenUsed="0" w:uiPriority="0" w:semiHidden="0" w:name="footnote text"/>
+    <w:lsdException w:unhideWhenUsed="0" w:uiPriority="0" w:semiHidden="0" w:name="annotation text"/>
+    <w:lsdException w:unhideWhenUsed="0" w:uiPriority="0" w:semiHidden="0" w:name="header"/>
+    <w:lsdException w:unhideWhenUsed="0" w:uiPriority="0" w:semiHidden="0" w:name="footer"/>
+    <w:lsdException w:unhideWhenUsed="0" w:uiPriority="0" w:semiHidden="0" w:name="index heading"/>
+    <w:lsdException w:qFormat="1" w:uiPriority="0" w:name="caption"/>
+    <w:lsdException w:unhideWhenUsed="0" w:uiPriority="0" w:semiHidden="0" w:name="table of figures"/>
+    <w:lsdException w:unhideWhenUsed="0" w:uiPriority="0" w:semiHidden="0" w:name="envelope address"/>
+    <w:lsdException w:unhideWhenUsed="0" w:uiPriority="0" w:semiHidden="0" w:name="envelope return"/>
+    <w:lsdException w:unhideWhenUsed="0" w:uiPriority="0" w:semiHidden="0" w:name="footnote reference"/>
+    <w:lsdException w:unhideWhenUsed="0" w:uiPriority="0" w:semiHidden="0" w:name="annotation reference"/>
+    <w:lsdException w:unhideWhenUsed="0" w:uiPriority="0" w:semiHidden="0" w:name="line number"/>
+    <w:lsdException w:unhideWhenUsed="0" w:uiPriority="0" w:semiHidden="0" w:name="page number"/>
+    <w:lsdException w:unhideWhenUsed="0" w:uiPriority="0" w:semiHidden="0" w:name="endnote reference"/>
+    <w:lsdException w:unhideWhenUsed="0" w:uiPriority="0" w:semiHidden="0" w:name="endnote text"/>
+    <w:lsdException w:unhideWhenUsed="0" w:uiPriority="0" w:semiHidden="0" w:name="table of authorities"/>
+    <w:lsdException w:unhideWhenUsed="0" w:uiPriority="0" w:semiHidden="0" w:name="macro"/>
+    <w:lsdException w:unhideWhenUsed="0" w:uiPriority="0" w:semiHidden="0" w:name="toa heading"/>
+    <w:lsdException w:unhideWhenUsed="0" w:uiPriority="0" w:semiHidden="0" w:name="List"/>
+    <w:lsdException w:unhideWhenUsed="0" w:uiPriority="0" w:semiHidden="0" w:name="List Bullet"/>
+    <w:lsdException w:unhideWhenUsed="0" w:uiPriority="0" w:semiHidden="0" w:name="List Number"/>
+    <w:lsdException w:unhideWhenUsed="0" w:uiPriority="0" w:semiHidden="0" w:name="List 2"/>
+    <w:lsdException w:unhideWhenUsed="0" w:uiPriority="0" w:semiHidden="0" w:name="List 3"/>
+    <w:lsdException w:unhideWhenUsed="0" w:uiPriority="0" w:semiHidden="0" w:name="List 4"/>
+    <w:lsdException w:unhideWhenUsed="0" w:uiPriority="0" w:semiHidden="0" w:name="List 5"/>
+    <w:lsdException w:unhideWhenUsed="0" w:uiPriority="0" w:semiHidden="0" w:name="List Bullet 2"/>
+    <w:lsdException w:unhideWhenUsed="0" w:uiPriority="0" w:semiHidden="0" w:name="List Bullet 3"/>
+    <w:lsdException w:unhideWhenUsed="0" w:uiPriority="0" w:semiHidden="0" w:name="List Bullet 4"/>
+    <w:lsdException w:unhideWhenUsed="0" w:uiPriority="0" w:semiHidden="0" w:name="List Bullet 5"/>
+    <w:lsdException w:unhideWhenUsed="0" w:uiPriority="0" w:semiHidden="0" w:name="List Number 2"/>
+    <w:lsdException w:unhideWhenUsed="0" w:uiPriority="0" w:semiHidden="0" w:name="List Number 3"/>
+    <w:lsdException w:unhideWhenUsed="0" w:uiPriority="0" w:semiHidden="0" w:name="List Number 4"/>
+    <w:lsdException w:unhideWhenUsed="0" w:uiPriority="0" w:semiHidden="0" w:name="List Number 5"/>
+    <w:lsdException w:unhideWhenUsed="0" w:uiPriority="0" w:semiHidden="0" w:name="Title"/>
+    <w:lsdException w:unhideWhenUsed="0" w:uiPriority="0" w:semiHidden="0" w:name="Closing"/>
+    <w:lsdException w:unhideWhenUsed="0" w:uiPriority="0" w:semiHidden="0" w:name="Signature"/>
+    <w:lsdException w:uiPriority="1" w:name="Default Paragraph Font"/>
+    <w:lsdException w:unhideWhenUsed="0" w:uiPriority="0" w:semiHidden="0" w:name="Body Text"/>
+    <w:lsdException w:unhideWhenUsed="0" w:uiPriority="0" w:semiHidden="0" w:name="Body Text Indent"/>
+    <w:lsdException w:unhideWhenUsed="0" w:uiPriority="0" w:semiHidden="0" w:name="List Continue"/>
+    <w:lsdException w:unhideWhenUsed="0" w:uiPriority="0" w:semiHidden="0" w:name="List Continue 2"/>
+    <w:lsdException w:unhideWhenUsed="0" w:uiPriority="0" w:semiHidden="0" w:name="List Continue 3"/>
+    <w:lsdException w:unhideWhenUsed="0" w:uiPriority="0" w:semiHidden="0" w:name="List Continue 4"/>
+    <w:lsdException w:unhideWhenUsed="0" w:uiPriority="0" w:semiHidden="0" w:name="List Continue 5"/>
+    <w:lsdException w:unhideWhenUsed="0" w:uiPriority="0" w:semiHidden="0" w:name="Message Header"/>
+    <w:lsdException w:unhideWhenUsed="0" w:uiPriority="0" w:semiHidden="0" w:name="Subtitle"/>
+    <w:lsdException w:unhideWhenUsed="0" w:uiPriority="0" w:semiHidden="0" w:name="Salutation"/>
+    <w:lsdException w:unhideWhenUsed="0" w:uiPriority="0" w:semiHidden="0" w:name="Date"/>
+    <w:lsdException w:unhideWhenUsed="0" w:uiPriority="0" w:semiHidden="0" w:name="Body Text First Indent"/>
+    <w:lsdException w:unhideWhenUsed="0" w:uiPriority="0" w:semiHidden="0" w:name="Body Text First Indent 2"/>
+    <w:lsdException w:unhideWhenUsed="0" w:uiPriority="0" w:semiHidden="0" w:name="Note Heading"/>
+    <w:lsdException w:unhideWhenUsed="0" w:uiPriority="0" w:semiHidden="0" w:name="Body Text 2"/>
+    <w:lsdException w:unhideWhenUsed="0" w:uiPriority="0" w:semiHidden="0" w:name="Body Text 3"/>
+    <w:lsdException w:unhideWhenUsed="0" w:uiPriority="0" w:semiHidden="0" w:name="Body Text Indent 2"/>
+    <w:lsdException w:unhideWhenUsed="0" w:uiPriority="0" w:semiHidden="0" w:name="Body Text Indent 3"/>
+    <w:lsdException w:unhideWhenUsed="0" w:uiPriority="0" w:semiHidden="0" w:name="Block Text"/>
+    <w:lsdException w:unhideWhenUsed="0" w:uiPriority="0" w:semiHidden="0" w:name="Hyperlink"/>
+    <w:lsdException w:unhideWhenUsed="0" w:uiPriority="0" w:semiHidden="0" w:name="FollowedHyperlink"/>
+    <w:lsdException w:qFormat="1" w:unhideWhenUsed="0" w:uiPriority="0" w:semiHidden="0" w:name="Strong"/>
+    <w:lsdException w:qFormat="1" w:unhideWhenUsed="0" w:uiPriority="0" w:semiHidden="0" w:name="Emphasis"/>
+    <w:lsdException w:unhideWhenUsed="0" w:uiPriority="0" w:semiHidden="0" w:name="Document Map"/>
+    <w:lsdException w:unhideWhenUsed="0" w:uiPriority="0" w:semiHidden="0" w:name="Plain Text"/>
+    <w:lsdException w:unhideWhenUsed="0" w:uiPriority="0" w:semiHidden="0" w:name="E-mail Signature"/>
+    <w:lsdException w:unhideWhenUsed="0" w:uiPriority="0" w:semiHidden="0" w:name="Normal (Web)"/>
+    <w:lsdException w:unhideWhenUsed="0" w:uiPriority="0" w:semiHidden="0" w:name="HTML Acronym"/>
+    <w:lsdException w:unhideWhenUsed="0" w:uiPriority="0" w:semiHidden="0" w:name="HTML Address"/>
+    <w:lsdException w:unhideWhenUsed="0" w:uiPriority="0" w:semiHidden="0" w:name="HTML Cite"/>
+    <w:lsdException w:unhideWhenUsed="0" w:uiPriority="0" w:semiHidden="0" w:name="HTML Code"/>
+    <w:lsdException w:unhideWhenUsed="0" w:uiPriority="0" w:semiHidden="0" w:name="HTML Definition"/>
+    <w:lsdException w:unhideWhenUsed="0" w:uiPriority="0" w:semiHidden="0" w:name="HTML Keyboard"/>
+    <w:lsdException w:unhideWhenUsed="0" w:uiPriority="0" w:semiHidden="0" w:name="HTML Preformatted"/>
+    <w:lsdException w:unhideWhenUsed="0" w:uiPriority="0" w:semiHidden="0" w:name="HTML Sample"/>
+    <w:lsdException w:unhideWhenUsed="0" w:uiPriority="0" w:semiHidden="0" w:name="HTML Typewriter"/>
+    <w:lsdException w:unhideWhenUsed="0" w:uiPriority="0" w:semiHidden="0" w:name="HTML Variable"/>
+    <w:lsdException w:uiPriority="99" w:name="Normal Table"/>
+    <w:lsdException w:unhideWhenUsed="0" w:uiPriority="0" w:semiHidden="0" w:name="annotation subject"/>
+    <w:lsdException w:uiPriority="0" w:name="Table Simple 1"/>
+    <w:lsdException w:uiPriority="0" w:name="Table Simple 2"/>
+    <w:lsdException w:uiPriority="0" w:name="Table Simple 3"/>
+    <w:lsdException w:uiPriority="0" w:name="Table Classic 1"/>
+    <w:lsdException w:uiPriority="0" w:name="Table Classic 2"/>
+    <w:lsdException w:uiPriority="0" w:name="Table Classic 3"/>
+    <w:lsdException w:uiPriority="0" w:name="Table Classic 4"/>
+    <w:lsdException w:uiPriority="0" w:name="Table Colorful 1"/>
+    <w:lsdException w:uiPriority="0" w:name="Table Colorful 2"/>
+    <w:lsdException w:uiPriority="0" w:name="Table Colorful 3"/>
+    <w:lsdException w:uiPriority="0" w:name="Table Columns 1"/>
+    <w:lsdException w:uiPriority="0" w:name="Table Columns 2"/>
+    <w:lsdException w:uiPriority="0" w:name="Table Columns 3"/>
+    <w:lsdException w:uiPriority="0" w:name="Table Columns 4"/>
+    <w:lsdException w:uiPriority="0" w:name="Table Columns 5"/>
+    <w:lsdException w:uiPriority="0" w:name="Table Grid 1"/>
+    <w:lsdException w:uiPriority="0" w:name="Table Grid 2"/>
+    <w:lsdException w:uiPriority="0" w:name="Table Grid 3"/>
+    <w:lsdException w:uiPriority="0" w:name="Table Grid 4"/>
+    <w:lsdException w:uiPriority="0" w:name="Table Grid 5"/>
+    <w:lsdException w:uiPriority="0" w:name="Table Grid 6"/>
+    <w:lsdException w:uiPriority="0" w:name="Table Grid 7"/>
+    <w:lsdException w:uiPriority="0" w:name="Table Grid 8"/>
+    <w:lsdException w:uiPriority="0" w:name="Table List 1"/>
+    <w:lsdException w:uiPriority="0" w:name="Table List 2"/>
+    <w:lsdException w:uiPriority="0" w:name="Table List 3"/>
+    <w:lsdException w:uiPriority="0" w:name="Table List 4"/>
+    <w:lsdException w:uiPriority="0" w:name="Table List 5"/>
+    <w:lsdException w:uiPriority="0" w:name="Table List 6"/>
+    <w:lsdException w:uiPriority="0" w:name="Table List 7"/>
+    <w:lsdException w:uiPriority="0" w:name="Table List 8"/>
+    <w:lsdException w:uiPriority="0" w:name="Table 3D effects 1"/>
+    <w:lsdException w:uiPriority="0" w:name="Table 3D effects 2"/>
+    <w:lsdException w:uiPriority="0" w:name="Table 3D effects 3"/>
+    <w:lsdException w:uiPriority="0" w:name="Table Contemporary"/>
+    <w:lsdException w:uiPriority="0" w:name="Table Elegant"/>
+    <w:lsdException w:uiPriority="0" w:name="Table Professional"/>
+    <w:lsdException w:uiPriority="0" w:name="Table Subtle 1"/>
+    <w:lsdException w:uiPriority="0" w:name="Table Subtle 2"/>
+    <w:lsdException w:uiPriority="0" w:name="Table Web 1"/>
+    <w:lsdException w:uiPriority="0" w:name="Table Web 2"/>
+    <w:lsdException w:uiPriority="0" w:name="Table Web 3"/>
+    <w:lsdException w:unhideWhenUsed="0" w:uiPriority="0" w:semiHidden="0" w:name="Balloon Text"/>
+    <w:lsdException w:unhideWhenUsed="0" w:uiPriority="0" w:semiHidden="0" w:name="Table Grid"/>
+    <w:lsdException w:uiPriority="0" w:name="Table Theme"/>
   </w:latentStyles>
-  <w:style w:type="paragraph" w:default="1" w:styleId="Normal">
+  <w:style w:type="paragraph" w:default="1" w:styleId="1">
     <w:name w:val="Normal"/>
+    <w:uiPriority w:val="0"/>
     <w:pPr>
       <w:spacing w:line="276" w:lineRule="auto"/>
     </w:pPr>
     <w:rPr>
+      <w:rFonts w:ascii="Arial" w:hAnsi="Arial" w:eastAsia="Arial" w:cs="Arial"/>
       <w:sz w:val="22"/>
       <w:szCs w:val="22"/>
-      <w:lang w:val="zh-CN"/>
+      <w:lang w:val="zh-CN" w:eastAsia="pt-BR" w:bidi="ar-SA"/>
     </w:rPr>
   </w:style>
-  <w:style w:type="paragraph" w:styleId="Ttulo1">
+  <w:style w:type="paragraph" w:styleId="2">
     <w:name w:val="heading 1"/>
-    <w:basedOn w:val="Normal"/>
-    <w:next w:val="Normal"/>
+    <w:basedOn w:val="1"/>
+    <w:next w:val="1"/>
     <w:qFormat/>
+    <w:uiPriority w:val="0"/>
     <w:pPr>
       <w:keepNext/>
       <w:keepLines/>
@@ -3434,10 +3833,11 @@
       <w:szCs w:val="40"/>
     </w:rPr>
   </w:style>
-  <w:style w:type="paragraph" w:styleId="Ttulo2">
+  <w:style w:type="paragraph" w:styleId="3">
     <w:name w:val="heading 2"/>
-    <w:basedOn w:val="Normal"/>
-    <w:next w:val="Normal"/>
+    <w:basedOn w:val="1"/>
+    <w:next w:val="1"/>
+    <w:uiPriority w:val="0"/>
     <w:pPr>
       <w:keepNext/>
       <w:keepLines/>
@@ -3449,10 +3849,11 @@
       <w:szCs w:val="32"/>
     </w:rPr>
   </w:style>
-  <w:style w:type="paragraph" w:styleId="Ttulo3">
+  <w:style w:type="paragraph" w:styleId="4">
     <w:name w:val="heading 3"/>
-    <w:basedOn w:val="Normal"/>
-    <w:next w:val="Normal"/>
+    <w:basedOn w:val="1"/>
+    <w:next w:val="1"/>
+    <w:uiPriority w:val="0"/>
     <w:pPr>
       <w:keepNext/>
       <w:keepLines/>
@@ -3465,10 +3866,11 @@
       <w:szCs w:val="28"/>
     </w:rPr>
   </w:style>
-  <w:style w:type="paragraph" w:styleId="Ttulo4">
+  <w:style w:type="paragraph" w:styleId="5">
     <w:name w:val="heading 4"/>
-    <w:basedOn w:val="Normal"/>
-    <w:next w:val="Normal"/>
+    <w:basedOn w:val="1"/>
+    <w:next w:val="1"/>
+    <w:uiPriority w:val="0"/>
     <w:pPr>
       <w:keepNext/>
       <w:keepLines/>
@@ -3481,10 +3883,11 @@
       <w:szCs w:val="24"/>
     </w:rPr>
   </w:style>
-  <w:style w:type="paragraph" w:styleId="Ttulo5">
+  <w:style w:type="paragraph" w:styleId="6">
     <w:name w:val="heading 5"/>
-    <w:basedOn w:val="Normal"/>
-    <w:next w:val="Normal"/>
+    <w:basedOn w:val="1"/>
+    <w:next w:val="1"/>
+    <w:uiPriority w:val="0"/>
     <w:pPr>
       <w:keepNext/>
       <w:keepLines/>
@@ -3495,10 +3898,11 @@
       <w:color w:val="666666"/>
     </w:rPr>
   </w:style>
-  <w:style w:type="paragraph" w:styleId="Ttulo6">
+  <w:style w:type="paragraph" w:styleId="7">
     <w:name w:val="heading 6"/>
-    <w:basedOn w:val="Normal"/>
-    <w:next w:val="Normal"/>
+    <w:basedOn w:val="1"/>
+    <w:next w:val="1"/>
+    <w:uiPriority w:val="0"/>
     <w:pPr>
       <w:keepNext/>
       <w:keepLines/>
@@ -3510,19 +3914,18 @@
       <w:color w:val="666666"/>
     </w:rPr>
   </w:style>
-  <w:style w:type="character" w:default="1" w:styleId="Fontepargpadro">
+  <w:style w:type="character" w:default="1" w:styleId="8">
     <w:name w:val="Default Paragraph Font"/>
-    <w:uiPriority w:val="1"/>
     <w:semiHidden/>
     <w:unhideWhenUsed/>
+    <w:uiPriority w:val="1"/>
   </w:style>
-  <w:style w:type="table" w:default="1" w:styleId="Tabelanormal">
+  <w:style w:type="table" w:default="1" w:styleId="9">
     <w:name w:val="Normal Table"/>
-    <w:uiPriority w:val="99"/>
     <w:semiHidden/>
     <w:unhideWhenUsed/>
+    <w:uiPriority w:val="99"/>
     <w:tblPr>
-      <w:tblInd w:w="0" w:type="dxa"/>
       <w:tblCellMar>
         <w:top w:w="0" w:type="dxa"/>
         <w:left w:w="108" w:type="dxa"/>
@@ -3531,16 +3934,11 @@
       </w:tblCellMar>
     </w:tblPr>
   </w:style>
-  <w:style w:type="numbering" w:default="1" w:styleId="Semlista">
-    <w:name w:val="No List"/>
-    <w:uiPriority w:val="99"/>
-    <w:semiHidden/>
-    <w:unhideWhenUsed/>
-  </w:style>
-  <w:style w:type="paragraph" w:styleId="Ttulo">
+  <w:style w:type="paragraph" w:styleId="10">
     <w:name w:val="Title"/>
-    <w:basedOn w:val="Normal"/>
-    <w:next w:val="Normal"/>
+    <w:basedOn w:val="1"/>
+    <w:next w:val="1"/>
+    <w:uiPriority w:val="0"/>
     <w:pPr>
       <w:keepNext/>
       <w:keepLines/>
@@ -3551,10 +3949,11 @@
       <w:szCs w:val="52"/>
     </w:rPr>
   </w:style>
-  <w:style w:type="paragraph" w:styleId="Subttulo">
+  <w:style w:type="paragraph" w:styleId="11">
     <w:name w:val="Subtitle"/>
-    <w:basedOn w:val="Normal"/>
-    <w:next w:val="Normal"/>
+    <w:basedOn w:val="1"/>
+    <w:next w:val="1"/>
+    <w:uiPriority w:val="0"/>
     <w:pPr>
       <w:keepNext/>
       <w:keepLines/>
@@ -3566,8 +3965,10 @@
       <w:szCs w:val="30"/>
     </w:rPr>
   </w:style>
-  <w:style w:type="table" w:customStyle="1" w:styleId="TableNormal">
+  <w:style w:type="table" w:customStyle="1" w:styleId="12">
     <w:name w:val="Table Normal"/>
+    <w:qFormat/>
+    <w:uiPriority w:val="0"/>
     <w:tblPr>
       <w:tblCellMar>
         <w:top w:w="0" w:type="dxa"/>
@@ -3577,9 +3978,10 @@
       </w:tblCellMar>
     </w:tblPr>
   </w:style>
-  <w:style w:type="table" w:customStyle="1" w:styleId="Style10">
+  <w:style w:type="table" w:customStyle="1" w:styleId="13">
     <w:name w:val="_Style 10"/>
-    <w:basedOn w:val="TableNormal"/>
+    <w:basedOn w:val="12"/>
+    <w:uiPriority w:val="0"/>
     <w:tblPr>
       <w:tblCellMar>
         <w:top w:w="100" w:type="dxa"/>
@@ -3589,9 +3991,10 @@
       </w:tblCellMar>
     </w:tblPr>
   </w:style>
-  <w:style w:type="table" w:customStyle="1" w:styleId="Style11">
+  <w:style w:type="table" w:customStyle="1" w:styleId="14">
     <w:name w:val="_Style 11"/>
-    <w:basedOn w:val="TableNormal"/>
+    <w:basedOn w:val="12"/>
+    <w:uiPriority w:val="0"/>
     <w:tblPr>
       <w:tblCellMar>
         <w:top w:w="100" w:type="dxa"/>
@@ -3601,9 +4004,10 @@
       </w:tblCellMar>
     </w:tblPr>
   </w:style>
-  <w:style w:type="table" w:customStyle="1" w:styleId="Style12">
+  <w:style w:type="table" w:customStyle="1" w:styleId="15">
     <w:name w:val="_Style 12"/>
-    <w:basedOn w:val="TableNormal"/>
+    <w:basedOn w:val="12"/>
+    <w:uiPriority w:val="0"/>
     <w:tblPr>
       <w:tblCellMar>
         <w:top w:w="100" w:type="dxa"/>
@@ -3613,10 +4017,11 @@
       </w:tblCellMar>
     </w:tblPr>
   </w:style>
-  <w:style w:type="table" w:customStyle="1" w:styleId="Style13">
+  <w:style w:type="table" w:customStyle="1" w:styleId="16">
     <w:name w:val="_Style 13"/>
-    <w:basedOn w:val="TableNormal"/>
+    <w:basedOn w:val="12"/>
     <w:qFormat/>
+    <w:uiPriority w:val="0"/>
     <w:tblPr>
       <w:tblCellMar>
         <w:top w:w="100" w:type="dxa"/>
@@ -3626,10 +4031,11 @@
       </w:tblCellMar>
     </w:tblPr>
   </w:style>
-  <w:style w:type="table" w:customStyle="1" w:styleId="Style14">
+  <w:style w:type="table" w:customStyle="1" w:styleId="17">
     <w:name w:val="_Style 14"/>
-    <w:basedOn w:val="TableNormal"/>
+    <w:basedOn w:val="12"/>
     <w:qFormat/>
+    <w:uiPriority w:val="0"/>
     <w:tblPr>
       <w:tblCellMar>
         <w:top w:w="100" w:type="dxa"/>
@@ -3639,9 +4045,10 @@
       </w:tblCellMar>
     </w:tblPr>
   </w:style>
-  <w:style w:type="table" w:customStyle="1" w:styleId="Style15">
+  <w:style w:type="table" w:customStyle="1" w:styleId="18">
     <w:name w:val="_Style 15"/>
-    <w:basedOn w:val="TableNormal"/>
+    <w:basedOn w:val="12"/>
+    <w:uiPriority w:val="0"/>
     <w:tblPr>
       <w:tblCellMar>
         <w:top w:w="100" w:type="dxa"/>
@@ -3970,7 +4377,6 @@
       </a:style>
     </a:lnDef>
   </a:objectDefaults>
-  <a:extraClrSchemeLst/>
 </a:theme>
 </file>
 

</xml_diff>